<commit_message>
Post Unit 5 slides
</commit_message>
<xml_diff>
--- a/assignments/keys/assignment_3_key.docx
+++ b/assignments/keys/assignment_3_key.docx
@@ -196,7 +196,7 @@
           <w:szCs w:val="21"/>
           <w:lang w:eastAsia="zh-CN"/>
         </w:rPr>
-        <w:t>. Note: make sure to exclude the identifiers and the locale and level variables. (1 point)</w:t>
+        <w:t>. (1 point)</w:t>
       </w:r>
     </w:p>
     <w:p>
@@ -205,21 +205,178 @@
         <w:spacing w:after="150"/>
         <w:rPr>
           <w:rFonts w:ascii="Helvetica" w:eastAsia="Times New Roman" w:hAnsi="Helvetica" w:cs="Helvetica"/>
+          <w:i/>
           <w:color w:val="333333"/>
           <w:sz w:val="21"/>
           <w:szCs w:val="21"/>
           <w:lang w:eastAsia="zh-CN"/>
         </w:rPr>
       </w:pPr>
-      <w:r>
-        <w:rPr>
-          <w:rFonts w:ascii="Helvetica" w:eastAsia="Times New Roman" w:hAnsi="Helvetica" w:cs="Helvetica"/>
-          <w:color w:val="2E74B5" w:themeColor="accent5" w:themeShade="BF"/>
-          <w:sz w:val="21"/>
-          <w:szCs w:val="21"/>
-          <w:lang w:eastAsia="zh-CN"/>
-        </w:rPr>
-        <w:t xml:space="preserve">We </w:t>
+      <w:proofErr w:type="gramStart"/>
+      <w:r>
+        <w:rPr>
+          <w:rFonts w:ascii="Helvetica" w:eastAsia="Times New Roman" w:hAnsi="Helvetica" w:cs="Helvetica"/>
+          <w:color w:val="2E74B5" w:themeColor="accent5" w:themeShade="BF"/>
+          <w:sz w:val="21"/>
+          <w:szCs w:val="21"/>
+          <w:lang w:eastAsia="zh-CN"/>
+        </w:rPr>
+        <w:t>There are six additional continuous variables available to us in our NERD$ data: total school enrollment (</w:t>
+      </w:r>
+      <w:r>
+        <w:rPr>
+          <w:rFonts w:ascii="Helvetica" w:eastAsia="Times New Roman" w:hAnsi="Helvetica" w:cs="Helvetica"/>
+          <w:i/>
+          <w:color w:val="2E74B5" w:themeColor="accent5" w:themeShade="BF"/>
+          <w:sz w:val="21"/>
+          <w:szCs w:val="21"/>
+          <w:lang w:eastAsia="zh-CN"/>
+        </w:rPr>
+        <w:t>enroll</w:t>
+      </w:r>
+      <w:r>
+        <w:rPr>
+          <w:rFonts w:ascii="Helvetica" w:eastAsia="Times New Roman" w:hAnsi="Helvetica" w:cs="Helvetica"/>
+          <w:color w:val="2E74B5" w:themeColor="accent5" w:themeShade="BF"/>
+          <w:sz w:val="21"/>
+          <w:szCs w:val="21"/>
+          <w:lang w:eastAsia="zh-CN"/>
+        </w:rPr>
+        <w:t>)</w:t>
+      </w:r>
+      <w:r>
+        <w:rPr>
+          <w:rFonts w:ascii="Helvetica" w:eastAsia="Times New Roman" w:hAnsi="Helvetica" w:cs="Helvetica"/>
+          <w:color w:val="2E74B5" w:themeColor="accent5" w:themeShade="BF"/>
+          <w:sz w:val="21"/>
+          <w:szCs w:val="21"/>
+          <w:lang w:eastAsia="zh-CN"/>
+        </w:rPr>
+        <w:t>, a composite SES index of families residing within the school district (</w:t>
+      </w:r>
+      <w:proofErr w:type="spellStart"/>
+      <w:r>
+        <w:rPr>
+          <w:rFonts w:ascii="Helvetica" w:eastAsia="Times New Roman" w:hAnsi="Helvetica" w:cs="Helvetica"/>
+          <w:i/>
+          <w:color w:val="2E74B5" w:themeColor="accent5" w:themeShade="BF"/>
+          <w:sz w:val="21"/>
+          <w:szCs w:val="21"/>
+          <w:lang w:eastAsia="zh-CN"/>
+        </w:rPr>
+        <w:t>sesavgall</w:t>
+      </w:r>
+      <w:proofErr w:type="spellEnd"/>
+      <w:r>
+        <w:rPr>
+          <w:rFonts w:ascii="Helvetica" w:eastAsia="Times New Roman" w:hAnsi="Helvetica" w:cs="Helvetica"/>
+          <w:color w:val="2E74B5" w:themeColor="accent5" w:themeShade="BF"/>
+          <w:sz w:val="21"/>
+          <w:szCs w:val="21"/>
+          <w:lang w:eastAsia="zh-CN"/>
+        </w:rPr>
+        <w:t>), the log of median income of families residing in the district (</w:t>
+      </w:r>
+      <w:r>
+        <w:rPr>
+          <w:rFonts w:ascii="Helvetica" w:eastAsia="Times New Roman" w:hAnsi="Helvetica" w:cs="Helvetica"/>
+          <w:i/>
+          <w:color w:val="2E74B5" w:themeColor="accent5" w:themeShade="BF"/>
+          <w:sz w:val="21"/>
+          <w:szCs w:val="21"/>
+          <w:lang w:eastAsia="zh-CN"/>
+        </w:rPr>
+        <w:t>lninc50avgall</w:t>
+      </w:r>
+      <w:r>
+        <w:rPr>
+          <w:rFonts w:ascii="Helvetica" w:eastAsia="Times New Roman" w:hAnsi="Helvetica" w:cs="Helvetica"/>
+          <w:color w:val="2E74B5" w:themeColor="accent5" w:themeShade="BF"/>
+          <w:sz w:val="21"/>
+          <w:szCs w:val="21"/>
+          <w:lang w:eastAsia="zh-CN"/>
+        </w:rPr>
+        <w:t>), the rate of adults in families holding four-year or higher degrees in the district (</w:t>
+      </w:r>
+      <w:proofErr w:type="spellStart"/>
+      <w:r>
+        <w:rPr>
+          <w:rFonts w:ascii="Helvetica" w:eastAsia="Times New Roman" w:hAnsi="Helvetica" w:cs="Helvetica"/>
+          <w:i/>
+          <w:color w:val="2E74B5" w:themeColor="accent5" w:themeShade="BF"/>
+          <w:sz w:val="21"/>
+          <w:szCs w:val="21"/>
+          <w:lang w:eastAsia="zh-CN"/>
+        </w:rPr>
+        <w:t>baplusavgall</w:t>
+      </w:r>
+      <w:proofErr w:type="spellEnd"/>
+      <w:r>
+        <w:rPr>
+          <w:rFonts w:ascii="Helvetica" w:eastAsia="Times New Roman" w:hAnsi="Helvetica" w:cs="Helvetica"/>
+          <w:color w:val="2E74B5" w:themeColor="accent5" w:themeShade="BF"/>
+          <w:sz w:val="21"/>
+          <w:szCs w:val="21"/>
+          <w:lang w:eastAsia="zh-CN"/>
+        </w:rPr>
+        <w:t>), the unemployment rate for families residing in the district (</w:t>
+      </w:r>
+      <w:proofErr w:type="spellStart"/>
+      <w:r>
+        <w:rPr>
+          <w:rFonts w:ascii="Helvetica" w:eastAsia="Times New Roman" w:hAnsi="Helvetica" w:cs="Helvetica"/>
+          <w:i/>
+          <w:color w:val="2E74B5" w:themeColor="accent5" w:themeShade="BF"/>
+          <w:sz w:val="21"/>
+          <w:szCs w:val="21"/>
+          <w:lang w:eastAsia="zh-CN"/>
+        </w:rPr>
+        <w:t>unempavgall</w:t>
+      </w:r>
+      <w:proofErr w:type="spellEnd"/>
+      <w:r>
+        <w:rPr>
+          <w:rFonts w:ascii="Helvetica" w:eastAsia="Times New Roman" w:hAnsi="Helvetica" w:cs="Helvetica"/>
+          <w:color w:val="2E74B5" w:themeColor="accent5" w:themeShade="BF"/>
+          <w:sz w:val="21"/>
+          <w:szCs w:val="21"/>
+          <w:lang w:eastAsia="zh-CN"/>
+        </w:rPr>
+        <w:t>), and the rate of SNAP-receipt for families residing within the district (</w:t>
+      </w:r>
+      <w:proofErr w:type="spellStart"/>
+      <w:r>
+        <w:rPr>
+          <w:rFonts w:ascii="Helvetica" w:eastAsia="Times New Roman" w:hAnsi="Helvetica" w:cs="Helvetica"/>
+          <w:i/>
+          <w:color w:val="2E74B5" w:themeColor="accent5" w:themeShade="BF"/>
+          <w:sz w:val="21"/>
+          <w:szCs w:val="21"/>
+          <w:lang w:eastAsia="zh-CN"/>
+        </w:rPr>
+        <w:t>snapavgall</w:t>
+      </w:r>
+      <w:proofErr w:type="spellEnd"/>
+      <w:r>
+        <w:rPr>
+          <w:rFonts w:ascii="Helvetica" w:eastAsia="Times New Roman" w:hAnsi="Helvetica" w:cs="Helvetica"/>
+          <w:color w:val="2E74B5" w:themeColor="accent5" w:themeShade="BF"/>
+          <w:sz w:val="21"/>
+          <w:szCs w:val="21"/>
+          <w:lang w:eastAsia="zh-CN"/>
+        </w:rPr>
+        <w:t>).</w:t>
+      </w:r>
+      <w:proofErr w:type="gramEnd"/>
+      <w:r>
+        <w:rPr>
+          <w:rFonts w:ascii="Helvetica" w:eastAsia="Times New Roman" w:hAnsi="Helvetica" w:cs="Helvetica"/>
+          <w:color w:val="2E74B5" w:themeColor="accent5" w:themeShade="BF"/>
+          <w:sz w:val="21"/>
+          <w:szCs w:val="21"/>
+          <w:lang w:eastAsia="zh-CN"/>
+        </w:rPr>
+        <w:t xml:space="preserve"> Each of these variables could serve to explain per-pupil expenditure in schools in Oregon and would be helpful candidates to help clarify the nature of the relationship between the rate of free- and reduced-price lunch receipt in a school and its expenditure per-pupil.</w:t>
       </w:r>
     </w:p>
     <w:p>
@@ -305,6 +462,450 @@
         <w:spacing w:after="150"/>
         <w:rPr>
           <w:rFonts w:ascii="Helvetica" w:eastAsia="Times New Roman" w:hAnsi="Helvetica" w:cs="Helvetica"/>
+          <w:color w:val="2E74B5" w:themeColor="accent5" w:themeShade="BF"/>
+          <w:sz w:val="21"/>
+          <w:szCs w:val="21"/>
+          <w:lang w:eastAsia="zh-CN"/>
+        </w:rPr>
+      </w:pPr>
+      <w:r>
+        <w:rPr>
+          <w:rFonts w:ascii="Helvetica" w:eastAsia="Times New Roman" w:hAnsi="Helvetica" w:cs="Helvetica"/>
+          <w:color w:val="2E74B5" w:themeColor="accent5" w:themeShade="BF"/>
+          <w:sz w:val="21"/>
+          <w:szCs w:val="21"/>
+          <w:lang w:eastAsia="zh-CN"/>
+        </w:rPr>
+        <w:t xml:space="preserve">In Table </w:t>
+      </w:r>
+      <w:r>
+        <w:rPr>
+          <w:rFonts w:ascii="Helvetica" w:eastAsia="Times New Roman" w:hAnsi="Helvetica" w:cs="Helvetica"/>
+          <w:color w:val="2E74B5" w:themeColor="accent5" w:themeShade="BF"/>
+          <w:sz w:val="21"/>
+          <w:szCs w:val="21"/>
+          <w:lang w:eastAsia="zh-CN"/>
+        </w:rPr>
+        <w:t>and</w:t>
+      </w:r>
+      <w:r>
+        <w:rPr>
+          <w:rFonts w:ascii="Helvetica" w:eastAsia="Times New Roman" w:hAnsi="Helvetica" w:cs="Helvetica"/>
+          <w:color w:val="2E74B5" w:themeColor="accent5" w:themeShade="BF"/>
+          <w:sz w:val="21"/>
+          <w:szCs w:val="21"/>
+          <w:lang w:eastAsia="zh-CN"/>
+        </w:rPr>
+        <w:t xml:space="preserve"> Figure 1, we display the Pearson product-moment correlations between our question predictor (</w:t>
+      </w:r>
+      <w:proofErr w:type="spellStart"/>
+      <w:r>
+        <w:rPr>
+          <w:rFonts w:ascii="Helvetica" w:eastAsia="Times New Roman" w:hAnsi="Helvetica" w:cs="Helvetica"/>
+          <w:i/>
+          <w:color w:val="2E74B5" w:themeColor="accent5" w:themeShade="BF"/>
+          <w:sz w:val="21"/>
+          <w:szCs w:val="21"/>
+          <w:lang w:eastAsia="zh-CN"/>
+        </w:rPr>
+        <w:t>frpl</w:t>
+      </w:r>
+      <w:proofErr w:type="spellEnd"/>
+      <w:r>
+        <w:rPr>
+          <w:rFonts w:ascii="Helvetica" w:eastAsia="Times New Roman" w:hAnsi="Helvetica" w:cs="Helvetica"/>
+          <w:color w:val="2E74B5" w:themeColor="accent5" w:themeShade="BF"/>
+          <w:sz w:val="21"/>
+          <w:szCs w:val="21"/>
+          <w:lang w:eastAsia="zh-CN"/>
+        </w:rPr>
+        <w:t>), our outcome (</w:t>
+      </w:r>
+      <w:proofErr w:type="spellStart"/>
+      <w:r>
+        <w:rPr>
+          <w:rFonts w:ascii="Helvetica" w:eastAsia="Times New Roman" w:hAnsi="Helvetica" w:cs="Helvetica"/>
+          <w:i/>
+          <w:color w:val="2E74B5" w:themeColor="accent5" w:themeShade="BF"/>
+          <w:sz w:val="21"/>
+          <w:szCs w:val="21"/>
+          <w:lang w:eastAsia="zh-CN"/>
+        </w:rPr>
+        <w:t>ppe</w:t>
+      </w:r>
+      <w:proofErr w:type="spellEnd"/>
+      <w:r>
+        <w:rPr>
+          <w:rFonts w:ascii="Helvetica" w:eastAsia="Times New Roman" w:hAnsi="Helvetica" w:cs="Helvetica"/>
+          <w:color w:val="2E74B5" w:themeColor="accent5" w:themeShade="BF"/>
+          <w:sz w:val="21"/>
+          <w:szCs w:val="21"/>
+          <w:lang w:eastAsia="zh-CN"/>
+        </w:rPr>
+        <w:t xml:space="preserve">), and a set of candidate covariates that may serve to clarify </w:t>
+      </w:r>
+      <w:r>
+        <w:rPr>
+          <w:rFonts w:ascii="Helvetica" w:eastAsia="Times New Roman" w:hAnsi="Helvetica" w:cs="Helvetica"/>
+          <w:color w:val="2E74B5" w:themeColor="accent5" w:themeShade="BF"/>
+          <w:sz w:val="21"/>
+          <w:szCs w:val="21"/>
+          <w:lang w:eastAsia="zh-CN"/>
+        </w:rPr>
+        <w:t xml:space="preserve">our </w:t>
+      </w:r>
+      <w:r>
+        <w:rPr>
+          <w:rFonts w:ascii="Helvetica" w:eastAsia="Times New Roman" w:hAnsi="Helvetica" w:cs="Helvetica"/>
+          <w:color w:val="2E74B5" w:themeColor="accent5" w:themeShade="BF"/>
+          <w:sz w:val="21"/>
+          <w:szCs w:val="21"/>
+          <w:lang w:eastAsia="zh-CN"/>
+        </w:rPr>
+        <w:t>relationship</w:t>
+      </w:r>
+      <w:r>
+        <w:rPr>
+          <w:rFonts w:ascii="Helvetica" w:eastAsia="Times New Roman" w:hAnsi="Helvetica" w:cs="Helvetica"/>
+          <w:color w:val="2E74B5" w:themeColor="accent5" w:themeShade="BF"/>
+          <w:sz w:val="21"/>
+          <w:szCs w:val="21"/>
+          <w:lang w:eastAsia="zh-CN"/>
+        </w:rPr>
+        <w:t xml:space="preserve"> of interest</w:t>
+      </w:r>
+      <w:r>
+        <w:rPr>
+          <w:rFonts w:ascii="Helvetica" w:eastAsia="Times New Roman" w:hAnsi="Helvetica" w:cs="Helvetica"/>
+          <w:color w:val="2E74B5" w:themeColor="accent5" w:themeShade="BF"/>
+          <w:sz w:val="21"/>
+          <w:szCs w:val="21"/>
+          <w:lang w:eastAsia="zh-CN"/>
+        </w:rPr>
+        <w:t xml:space="preserve">. We focus on the extent to which any of the covariates are highly correlated with our question predictor to assess for the potential of </w:t>
+      </w:r>
+      <w:proofErr w:type="spellStart"/>
+      <w:proofErr w:type="gramStart"/>
+      <w:r>
+        <w:rPr>
+          <w:rFonts w:ascii="Helvetica" w:eastAsia="Times New Roman" w:hAnsi="Helvetica" w:cs="Helvetica"/>
+          <w:color w:val="2E74B5" w:themeColor="accent5" w:themeShade="BF"/>
+          <w:sz w:val="21"/>
+          <w:szCs w:val="21"/>
+          <w:lang w:eastAsia="zh-CN"/>
+        </w:rPr>
+        <w:t>multicollinearity</w:t>
+      </w:r>
+      <w:proofErr w:type="spellEnd"/>
+      <w:r>
+        <w:rPr>
+          <w:rFonts w:ascii="Helvetica" w:eastAsia="Times New Roman" w:hAnsi="Helvetica" w:cs="Helvetica"/>
+          <w:color w:val="2E74B5" w:themeColor="accent5" w:themeShade="BF"/>
+          <w:sz w:val="21"/>
+          <w:szCs w:val="21"/>
+          <w:lang w:eastAsia="zh-CN"/>
+        </w:rPr>
+        <w:t xml:space="preserve"> </w:t>
+      </w:r>
+      <w:r>
+        <w:rPr>
+          <w:rFonts w:ascii="Helvetica" w:eastAsia="Times New Roman" w:hAnsi="Helvetica" w:cs="Helvetica"/>
+          <w:color w:val="2E74B5" w:themeColor="accent5" w:themeShade="BF"/>
+          <w:sz w:val="21"/>
+          <w:szCs w:val="21"/>
+          <w:lang w:eastAsia="zh-CN"/>
+        </w:rPr>
+        <w:t>which</w:t>
+      </w:r>
+      <w:proofErr w:type="gramEnd"/>
+      <w:r>
+        <w:rPr>
+          <w:rFonts w:ascii="Helvetica" w:eastAsia="Times New Roman" w:hAnsi="Helvetica" w:cs="Helvetica"/>
+          <w:color w:val="2E74B5" w:themeColor="accent5" w:themeShade="BF"/>
+          <w:sz w:val="21"/>
+          <w:szCs w:val="21"/>
+          <w:lang w:eastAsia="zh-CN"/>
+        </w:rPr>
+        <w:t xml:space="preserve"> could result in </w:t>
+      </w:r>
+      <w:r>
+        <w:rPr>
+          <w:rFonts w:ascii="Helvetica" w:eastAsia="Times New Roman" w:hAnsi="Helvetica" w:cs="Helvetica"/>
+          <w:color w:val="2E74B5" w:themeColor="accent5" w:themeShade="BF"/>
+          <w:sz w:val="21"/>
+          <w:szCs w:val="21"/>
+          <w:lang w:eastAsia="zh-CN"/>
+        </w:rPr>
+        <w:t>bias</w:t>
+      </w:r>
+      <w:r>
+        <w:rPr>
+          <w:rFonts w:ascii="Helvetica" w:eastAsia="Times New Roman" w:hAnsi="Helvetica" w:cs="Helvetica"/>
+          <w:color w:val="2E74B5" w:themeColor="accent5" w:themeShade="BF"/>
+          <w:sz w:val="21"/>
+          <w:szCs w:val="21"/>
+          <w:lang w:eastAsia="zh-CN"/>
+        </w:rPr>
+        <w:t xml:space="preserve">ed coefficients </w:t>
+      </w:r>
+      <w:r>
+        <w:rPr>
+          <w:rFonts w:ascii="Helvetica" w:eastAsia="Times New Roman" w:hAnsi="Helvetica" w:cs="Helvetica"/>
+          <w:color w:val="2E74B5" w:themeColor="accent5" w:themeShade="BF"/>
+          <w:sz w:val="21"/>
+          <w:szCs w:val="21"/>
+          <w:lang w:eastAsia="zh-CN"/>
+        </w:rPr>
+        <w:t>or inflate</w:t>
+      </w:r>
+      <w:r>
+        <w:rPr>
+          <w:rFonts w:ascii="Helvetica" w:eastAsia="Times New Roman" w:hAnsi="Helvetica" w:cs="Helvetica"/>
+          <w:color w:val="2E74B5" w:themeColor="accent5" w:themeShade="BF"/>
+          <w:sz w:val="21"/>
+          <w:szCs w:val="21"/>
+          <w:lang w:eastAsia="zh-CN"/>
+        </w:rPr>
+        <w:t>d</w:t>
+      </w:r>
+      <w:r>
+        <w:rPr>
+          <w:rFonts w:ascii="Helvetica" w:eastAsia="Times New Roman" w:hAnsi="Helvetica" w:cs="Helvetica"/>
+          <w:color w:val="2E74B5" w:themeColor="accent5" w:themeShade="BF"/>
+          <w:sz w:val="21"/>
+          <w:szCs w:val="21"/>
+          <w:lang w:eastAsia="zh-CN"/>
+        </w:rPr>
+        <w:t xml:space="preserve"> standard errors. All candidate covariates </w:t>
+      </w:r>
+      <w:proofErr w:type="gramStart"/>
+      <w:r>
+        <w:rPr>
+          <w:rFonts w:ascii="Helvetica" w:eastAsia="Times New Roman" w:hAnsi="Helvetica" w:cs="Helvetica"/>
+          <w:color w:val="2E74B5" w:themeColor="accent5" w:themeShade="BF"/>
+          <w:sz w:val="21"/>
+          <w:szCs w:val="21"/>
+          <w:lang w:eastAsia="zh-CN"/>
+        </w:rPr>
+        <w:t>are only modestly correlat</w:t>
+      </w:r>
+      <w:r>
+        <w:rPr>
+          <w:rFonts w:ascii="Helvetica" w:eastAsia="Times New Roman" w:hAnsi="Helvetica" w:cs="Helvetica"/>
+          <w:color w:val="2E74B5" w:themeColor="accent5" w:themeShade="BF"/>
+          <w:sz w:val="21"/>
+          <w:szCs w:val="21"/>
+          <w:lang w:eastAsia="zh-CN"/>
+        </w:rPr>
+        <w:t>ed</w:t>
+      </w:r>
+      <w:proofErr w:type="gramEnd"/>
+      <w:r>
+        <w:rPr>
+          <w:rFonts w:ascii="Helvetica" w:eastAsia="Times New Roman" w:hAnsi="Helvetica" w:cs="Helvetica"/>
+          <w:color w:val="2E74B5" w:themeColor="accent5" w:themeShade="BF"/>
+          <w:sz w:val="21"/>
+          <w:szCs w:val="21"/>
+          <w:lang w:eastAsia="zh-CN"/>
+        </w:rPr>
+        <w:t xml:space="preserve"> with our question predictor. O</w:t>
+      </w:r>
+      <w:r>
+        <w:rPr>
+          <w:rFonts w:ascii="Helvetica" w:eastAsia="Times New Roman" w:hAnsi="Helvetica" w:cs="Helvetica"/>
+          <w:color w:val="2E74B5" w:themeColor="accent5" w:themeShade="BF"/>
+          <w:sz w:val="21"/>
+          <w:szCs w:val="21"/>
+          <w:lang w:eastAsia="zh-CN"/>
+        </w:rPr>
+        <w:t xml:space="preserve">nly </w:t>
+      </w:r>
+      <w:proofErr w:type="spellStart"/>
+      <w:r>
+        <w:rPr>
+          <w:rFonts w:ascii="Helvetica" w:eastAsia="Times New Roman" w:hAnsi="Helvetica" w:cs="Helvetica"/>
+          <w:i/>
+          <w:color w:val="2E74B5" w:themeColor="accent5" w:themeShade="BF"/>
+          <w:sz w:val="21"/>
+          <w:szCs w:val="21"/>
+          <w:lang w:eastAsia="zh-CN"/>
+        </w:rPr>
+        <w:t>sesavgall</w:t>
+      </w:r>
+      <w:proofErr w:type="spellEnd"/>
+      <w:r>
+        <w:rPr>
+          <w:rFonts w:ascii="Helvetica" w:eastAsia="Times New Roman" w:hAnsi="Helvetica" w:cs="Helvetica"/>
+          <w:color w:val="2E74B5" w:themeColor="accent5" w:themeShade="BF"/>
+          <w:sz w:val="21"/>
+          <w:szCs w:val="21"/>
+          <w:lang w:eastAsia="zh-CN"/>
+        </w:rPr>
+        <w:t xml:space="preserve"> exceeds </w:t>
+      </w:r>
+      <w:r>
+        <w:rPr>
+          <w:rFonts w:ascii="Helvetica" w:eastAsia="Times New Roman" w:hAnsi="Helvetica" w:cs="Helvetica"/>
+          <w:color w:val="2E74B5" w:themeColor="accent5" w:themeShade="BF"/>
+          <w:sz w:val="21"/>
+          <w:szCs w:val="21"/>
+          <w:lang w:eastAsia="zh-CN"/>
+        </w:rPr>
+        <w:t xml:space="preserve">a </w:t>
+      </w:r>
+      <w:r>
+        <w:rPr>
+          <w:rFonts w:ascii="Times New Roman" w:eastAsia="Times New Roman" w:hAnsi="Times New Roman" w:cs="Times New Roman"/>
+          <w:color w:val="2E74B5" w:themeColor="accent5" w:themeShade="BF"/>
+          <w:sz w:val="21"/>
+          <w:szCs w:val="21"/>
+          <w:lang w:eastAsia="zh-CN"/>
+        </w:rPr>
+        <w:t>±</w:t>
+      </w:r>
+      <w:r>
+        <w:rPr>
+          <w:rFonts w:ascii="Helvetica" w:eastAsia="Times New Roman" w:hAnsi="Helvetica" w:cs="Helvetica"/>
+          <w:color w:val="2E74B5" w:themeColor="accent5" w:themeShade="BF"/>
+          <w:sz w:val="21"/>
+          <w:szCs w:val="21"/>
+          <w:lang w:eastAsia="zh-CN"/>
+        </w:rPr>
+        <w:t xml:space="preserve">0.5 correlation </w:t>
+      </w:r>
+      <w:r>
+        <w:rPr>
+          <w:rFonts w:ascii="Helvetica" w:eastAsia="Times New Roman" w:hAnsi="Helvetica" w:cs="Helvetica"/>
+          <w:color w:val="2E74B5" w:themeColor="accent5" w:themeShade="BF"/>
+          <w:sz w:val="21"/>
+          <w:szCs w:val="21"/>
+          <w:lang w:eastAsia="zh-CN"/>
+        </w:rPr>
+        <w:t xml:space="preserve">with </w:t>
+      </w:r>
+      <w:proofErr w:type="spellStart"/>
+      <w:r>
+        <w:rPr>
+          <w:rFonts w:ascii="Helvetica" w:eastAsia="Times New Roman" w:hAnsi="Helvetica" w:cs="Helvetica"/>
+          <w:i/>
+          <w:color w:val="2E74B5" w:themeColor="accent5" w:themeShade="BF"/>
+          <w:sz w:val="21"/>
+          <w:szCs w:val="21"/>
+          <w:lang w:eastAsia="zh-CN"/>
+        </w:rPr>
+        <w:t>frpl</w:t>
+      </w:r>
+      <w:proofErr w:type="spellEnd"/>
+      <w:r>
+        <w:rPr>
+          <w:rFonts w:ascii="Helvetica" w:eastAsia="Times New Roman" w:hAnsi="Helvetica" w:cs="Helvetica"/>
+          <w:color w:val="2E74B5" w:themeColor="accent5" w:themeShade="BF"/>
+          <w:sz w:val="21"/>
+          <w:szCs w:val="21"/>
+          <w:lang w:eastAsia="zh-CN"/>
+        </w:rPr>
+        <w:t xml:space="preserve">. Although some potential covariates (e.g., </w:t>
+      </w:r>
+      <w:proofErr w:type="spellStart"/>
+      <w:r>
+        <w:rPr>
+          <w:rFonts w:ascii="Helvetica" w:eastAsia="Times New Roman" w:hAnsi="Helvetica" w:cs="Helvetica"/>
+          <w:i/>
+          <w:color w:val="2E74B5" w:themeColor="accent5" w:themeShade="BF"/>
+          <w:sz w:val="21"/>
+          <w:szCs w:val="21"/>
+          <w:lang w:eastAsia="zh-CN"/>
+        </w:rPr>
+        <w:t>snapavgall</w:t>
+      </w:r>
+      <w:proofErr w:type="spellEnd"/>
+      <w:r>
+        <w:rPr>
+          <w:rFonts w:ascii="Helvetica" w:eastAsia="Times New Roman" w:hAnsi="Helvetica" w:cs="Helvetica"/>
+          <w:color w:val="2E74B5" w:themeColor="accent5" w:themeShade="BF"/>
+          <w:sz w:val="21"/>
+          <w:szCs w:val="21"/>
+          <w:lang w:eastAsia="zh-CN"/>
+        </w:rPr>
+        <w:t xml:space="preserve"> and </w:t>
+      </w:r>
+      <w:proofErr w:type="spellStart"/>
+      <w:r>
+        <w:rPr>
+          <w:rFonts w:ascii="Helvetica" w:eastAsia="Times New Roman" w:hAnsi="Helvetica" w:cs="Helvetica"/>
+          <w:i/>
+          <w:color w:val="2E74B5" w:themeColor="accent5" w:themeShade="BF"/>
+          <w:sz w:val="21"/>
+          <w:szCs w:val="21"/>
+          <w:lang w:eastAsia="zh-CN"/>
+        </w:rPr>
+        <w:t>sesavgall</w:t>
+      </w:r>
+      <w:proofErr w:type="spellEnd"/>
+      <w:r>
+        <w:rPr>
+          <w:rFonts w:ascii="Helvetica" w:eastAsia="Times New Roman" w:hAnsi="Helvetica" w:cs="Helvetica"/>
+          <w:color w:val="2E74B5" w:themeColor="accent5" w:themeShade="BF"/>
+          <w:sz w:val="21"/>
+          <w:szCs w:val="21"/>
+          <w:lang w:eastAsia="zh-CN"/>
+        </w:rPr>
+        <w:t xml:space="preserve">) are highly correlated with each other, we are relatively unconcerned with this source of </w:t>
+      </w:r>
+      <w:proofErr w:type="spellStart"/>
+      <w:proofErr w:type="gramStart"/>
+      <w:r>
+        <w:rPr>
+          <w:rFonts w:ascii="Helvetica" w:eastAsia="Times New Roman" w:hAnsi="Helvetica" w:cs="Helvetica"/>
+          <w:color w:val="2E74B5" w:themeColor="accent5" w:themeShade="BF"/>
+          <w:sz w:val="21"/>
+          <w:szCs w:val="21"/>
+          <w:lang w:eastAsia="zh-CN"/>
+        </w:rPr>
+        <w:t>multicollinearity</w:t>
+      </w:r>
+      <w:proofErr w:type="spellEnd"/>
+      <w:proofErr w:type="gramEnd"/>
+      <w:r>
+        <w:rPr>
+          <w:rFonts w:ascii="Helvetica" w:eastAsia="Times New Roman" w:hAnsi="Helvetica" w:cs="Helvetica"/>
+          <w:color w:val="2E74B5" w:themeColor="accent5" w:themeShade="BF"/>
+          <w:sz w:val="21"/>
+          <w:szCs w:val="21"/>
+          <w:lang w:eastAsia="zh-CN"/>
+        </w:rPr>
+        <w:t xml:space="preserve"> as it will not affect our question predictor. Nevertheless, we can test whether our results are sensitive to the inclusion or exclusion of </w:t>
+      </w:r>
+      <w:proofErr w:type="spellStart"/>
+      <w:r>
+        <w:rPr>
+          <w:rFonts w:ascii="Helvetica" w:eastAsia="Times New Roman" w:hAnsi="Helvetica" w:cs="Helvetica"/>
+          <w:i/>
+          <w:color w:val="2E74B5" w:themeColor="accent5" w:themeShade="BF"/>
+          <w:sz w:val="21"/>
+          <w:szCs w:val="21"/>
+          <w:lang w:eastAsia="zh-CN"/>
+        </w:rPr>
+        <w:t>sesavgall</w:t>
+      </w:r>
+      <w:proofErr w:type="spellEnd"/>
+      <w:r>
+        <w:rPr>
+          <w:rFonts w:ascii="Helvetica" w:eastAsia="Times New Roman" w:hAnsi="Helvetica" w:cs="Helvetica"/>
+          <w:color w:val="2E74B5" w:themeColor="accent5" w:themeShade="BF"/>
+          <w:sz w:val="21"/>
+          <w:szCs w:val="21"/>
+          <w:lang w:eastAsia="zh-CN"/>
+        </w:rPr>
+        <w:t>.</w:t>
+      </w:r>
+    </w:p>
+    <w:p>
+      <w:pPr>
+        <w:shd w:val="clear" w:color="auto" w:fill="FFFFFF"/>
+        <w:spacing w:after="150"/>
+        <w:rPr>
+          <w:rFonts w:ascii="Helvetica" w:eastAsia="Times New Roman" w:hAnsi="Helvetica" w:cs="Helvetica"/>
           <w:b/>
           <w:color w:val="2E74B5" w:themeColor="accent5" w:themeShade="BF"/>
           <w:sz w:val="21"/>
@@ -322,6 +923,29 @@
           <w:lang w:eastAsia="zh-CN"/>
         </w:rPr>
         <w:t>Table 1</w:t>
+      </w:r>
+    </w:p>
+    <w:p>
+      <w:pPr>
+        <w:shd w:val="clear" w:color="auto" w:fill="FFFFFF"/>
+        <w:spacing w:after="150"/>
+        <w:rPr>
+          <w:rFonts w:ascii="Helvetica" w:eastAsia="Times New Roman" w:hAnsi="Helvetica" w:cs="Helvetica"/>
+          <w:color w:val="2E74B5" w:themeColor="accent5" w:themeShade="BF"/>
+          <w:sz w:val="21"/>
+          <w:szCs w:val="21"/>
+          <w:lang w:eastAsia="zh-CN"/>
+        </w:rPr>
+      </w:pPr>
+      <w:r>
+        <w:rPr>
+          <w:rFonts w:ascii="Helvetica" w:eastAsia="Times New Roman" w:hAnsi="Helvetica" w:cs="Helvetica"/>
+          <w:color w:val="2E74B5" w:themeColor="accent5" w:themeShade="BF"/>
+          <w:sz w:val="21"/>
+          <w:szCs w:val="21"/>
+          <w:lang w:eastAsia="zh-CN"/>
+        </w:rPr>
+        <w:t>Pearson correlation coefficients of the characteristics of Oregon public schools and the communities in which they are located, 2018-19.</w:t>
       </w:r>
     </w:p>
     <w:tbl>
@@ -4082,7 +4706,7 @@
           <w:szCs w:val="21"/>
           <w:lang w:eastAsia="zh-CN"/>
         </w:rPr>
-        <w:t>Relationship between school-level per-pupil expenditure in U.S. dollars and the proportion of students receiving free- or reduced-price lunch</w:t>
+        <w:t>Pearson correla</w:t>
       </w:r>
       <w:r>
         <w:rPr>
@@ -4093,7 +4717,42 @@
           <w:szCs w:val="21"/>
           <w:lang w:eastAsia="zh-CN"/>
         </w:rPr>
-        <w:t xml:space="preserve"> for Oregon public schools 2018-19</w:t>
+        <w:t xml:space="preserve">tion </w:t>
+      </w:r>
+      <w:proofErr w:type="spellStart"/>
+      <w:r>
+        <w:rPr>
+          <w:rFonts w:ascii="Helvetica" w:eastAsia="Times New Roman" w:hAnsi="Helvetica" w:cs="Helvetica"/>
+          <w:i/>
+          <w:color w:val="2E74B5" w:themeColor="accent5" w:themeShade="BF"/>
+          <w:sz w:val="21"/>
+          <w:szCs w:val="21"/>
+          <w:lang w:eastAsia="zh-CN"/>
+        </w:rPr>
+        <w:t>heatmap</w:t>
+      </w:r>
+      <w:proofErr w:type="spellEnd"/>
+      <w:r>
+        <w:rPr>
+          <w:rFonts w:ascii="Helvetica" w:eastAsia="Times New Roman" w:hAnsi="Helvetica" w:cs="Helvetica"/>
+          <w:i/>
+          <w:color w:val="2E74B5" w:themeColor="accent5" w:themeShade="BF"/>
+          <w:sz w:val="21"/>
+          <w:szCs w:val="21"/>
+          <w:lang w:eastAsia="zh-CN"/>
+        </w:rPr>
+        <w:t xml:space="preserve"> </w:t>
+      </w:r>
+      <w:r>
+        <w:rPr>
+          <w:rFonts w:ascii="Helvetica" w:eastAsia="Times New Roman" w:hAnsi="Helvetica" w:cs="Helvetica"/>
+          <w:i/>
+          <w:color w:val="2E74B5" w:themeColor="accent5" w:themeShade="BF"/>
+          <w:sz w:val="21"/>
+          <w:szCs w:val="21"/>
+          <w:lang w:eastAsia="zh-CN"/>
+        </w:rPr>
+        <w:t>of the characteristics of Oregon public schools and the communities in which they are located, 2018-19</w:t>
       </w:r>
       <w:r>
         <w:rPr>
@@ -4130,7 +4789,6 @@
           <w:sz w:val="21"/>
           <w:szCs w:val="21"/>
         </w:rPr>
-        <w:lastRenderedPageBreak/>
         <w:drawing>
           <wp:inline distT="0" distB="0" distL="0" distR="0" wp14:anchorId="394CE686" wp14:editId="4B6644E2">
             <wp:extent cx="4191000" cy="2514600"/>
@@ -4210,34 +4868,1110 @@
     <w:p>
       <w:pPr>
         <w:shd w:val="clear" w:color="auto" w:fill="FFFFFF"/>
-        <w:spacing w:before="100" w:beforeAutospacing="1" w:after="100" w:afterAutospacing="1"/>
-        <w:rPr>
-          <w:rFonts w:ascii="Helvetica" w:eastAsia="Times New Roman" w:hAnsi="Helvetica" w:cs="Helvetica"/>
-          <w:color w:val="333333"/>
+        <w:spacing w:after="150"/>
+        <w:rPr>
+          <w:rFonts w:ascii="Helvetica" w:eastAsia="Times New Roman" w:hAnsi="Helvetica" w:cs="Helvetica"/>
+          <w:color w:val="2E74B5" w:themeColor="accent5" w:themeShade="BF"/>
           <w:sz w:val="21"/>
           <w:szCs w:val="21"/>
           <w:lang w:eastAsia="zh-CN"/>
         </w:rPr>
       </w:pPr>
-      <w:r>
-        <w:rPr>
-          <w:rFonts w:ascii="Helvetica" w:eastAsia="Times New Roman" w:hAnsi="Helvetica" w:cs="Helvetica"/>
-          <w:color w:val="333333"/>
-          <w:sz w:val="21"/>
-          <w:szCs w:val="21"/>
-          <w:lang w:eastAsia="zh-CN"/>
-        </w:rPr>
-        <w:t xml:space="preserve">1.4. </w:t>
-      </w:r>
-      <w:r>
-        <w:rPr>
-          <w:rFonts w:ascii="Helvetica" w:eastAsia="Times New Roman" w:hAnsi="Helvetica" w:cs="Helvetica"/>
-          <w:color w:val="333333"/>
-          <w:sz w:val="21"/>
-          <w:szCs w:val="21"/>
-          <w:lang w:eastAsia="zh-CN"/>
-        </w:rPr>
-        <w:t>State your null hypothesis about the relationship between per-pupil expenditure and the proportion of students receiving free- or reduced-price lunch, accounting for the covariates in your model. (1 point)</w:t>
+      <m:oMathPara>
+        <m:oMath>
+          <m:r>
+            <w:rPr>
+              <w:rFonts w:ascii="Cambria Math" w:eastAsia="Times New Roman" w:hAnsi="Cambria Math" w:cs="Helvetica"/>
+              <w:color w:val="2E74B5" w:themeColor="accent5" w:themeShade="BF"/>
+              <w:sz w:val="21"/>
+              <w:szCs w:val="21"/>
+              <w:lang w:eastAsia="zh-CN"/>
+            </w:rPr>
+            <m:t>PP</m:t>
+          </m:r>
+          <m:sSub>
+            <m:sSubPr>
+              <m:ctrlPr>
+                <w:rPr>
+                  <w:rFonts w:ascii="Cambria Math" w:eastAsia="Times New Roman" w:hAnsi="Cambria Math" w:cs="Helvetica"/>
+                  <w:i/>
+                  <w:color w:val="2E74B5" w:themeColor="accent5" w:themeShade="BF"/>
+                  <w:sz w:val="21"/>
+                  <w:szCs w:val="21"/>
+                  <w:lang w:eastAsia="zh-CN"/>
+                </w:rPr>
+              </m:ctrlPr>
+            </m:sSubPr>
+            <m:e>
+              <m:r>
+                <w:rPr>
+                  <w:rFonts w:ascii="Cambria Math" w:eastAsia="Times New Roman" w:hAnsi="Cambria Math" w:cs="Helvetica"/>
+                  <w:color w:val="2E74B5" w:themeColor="accent5" w:themeShade="BF"/>
+                  <w:sz w:val="21"/>
+                  <w:szCs w:val="21"/>
+                  <w:lang w:eastAsia="zh-CN"/>
+                </w:rPr>
+                <m:t>E</m:t>
+              </m:r>
+            </m:e>
+            <m:sub>
+              <m:r>
+                <w:rPr>
+                  <w:rFonts w:ascii="Cambria Math" w:eastAsia="Times New Roman" w:hAnsi="Cambria Math" w:cs="Helvetica"/>
+                  <w:color w:val="2E74B5" w:themeColor="accent5" w:themeShade="BF"/>
+                  <w:sz w:val="21"/>
+                  <w:szCs w:val="21"/>
+                  <w:lang w:eastAsia="zh-CN"/>
+                </w:rPr>
+                <m:t>j</m:t>
+              </m:r>
+            </m:sub>
+          </m:sSub>
+          <m:r>
+            <w:rPr>
+              <w:rFonts w:ascii="Cambria Math" w:eastAsia="Times New Roman" w:hAnsi="Cambria Math" w:cs="Helvetica"/>
+              <w:color w:val="2E74B5" w:themeColor="accent5" w:themeShade="BF"/>
+              <w:sz w:val="21"/>
+              <w:szCs w:val="21"/>
+              <w:lang w:eastAsia="zh-CN"/>
+            </w:rPr>
+            <m:t>=</m:t>
+          </m:r>
+          <m:sSub>
+            <m:sSubPr>
+              <m:ctrlPr>
+                <w:rPr>
+                  <w:rFonts w:ascii="Cambria Math" w:eastAsia="Times New Roman" w:hAnsi="Cambria Math" w:cs="Helvetica"/>
+                  <w:i/>
+                  <w:color w:val="2E74B5" w:themeColor="accent5" w:themeShade="BF"/>
+                  <w:sz w:val="21"/>
+                  <w:szCs w:val="21"/>
+                  <w:lang w:eastAsia="zh-CN"/>
+                </w:rPr>
+              </m:ctrlPr>
+            </m:sSubPr>
+            <m:e>
+              <m:r>
+                <w:rPr>
+                  <w:rFonts w:ascii="Cambria Math" w:eastAsia="Times New Roman" w:hAnsi="Cambria Math" w:cs="Helvetica"/>
+                  <w:color w:val="2E74B5" w:themeColor="accent5" w:themeShade="BF"/>
+                  <w:sz w:val="21"/>
+                  <w:szCs w:val="21"/>
+                  <w:lang w:eastAsia="zh-CN"/>
+                </w:rPr>
+                <m:t>β</m:t>
+              </m:r>
+            </m:e>
+            <m:sub>
+              <m:r>
+                <w:rPr>
+                  <w:rFonts w:ascii="Cambria Math" w:eastAsia="Times New Roman" w:hAnsi="Cambria Math" w:cs="Helvetica"/>
+                  <w:color w:val="2E74B5" w:themeColor="accent5" w:themeShade="BF"/>
+                  <w:sz w:val="21"/>
+                  <w:szCs w:val="21"/>
+                  <w:lang w:eastAsia="zh-CN"/>
+                </w:rPr>
+                <m:t>0</m:t>
+              </m:r>
+            </m:sub>
+          </m:sSub>
+          <m:r>
+            <w:rPr>
+              <w:rFonts w:ascii="Cambria Math" w:eastAsia="Times New Roman" w:hAnsi="Cambria Math" w:cs="Helvetica"/>
+              <w:color w:val="2E74B5" w:themeColor="accent5" w:themeShade="BF"/>
+              <w:sz w:val="21"/>
+              <w:szCs w:val="21"/>
+              <w:lang w:eastAsia="zh-CN"/>
+            </w:rPr>
+            <m:t>+</m:t>
+          </m:r>
+          <m:sSub>
+            <m:sSubPr>
+              <m:ctrlPr>
+                <w:rPr>
+                  <w:rFonts w:ascii="Cambria Math" w:eastAsia="Times New Roman" w:hAnsi="Cambria Math" w:cs="Helvetica"/>
+                  <w:i/>
+                  <w:color w:val="2E74B5" w:themeColor="accent5" w:themeShade="BF"/>
+                  <w:sz w:val="21"/>
+                  <w:szCs w:val="21"/>
+                  <w:lang w:eastAsia="zh-CN"/>
+                </w:rPr>
+              </m:ctrlPr>
+            </m:sSubPr>
+            <m:e>
+              <m:r>
+                <w:rPr>
+                  <w:rFonts w:ascii="Cambria Math" w:eastAsia="Times New Roman" w:hAnsi="Cambria Math" w:cs="Helvetica"/>
+                  <w:color w:val="2E74B5" w:themeColor="accent5" w:themeShade="BF"/>
+                  <w:sz w:val="21"/>
+                  <w:szCs w:val="21"/>
+                  <w:lang w:eastAsia="zh-CN"/>
+                </w:rPr>
+                <m:t>β</m:t>
+              </m:r>
+            </m:e>
+            <m:sub>
+              <m:r>
+                <w:rPr>
+                  <w:rFonts w:ascii="Cambria Math" w:eastAsia="Times New Roman" w:hAnsi="Cambria Math" w:cs="Helvetica"/>
+                  <w:color w:val="2E74B5" w:themeColor="accent5" w:themeShade="BF"/>
+                  <w:sz w:val="21"/>
+                  <w:szCs w:val="21"/>
+                  <w:lang w:eastAsia="zh-CN"/>
+                </w:rPr>
+                <m:t>1</m:t>
+              </m:r>
+            </m:sub>
+          </m:sSub>
+          <m:r>
+            <w:rPr>
+              <w:rFonts w:ascii="Cambria Math" w:eastAsia="Times New Roman" w:hAnsi="Cambria Math" w:cs="Helvetica"/>
+              <w:color w:val="2E74B5" w:themeColor="accent5" w:themeShade="BF"/>
+              <w:sz w:val="21"/>
+              <w:szCs w:val="21"/>
+              <w:lang w:eastAsia="zh-CN"/>
+            </w:rPr>
+            <m:t>FRP</m:t>
+          </m:r>
+          <m:sSub>
+            <m:sSubPr>
+              <m:ctrlPr>
+                <w:rPr>
+                  <w:rFonts w:ascii="Cambria Math" w:eastAsia="Times New Roman" w:hAnsi="Cambria Math" w:cs="Helvetica"/>
+                  <w:i/>
+                  <w:color w:val="2E74B5" w:themeColor="accent5" w:themeShade="BF"/>
+                  <w:sz w:val="21"/>
+                  <w:szCs w:val="21"/>
+                  <w:lang w:eastAsia="zh-CN"/>
+                </w:rPr>
+              </m:ctrlPr>
+            </m:sSubPr>
+            <m:e>
+              <m:r>
+                <w:rPr>
+                  <w:rFonts w:ascii="Cambria Math" w:eastAsia="Times New Roman" w:hAnsi="Cambria Math" w:cs="Helvetica"/>
+                  <w:color w:val="2E74B5" w:themeColor="accent5" w:themeShade="BF"/>
+                  <w:sz w:val="21"/>
+                  <w:szCs w:val="21"/>
+                  <w:lang w:eastAsia="zh-CN"/>
+                </w:rPr>
+                <m:t>L</m:t>
+              </m:r>
+            </m:e>
+            <m:sub>
+              <m:r>
+                <w:rPr>
+                  <w:rFonts w:ascii="Cambria Math" w:eastAsia="Times New Roman" w:hAnsi="Cambria Math" w:cs="Helvetica"/>
+                  <w:color w:val="2E74B5" w:themeColor="accent5" w:themeShade="BF"/>
+                  <w:sz w:val="21"/>
+                  <w:szCs w:val="21"/>
+                  <w:lang w:eastAsia="zh-CN"/>
+                </w:rPr>
+                <m:t>j</m:t>
+              </m:r>
+            </m:sub>
+          </m:sSub>
+          <m:r>
+            <w:rPr>
+              <w:rFonts w:ascii="Cambria Math" w:eastAsia="Times New Roman" w:hAnsi="Cambria Math" w:cs="Helvetica"/>
+              <w:color w:val="2E74B5" w:themeColor="accent5" w:themeShade="BF"/>
+              <w:sz w:val="21"/>
+              <w:szCs w:val="21"/>
+              <w:lang w:eastAsia="zh-CN"/>
+            </w:rPr>
+            <m:t>+</m:t>
+          </m:r>
+          <m:sSub>
+            <m:sSubPr>
+              <m:ctrlPr>
+                <w:rPr>
+                  <w:rFonts w:ascii="Cambria Math" w:eastAsia="Times New Roman" w:hAnsi="Cambria Math" w:cs="Helvetica"/>
+                  <w:i/>
+                  <w:color w:val="2E74B5" w:themeColor="accent5" w:themeShade="BF"/>
+                  <w:sz w:val="21"/>
+                  <w:szCs w:val="21"/>
+                  <w:lang w:eastAsia="zh-CN"/>
+                </w:rPr>
+              </m:ctrlPr>
+            </m:sSubPr>
+            <m:e>
+              <m:r>
+                <w:rPr>
+                  <w:rFonts w:ascii="Cambria Math" w:eastAsia="Times New Roman" w:hAnsi="Cambria Math" w:cs="Helvetica"/>
+                  <w:color w:val="2E74B5" w:themeColor="accent5" w:themeShade="BF"/>
+                  <w:sz w:val="21"/>
+                  <w:szCs w:val="21"/>
+                  <w:lang w:eastAsia="zh-CN"/>
+                </w:rPr>
+                <m:t>β</m:t>
+              </m:r>
+            </m:e>
+            <m:sub>
+              <m:r>
+                <w:rPr>
+                  <w:rFonts w:ascii="Cambria Math" w:eastAsia="Times New Roman" w:hAnsi="Cambria Math" w:cs="Helvetica"/>
+                  <w:color w:val="2E74B5" w:themeColor="accent5" w:themeShade="BF"/>
+                  <w:sz w:val="21"/>
+                  <w:szCs w:val="21"/>
+                  <w:lang w:eastAsia="zh-CN"/>
+                </w:rPr>
+                <m:t>2</m:t>
+              </m:r>
+            </m:sub>
+          </m:sSub>
+          <m:r>
+            <w:rPr>
+              <w:rFonts w:ascii="Cambria Math" w:eastAsia="Times New Roman" w:hAnsi="Cambria Math" w:cs="Helvetica"/>
+              <w:color w:val="2E74B5" w:themeColor="accent5" w:themeShade="BF"/>
+              <w:sz w:val="21"/>
+              <w:szCs w:val="21"/>
+              <w:lang w:eastAsia="zh-CN"/>
+            </w:rPr>
+            <m:t>ENROL</m:t>
+          </m:r>
+          <m:sSub>
+            <m:sSubPr>
+              <m:ctrlPr>
+                <w:rPr>
+                  <w:rFonts w:ascii="Cambria Math" w:eastAsia="Times New Roman" w:hAnsi="Cambria Math" w:cs="Helvetica"/>
+                  <w:i/>
+                  <w:color w:val="2E74B5" w:themeColor="accent5" w:themeShade="BF"/>
+                  <w:sz w:val="21"/>
+                  <w:szCs w:val="21"/>
+                  <w:lang w:eastAsia="zh-CN"/>
+                </w:rPr>
+              </m:ctrlPr>
+            </m:sSubPr>
+            <m:e>
+              <m:r>
+                <w:rPr>
+                  <w:rFonts w:ascii="Cambria Math" w:eastAsia="Times New Roman" w:hAnsi="Cambria Math" w:cs="Helvetica"/>
+                  <w:color w:val="2E74B5" w:themeColor="accent5" w:themeShade="BF"/>
+                  <w:sz w:val="21"/>
+                  <w:szCs w:val="21"/>
+                  <w:lang w:eastAsia="zh-CN"/>
+                </w:rPr>
+                <m:t>L</m:t>
+              </m:r>
+            </m:e>
+            <m:sub>
+              <m:r>
+                <w:rPr>
+                  <w:rFonts w:ascii="Cambria Math" w:eastAsia="Times New Roman" w:hAnsi="Cambria Math" w:cs="Helvetica"/>
+                  <w:color w:val="2E74B5" w:themeColor="accent5" w:themeShade="BF"/>
+                  <w:sz w:val="21"/>
+                  <w:szCs w:val="21"/>
+                  <w:lang w:eastAsia="zh-CN"/>
+                </w:rPr>
+                <m:t>j</m:t>
+              </m:r>
+            </m:sub>
+          </m:sSub>
+          <m:r>
+            <w:rPr>
+              <w:rFonts w:ascii="Cambria Math" w:eastAsia="Times New Roman" w:hAnsi="Cambria Math" w:cs="Helvetica"/>
+              <w:color w:val="2E74B5" w:themeColor="accent5" w:themeShade="BF"/>
+              <w:sz w:val="21"/>
+              <w:szCs w:val="21"/>
+              <w:lang w:eastAsia="zh-CN"/>
+            </w:rPr>
+            <m:t>+</m:t>
+          </m:r>
+          <m:sSub>
+            <m:sSubPr>
+              <m:ctrlPr>
+                <w:rPr>
+                  <w:rFonts w:ascii="Cambria Math" w:eastAsia="Times New Roman" w:hAnsi="Cambria Math" w:cs="Helvetica"/>
+                  <w:i/>
+                  <w:color w:val="2E74B5" w:themeColor="accent5" w:themeShade="BF"/>
+                  <w:sz w:val="21"/>
+                  <w:szCs w:val="21"/>
+                  <w:lang w:eastAsia="zh-CN"/>
+                </w:rPr>
+              </m:ctrlPr>
+            </m:sSubPr>
+            <m:e>
+              <m:r>
+                <w:rPr>
+                  <w:rFonts w:ascii="Cambria Math" w:eastAsia="Times New Roman" w:hAnsi="Cambria Math" w:cs="Helvetica"/>
+                  <w:color w:val="2E74B5" w:themeColor="accent5" w:themeShade="BF"/>
+                  <w:sz w:val="21"/>
+                  <w:szCs w:val="21"/>
+                  <w:lang w:eastAsia="zh-CN"/>
+                </w:rPr>
+                <m:t>β</m:t>
+              </m:r>
+            </m:e>
+            <m:sub>
+              <m:r>
+                <w:rPr>
+                  <w:rFonts w:ascii="Cambria Math" w:eastAsia="Times New Roman" w:hAnsi="Cambria Math" w:cs="Helvetica"/>
+                  <w:color w:val="2E74B5" w:themeColor="accent5" w:themeShade="BF"/>
+                  <w:sz w:val="21"/>
+                  <w:szCs w:val="21"/>
+                  <w:lang w:eastAsia="zh-CN"/>
+                </w:rPr>
+                <m:t>3</m:t>
+              </m:r>
+            </m:sub>
+          </m:sSub>
+          <m:r>
+            <w:rPr>
+              <w:rFonts w:ascii="Cambria Math" w:eastAsia="Times New Roman" w:hAnsi="Cambria Math" w:cs="Helvetica"/>
+              <w:color w:val="2E74B5" w:themeColor="accent5" w:themeShade="BF"/>
+              <w:sz w:val="21"/>
+              <w:szCs w:val="21"/>
+              <w:lang w:eastAsia="zh-CN"/>
+            </w:rPr>
+            <m:t>LNINC</m:t>
+          </m:r>
+          <m:sSub>
+            <m:sSubPr>
+              <m:ctrlPr>
+                <w:rPr>
+                  <w:rFonts w:ascii="Cambria Math" w:eastAsia="Times New Roman" w:hAnsi="Cambria Math" w:cs="Helvetica"/>
+                  <w:i/>
+                  <w:color w:val="2E74B5" w:themeColor="accent5" w:themeShade="BF"/>
+                  <w:sz w:val="21"/>
+                  <w:szCs w:val="21"/>
+                  <w:lang w:eastAsia="zh-CN"/>
+                </w:rPr>
+              </m:ctrlPr>
+            </m:sSubPr>
+            <m:e>
+              <m:r>
+                <w:rPr>
+                  <w:rFonts w:ascii="Cambria Math" w:eastAsia="Times New Roman" w:hAnsi="Cambria Math" w:cs="Helvetica"/>
+                  <w:color w:val="2E74B5" w:themeColor="accent5" w:themeShade="BF"/>
+                  <w:sz w:val="21"/>
+                  <w:szCs w:val="21"/>
+                  <w:lang w:eastAsia="zh-CN"/>
+                </w:rPr>
+                <m:t>50</m:t>
+              </m:r>
+            </m:e>
+            <m:sub>
+              <m:r>
+                <w:rPr>
+                  <w:rFonts w:ascii="Cambria Math" w:eastAsia="Times New Roman" w:hAnsi="Cambria Math" w:cs="Helvetica"/>
+                  <w:color w:val="2E74B5" w:themeColor="accent5" w:themeShade="BF"/>
+                  <w:sz w:val="21"/>
+                  <w:szCs w:val="21"/>
+                  <w:lang w:eastAsia="zh-CN"/>
+                </w:rPr>
+                <m:t>j</m:t>
+              </m:r>
+            </m:sub>
+          </m:sSub>
+          <m:r>
+            <w:rPr>
+              <w:rFonts w:ascii="Cambria Math" w:eastAsia="Times New Roman" w:hAnsi="Cambria Math" w:cs="Helvetica"/>
+              <w:color w:val="2E74B5" w:themeColor="accent5" w:themeShade="BF"/>
+              <w:sz w:val="21"/>
+              <w:szCs w:val="21"/>
+              <w:lang w:eastAsia="zh-CN"/>
+            </w:rPr>
+            <m:t>+</m:t>
+          </m:r>
+          <m:sSub>
+            <m:sSubPr>
+              <m:ctrlPr>
+                <w:rPr>
+                  <w:rFonts w:ascii="Cambria Math" w:eastAsia="Times New Roman" w:hAnsi="Cambria Math" w:cs="Helvetica"/>
+                  <w:i/>
+                  <w:color w:val="2E74B5" w:themeColor="accent5" w:themeShade="BF"/>
+                  <w:sz w:val="21"/>
+                  <w:szCs w:val="21"/>
+                  <w:lang w:eastAsia="zh-CN"/>
+                </w:rPr>
+              </m:ctrlPr>
+            </m:sSubPr>
+            <m:e>
+              <m:r>
+                <w:rPr>
+                  <w:rFonts w:ascii="Cambria Math" w:eastAsia="Times New Roman" w:hAnsi="Cambria Math" w:cs="Helvetica"/>
+                  <w:color w:val="2E74B5" w:themeColor="accent5" w:themeShade="BF"/>
+                  <w:sz w:val="21"/>
+                  <w:szCs w:val="21"/>
+                  <w:lang w:eastAsia="zh-CN"/>
+                </w:rPr>
+                <m:t>β</m:t>
+              </m:r>
+            </m:e>
+            <m:sub>
+              <m:r>
+                <w:rPr>
+                  <w:rFonts w:ascii="Cambria Math" w:eastAsia="Times New Roman" w:hAnsi="Cambria Math" w:cs="Helvetica"/>
+                  <w:color w:val="2E74B5" w:themeColor="accent5" w:themeShade="BF"/>
+                  <w:sz w:val="21"/>
+                  <w:szCs w:val="21"/>
+                  <w:lang w:eastAsia="zh-CN"/>
+                </w:rPr>
+                <m:t>4</m:t>
+              </m:r>
+            </m:sub>
+          </m:sSub>
+          <m:r>
+            <w:rPr>
+              <w:rFonts w:ascii="Cambria Math" w:eastAsia="Times New Roman" w:hAnsi="Cambria Math" w:cs="Helvetica"/>
+              <w:color w:val="2E74B5" w:themeColor="accent5" w:themeShade="BF"/>
+              <w:sz w:val="21"/>
+              <w:szCs w:val="21"/>
+              <w:lang w:eastAsia="zh-CN"/>
+            </w:rPr>
+            <m:t>BAPLU</m:t>
+          </m:r>
+          <m:sSub>
+            <m:sSubPr>
+              <m:ctrlPr>
+                <w:rPr>
+                  <w:rFonts w:ascii="Cambria Math" w:eastAsia="Times New Roman" w:hAnsi="Cambria Math" w:cs="Helvetica"/>
+                  <w:i/>
+                  <w:color w:val="2E74B5" w:themeColor="accent5" w:themeShade="BF"/>
+                  <w:sz w:val="21"/>
+                  <w:szCs w:val="21"/>
+                  <w:lang w:eastAsia="zh-CN"/>
+                </w:rPr>
+              </m:ctrlPr>
+            </m:sSubPr>
+            <m:e>
+              <m:r>
+                <w:rPr>
+                  <w:rFonts w:ascii="Cambria Math" w:eastAsia="Times New Roman" w:hAnsi="Cambria Math" w:cs="Helvetica"/>
+                  <w:color w:val="2E74B5" w:themeColor="accent5" w:themeShade="BF"/>
+                  <w:sz w:val="21"/>
+                  <w:szCs w:val="21"/>
+                  <w:lang w:eastAsia="zh-CN"/>
+                </w:rPr>
+                <m:t>S</m:t>
+              </m:r>
+            </m:e>
+            <m:sub>
+              <m:r>
+                <w:rPr>
+                  <w:rFonts w:ascii="Cambria Math" w:eastAsia="Times New Roman" w:hAnsi="Cambria Math" w:cs="Helvetica"/>
+                  <w:color w:val="2E74B5" w:themeColor="accent5" w:themeShade="BF"/>
+                  <w:sz w:val="21"/>
+                  <w:szCs w:val="21"/>
+                  <w:lang w:eastAsia="zh-CN"/>
+                </w:rPr>
+                <m:t>j</m:t>
+              </m:r>
+            </m:sub>
+          </m:sSub>
+          <m:r>
+            <w:rPr>
+              <w:rFonts w:ascii="Cambria Math" w:eastAsia="Times New Roman" w:hAnsi="Cambria Math" w:cs="Helvetica"/>
+              <w:color w:val="2E74B5" w:themeColor="accent5" w:themeShade="BF"/>
+              <w:sz w:val="21"/>
+              <w:szCs w:val="21"/>
+              <w:lang w:eastAsia="zh-CN"/>
+            </w:rPr>
+            <m:t>+</m:t>
+          </m:r>
+          <m:sSub>
+            <m:sSubPr>
+              <m:ctrlPr>
+                <w:rPr>
+                  <w:rFonts w:ascii="Cambria Math" w:eastAsia="Times New Roman" w:hAnsi="Cambria Math" w:cs="Helvetica"/>
+                  <w:i/>
+                  <w:color w:val="2E74B5" w:themeColor="accent5" w:themeShade="BF"/>
+                  <w:sz w:val="21"/>
+                  <w:szCs w:val="21"/>
+                  <w:lang w:eastAsia="zh-CN"/>
+                </w:rPr>
+              </m:ctrlPr>
+            </m:sSubPr>
+            <m:e>
+              <m:r>
+                <w:rPr>
+                  <w:rFonts w:ascii="Cambria Math" w:eastAsia="Times New Roman" w:hAnsi="Cambria Math" w:cs="Helvetica"/>
+                  <w:color w:val="2E74B5" w:themeColor="accent5" w:themeShade="BF"/>
+                  <w:sz w:val="21"/>
+                  <w:szCs w:val="21"/>
+                  <w:lang w:eastAsia="zh-CN"/>
+                </w:rPr>
+                <m:t>β</m:t>
+              </m:r>
+            </m:e>
+            <m:sub>
+              <m:r>
+                <w:rPr>
+                  <w:rFonts w:ascii="Cambria Math" w:eastAsia="Times New Roman" w:hAnsi="Cambria Math" w:cs="Helvetica"/>
+                  <w:color w:val="2E74B5" w:themeColor="accent5" w:themeShade="BF"/>
+                  <w:sz w:val="21"/>
+                  <w:szCs w:val="21"/>
+                  <w:lang w:eastAsia="zh-CN"/>
+                </w:rPr>
+                <m:t>5</m:t>
+              </m:r>
+            </m:sub>
+          </m:sSub>
+          <m:r>
+            <w:rPr>
+              <w:rFonts w:ascii="Cambria Math" w:eastAsia="Times New Roman" w:hAnsi="Cambria Math" w:cs="Helvetica"/>
+              <w:color w:val="2E74B5" w:themeColor="accent5" w:themeShade="BF"/>
+              <w:sz w:val="21"/>
+              <w:szCs w:val="21"/>
+              <w:lang w:eastAsia="zh-CN"/>
+            </w:rPr>
+            <m:t>UNEM</m:t>
+          </m:r>
+          <m:sSub>
+            <m:sSubPr>
+              <m:ctrlPr>
+                <w:rPr>
+                  <w:rFonts w:ascii="Cambria Math" w:eastAsia="Times New Roman" w:hAnsi="Cambria Math" w:cs="Helvetica"/>
+                  <w:i/>
+                  <w:color w:val="2E74B5" w:themeColor="accent5" w:themeShade="BF"/>
+                  <w:sz w:val="21"/>
+                  <w:szCs w:val="21"/>
+                  <w:lang w:eastAsia="zh-CN"/>
+                </w:rPr>
+              </m:ctrlPr>
+            </m:sSubPr>
+            <m:e>
+              <m:r>
+                <w:rPr>
+                  <w:rFonts w:ascii="Cambria Math" w:eastAsia="Times New Roman" w:hAnsi="Cambria Math" w:cs="Helvetica"/>
+                  <w:color w:val="2E74B5" w:themeColor="accent5" w:themeShade="BF"/>
+                  <w:sz w:val="21"/>
+                  <w:szCs w:val="21"/>
+                  <w:lang w:eastAsia="zh-CN"/>
+                </w:rPr>
+                <m:t>P</m:t>
+              </m:r>
+            </m:e>
+            <m:sub>
+              <m:r>
+                <w:rPr>
+                  <w:rFonts w:ascii="Cambria Math" w:eastAsia="Times New Roman" w:hAnsi="Cambria Math" w:cs="Helvetica"/>
+                  <w:color w:val="2E74B5" w:themeColor="accent5" w:themeShade="BF"/>
+                  <w:sz w:val="21"/>
+                  <w:szCs w:val="21"/>
+                  <w:lang w:eastAsia="zh-CN"/>
+                </w:rPr>
+                <m:t>j</m:t>
+              </m:r>
+            </m:sub>
+          </m:sSub>
+          <m:r>
+            <w:rPr>
+              <w:rFonts w:ascii="Cambria Math" w:eastAsia="Times New Roman" w:hAnsi="Cambria Math" w:cs="Helvetica"/>
+              <w:color w:val="2E74B5" w:themeColor="accent5" w:themeShade="BF"/>
+              <w:sz w:val="21"/>
+              <w:szCs w:val="21"/>
+              <w:lang w:eastAsia="zh-CN"/>
+            </w:rPr>
+            <m:t xml:space="preserve">+ </m:t>
+          </m:r>
+          <m:sSub>
+            <m:sSubPr>
+              <m:ctrlPr>
+                <w:rPr>
+                  <w:rFonts w:ascii="Cambria Math" w:eastAsia="Times New Roman" w:hAnsi="Cambria Math" w:cs="Helvetica"/>
+                  <w:i/>
+                  <w:color w:val="2E74B5" w:themeColor="accent5" w:themeShade="BF"/>
+                  <w:sz w:val="21"/>
+                  <w:szCs w:val="21"/>
+                  <w:lang w:eastAsia="zh-CN"/>
+                </w:rPr>
+              </m:ctrlPr>
+            </m:sSubPr>
+            <m:e>
+              <m:r>
+                <w:rPr>
+                  <w:rFonts w:ascii="Cambria Math" w:eastAsia="Times New Roman" w:hAnsi="Cambria Math" w:cs="Helvetica"/>
+                  <w:color w:val="2E74B5" w:themeColor="accent5" w:themeShade="BF"/>
+                  <w:sz w:val="21"/>
+                  <w:szCs w:val="21"/>
+                  <w:lang w:eastAsia="zh-CN"/>
+                </w:rPr>
+                <m:t>β</m:t>
+              </m:r>
+            </m:e>
+            <m:sub>
+              <m:r>
+                <w:rPr>
+                  <w:rFonts w:ascii="Cambria Math" w:eastAsia="Times New Roman" w:hAnsi="Cambria Math" w:cs="Helvetica"/>
+                  <w:color w:val="2E74B5" w:themeColor="accent5" w:themeShade="BF"/>
+                  <w:sz w:val="21"/>
+                  <w:szCs w:val="21"/>
+                  <w:lang w:eastAsia="zh-CN"/>
+                </w:rPr>
+                <m:t>6</m:t>
+              </m:r>
+            </m:sub>
+          </m:sSub>
+          <m:r>
+            <w:rPr>
+              <w:rFonts w:ascii="Cambria Math" w:eastAsia="Times New Roman" w:hAnsi="Cambria Math" w:cs="Helvetica"/>
+              <w:color w:val="2E74B5" w:themeColor="accent5" w:themeShade="BF"/>
+              <w:sz w:val="21"/>
+              <w:szCs w:val="21"/>
+              <w:lang w:eastAsia="zh-CN"/>
+            </w:rPr>
+            <m:t>SNA</m:t>
+          </m:r>
+          <m:sSub>
+            <m:sSubPr>
+              <m:ctrlPr>
+                <w:rPr>
+                  <w:rFonts w:ascii="Cambria Math" w:eastAsia="Times New Roman" w:hAnsi="Cambria Math" w:cs="Helvetica"/>
+                  <w:i/>
+                  <w:color w:val="2E74B5" w:themeColor="accent5" w:themeShade="BF"/>
+                  <w:sz w:val="21"/>
+                  <w:szCs w:val="21"/>
+                  <w:lang w:eastAsia="zh-CN"/>
+                </w:rPr>
+              </m:ctrlPr>
+            </m:sSubPr>
+            <m:e>
+              <m:r>
+                <w:rPr>
+                  <w:rFonts w:ascii="Cambria Math" w:eastAsia="Times New Roman" w:hAnsi="Cambria Math" w:cs="Helvetica"/>
+                  <w:color w:val="2E74B5" w:themeColor="accent5" w:themeShade="BF"/>
+                  <w:sz w:val="21"/>
+                  <w:szCs w:val="21"/>
+                  <w:lang w:eastAsia="zh-CN"/>
+                </w:rPr>
+                <m:t>P</m:t>
+              </m:r>
+            </m:e>
+            <m:sub>
+              <m:r>
+                <w:rPr>
+                  <w:rFonts w:ascii="Cambria Math" w:eastAsia="Times New Roman" w:hAnsi="Cambria Math" w:cs="Helvetica"/>
+                  <w:color w:val="2E74B5" w:themeColor="accent5" w:themeShade="BF"/>
+                  <w:sz w:val="21"/>
+                  <w:szCs w:val="21"/>
+                  <w:lang w:eastAsia="zh-CN"/>
+                </w:rPr>
+                <m:t>j</m:t>
+              </m:r>
+            </m:sub>
+          </m:sSub>
+          <m:r>
+            <w:rPr>
+              <w:rFonts w:ascii="Cambria Math" w:eastAsia="Times New Roman" w:hAnsi="Cambria Math" w:cs="Helvetica"/>
+              <w:color w:val="2E74B5" w:themeColor="accent5" w:themeShade="BF"/>
+              <w:sz w:val="21"/>
+              <w:szCs w:val="21"/>
+              <w:lang w:eastAsia="zh-CN"/>
+            </w:rPr>
+            <m:t>+</m:t>
+          </m:r>
+          <m:sSub>
+            <m:sSubPr>
+              <m:ctrlPr>
+                <w:rPr>
+                  <w:rFonts w:ascii="Cambria Math" w:eastAsia="Times New Roman" w:hAnsi="Cambria Math" w:cs="Helvetica"/>
+                  <w:i/>
+                  <w:color w:val="2E74B5" w:themeColor="accent5" w:themeShade="BF"/>
+                  <w:sz w:val="21"/>
+                  <w:szCs w:val="21"/>
+                  <w:lang w:eastAsia="zh-CN"/>
+                </w:rPr>
+              </m:ctrlPr>
+            </m:sSubPr>
+            <m:e>
+              <m:r>
+                <w:rPr>
+                  <w:rFonts w:ascii="Cambria Math" w:eastAsia="Times New Roman" w:hAnsi="Cambria Math" w:cs="Helvetica"/>
+                  <w:color w:val="2E74B5" w:themeColor="accent5" w:themeShade="BF"/>
+                  <w:sz w:val="21"/>
+                  <w:szCs w:val="21"/>
+                  <w:lang w:eastAsia="zh-CN"/>
+                </w:rPr>
+                <m:t>ε</m:t>
+              </m:r>
+            </m:e>
+            <m:sub>
+              <m:r>
+                <w:rPr>
+                  <w:rFonts w:ascii="Cambria Math" w:eastAsia="Times New Roman" w:hAnsi="Cambria Math" w:cs="Helvetica"/>
+                  <w:color w:val="2E74B5" w:themeColor="accent5" w:themeShade="BF"/>
+                  <w:sz w:val="21"/>
+                  <w:szCs w:val="21"/>
+                  <w:lang w:eastAsia="zh-CN"/>
+                </w:rPr>
+                <m:t>j</m:t>
+              </m:r>
+            </m:sub>
+          </m:sSub>
+        </m:oMath>
+      </m:oMathPara>
+    </w:p>
+    <w:p>
+      <w:pPr>
+        <w:shd w:val="clear" w:color="auto" w:fill="FFFFFF"/>
+        <w:spacing w:after="150"/>
+        <w:rPr>
+          <w:rFonts w:ascii="Helvetica" w:eastAsia="Times New Roman" w:hAnsi="Helvetica" w:cs="Helvetica"/>
+          <w:color w:val="2E74B5" w:themeColor="accent5" w:themeShade="BF"/>
+          <w:sz w:val="21"/>
+          <w:szCs w:val="21"/>
+          <w:lang w:eastAsia="zh-CN"/>
+        </w:rPr>
+      </w:pPr>
+      <w:proofErr w:type="spellStart"/>
+      <w:r>
+        <w:rPr>
+          <w:rFonts w:ascii="Helvetica" w:eastAsia="Times New Roman" w:hAnsi="Helvetica" w:cs="Helvetica"/>
+          <w:i/>
+          <w:color w:val="2E74B5" w:themeColor="accent5" w:themeShade="BF"/>
+          <w:sz w:val="21"/>
+          <w:szCs w:val="21"/>
+          <w:lang w:eastAsia="zh-CN"/>
+        </w:rPr>
+        <w:t>PPE</w:t>
+      </w:r>
+      <w:r>
+        <w:rPr>
+          <w:rFonts w:ascii="Helvetica" w:eastAsia="Times New Roman" w:hAnsi="Helvetica" w:cs="Helvetica"/>
+          <w:i/>
+          <w:color w:val="2E74B5" w:themeColor="accent5" w:themeShade="BF"/>
+          <w:sz w:val="21"/>
+          <w:szCs w:val="21"/>
+          <w:vertAlign w:val="subscript"/>
+          <w:lang w:eastAsia="zh-CN"/>
+        </w:rPr>
+        <w:t>j</w:t>
+      </w:r>
+      <w:proofErr w:type="spellEnd"/>
+      <w:r>
+        <w:rPr>
+          <w:rFonts w:ascii="Helvetica" w:eastAsia="Times New Roman" w:hAnsi="Helvetica" w:cs="Helvetica"/>
+          <w:color w:val="2E74B5" w:themeColor="accent5" w:themeShade="BF"/>
+          <w:sz w:val="21"/>
+          <w:szCs w:val="21"/>
+          <w:lang w:eastAsia="zh-CN"/>
+        </w:rPr>
+        <w:t xml:space="preserve"> is our outcome and represents </w:t>
+      </w:r>
+      <w:r>
+        <w:rPr>
+          <w:rFonts w:ascii="Helvetica" w:eastAsia="Times New Roman" w:hAnsi="Helvetica" w:cs="Helvetica"/>
+          <w:color w:val="2E74B5" w:themeColor="accent5" w:themeShade="BF"/>
+          <w:sz w:val="21"/>
+          <w:szCs w:val="21"/>
+          <w:lang w:eastAsia="zh-CN"/>
+        </w:rPr>
+        <w:t>school-level (</w:t>
+      </w:r>
+      <w:r>
+        <w:rPr>
+          <w:rFonts w:ascii="Helvetica" w:eastAsia="Times New Roman" w:hAnsi="Helvetica" w:cs="Helvetica"/>
+          <w:i/>
+          <w:color w:val="2E74B5" w:themeColor="accent5" w:themeShade="BF"/>
+          <w:sz w:val="21"/>
+          <w:szCs w:val="21"/>
+          <w:lang w:eastAsia="zh-CN"/>
+        </w:rPr>
+        <w:t>j</w:t>
+      </w:r>
+      <w:r>
+        <w:rPr>
+          <w:rFonts w:ascii="Helvetica" w:eastAsia="Times New Roman" w:hAnsi="Helvetica" w:cs="Helvetica"/>
+          <w:color w:val="2E74B5" w:themeColor="accent5" w:themeShade="BF"/>
+          <w:sz w:val="21"/>
+          <w:szCs w:val="21"/>
+          <w:lang w:eastAsia="zh-CN"/>
+        </w:rPr>
+        <w:t xml:space="preserve">) </w:t>
+      </w:r>
+      <w:r>
+        <w:rPr>
+          <w:rFonts w:ascii="Helvetica" w:eastAsia="Times New Roman" w:hAnsi="Helvetica" w:cs="Helvetica"/>
+          <w:color w:val="2E74B5" w:themeColor="accent5" w:themeShade="BF"/>
+          <w:sz w:val="21"/>
+          <w:szCs w:val="21"/>
+          <w:lang w:eastAsia="zh-CN"/>
+        </w:rPr>
+        <w:t>per-pupil expenditure</w:t>
+      </w:r>
+      <w:r>
+        <w:rPr>
+          <w:rFonts w:ascii="Helvetica" w:eastAsia="Times New Roman" w:hAnsi="Helvetica" w:cs="Helvetica"/>
+          <w:color w:val="2E74B5" w:themeColor="accent5" w:themeShade="BF"/>
+          <w:sz w:val="21"/>
+          <w:szCs w:val="21"/>
+          <w:lang w:eastAsia="zh-CN"/>
+        </w:rPr>
+        <w:t xml:space="preserve"> in Oregon schools. </w:t>
+      </w:r>
+      <w:r>
+        <w:rPr>
+          <w:rFonts w:ascii="Times New Roman" w:eastAsia="Times New Roman" w:hAnsi="Times New Roman" w:cs="Times New Roman"/>
+          <w:i/>
+          <w:color w:val="2E74B5" w:themeColor="accent5" w:themeShade="BF"/>
+          <w:sz w:val="21"/>
+          <w:szCs w:val="21"/>
+          <w:lang w:eastAsia="zh-CN"/>
+        </w:rPr>
+        <w:t>β</w:t>
+      </w:r>
+      <w:r>
+        <w:rPr>
+          <w:rFonts w:ascii="Times New Roman" w:eastAsia="Times New Roman" w:hAnsi="Times New Roman" w:cs="Times New Roman"/>
+          <w:i/>
+          <w:color w:val="2E74B5" w:themeColor="accent5" w:themeShade="BF"/>
+          <w:sz w:val="21"/>
+          <w:szCs w:val="21"/>
+          <w:vertAlign w:val="subscript"/>
+          <w:lang w:eastAsia="zh-CN"/>
+        </w:rPr>
+        <w:t>0</w:t>
+      </w:r>
+      <w:r>
+        <w:rPr>
+          <w:rFonts w:ascii="Times New Roman" w:eastAsia="Times New Roman" w:hAnsi="Times New Roman" w:cs="Times New Roman"/>
+          <w:color w:val="2E74B5" w:themeColor="accent5" w:themeShade="BF"/>
+          <w:sz w:val="21"/>
+          <w:szCs w:val="21"/>
+          <w:lang w:eastAsia="zh-CN"/>
+        </w:rPr>
+        <w:t xml:space="preserve">, </w:t>
+      </w:r>
+      <w:r>
+        <w:rPr>
+          <w:rFonts w:ascii="Helvetica" w:eastAsia="Times New Roman" w:hAnsi="Helvetica" w:cs="Helvetica"/>
+          <w:color w:val="2E74B5" w:themeColor="accent5" w:themeShade="BF"/>
+          <w:sz w:val="21"/>
+          <w:szCs w:val="21"/>
+          <w:lang w:eastAsia="zh-CN"/>
+        </w:rPr>
+        <w:t>our intercept, represents the population parameter</w:t>
+      </w:r>
+      <w:r>
+        <w:rPr>
+          <w:rFonts w:ascii="Helvetica" w:eastAsia="Times New Roman" w:hAnsi="Helvetica" w:cs="Helvetica"/>
+          <w:color w:val="2E74B5" w:themeColor="accent5" w:themeShade="BF"/>
+          <w:sz w:val="21"/>
+          <w:szCs w:val="21"/>
+          <w:lang w:eastAsia="zh-CN"/>
+        </w:rPr>
+        <w:t xml:space="preserve"> for predicted per-pupil expenditure</w:t>
+      </w:r>
+      <w:r>
+        <w:rPr>
+          <w:rFonts w:ascii="Helvetica" w:eastAsia="Times New Roman" w:hAnsi="Helvetica" w:cs="Helvetica"/>
+          <w:color w:val="2E74B5" w:themeColor="accent5" w:themeShade="BF"/>
+          <w:sz w:val="21"/>
+          <w:szCs w:val="21"/>
+          <w:lang w:eastAsia="zh-CN"/>
+        </w:rPr>
+        <w:t xml:space="preserve"> </w:t>
+      </w:r>
+      <w:r>
+        <w:rPr>
+          <w:rFonts w:ascii="Helvetica" w:eastAsia="Times New Roman" w:hAnsi="Helvetica" w:cs="Helvetica"/>
+          <w:color w:val="2E74B5" w:themeColor="accent5" w:themeShade="BF"/>
+          <w:sz w:val="21"/>
+          <w:szCs w:val="21"/>
+          <w:lang w:eastAsia="zh-CN"/>
+        </w:rPr>
+        <w:t xml:space="preserve">in schools with no FRPL-students, that enroll no students, whose families have median log-income of </w:t>
+      </w:r>
+      <w:proofErr w:type="gramStart"/>
+      <w:r>
+        <w:rPr>
+          <w:rFonts w:ascii="Helvetica" w:eastAsia="Times New Roman" w:hAnsi="Helvetica" w:cs="Helvetica"/>
+          <w:color w:val="2E74B5" w:themeColor="accent5" w:themeShade="BF"/>
+          <w:sz w:val="21"/>
+          <w:szCs w:val="21"/>
+          <w:lang w:eastAsia="zh-CN"/>
+        </w:rPr>
+        <w:t>0</w:t>
+      </w:r>
+      <w:proofErr w:type="gramEnd"/>
+      <w:r>
+        <w:rPr>
+          <w:rFonts w:ascii="Helvetica" w:eastAsia="Times New Roman" w:hAnsi="Helvetica" w:cs="Helvetica"/>
+          <w:color w:val="2E74B5" w:themeColor="accent5" w:themeShade="BF"/>
+          <w:sz w:val="21"/>
+          <w:szCs w:val="21"/>
+          <w:lang w:eastAsia="zh-CN"/>
+        </w:rPr>
+        <w:t xml:space="preserve">, and whose 4-year degree attainment, unemployment and SNAP-receipt rates are all 0. </w:t>
+      </w:r>
+      <w:proofErr w:type="gramStart"/>
+      <w:r>
+        <w:rPr>
+          <w:rFonts w:ascii="Times New Roman" w:eastAsia="Times New Roman" w:hAnsi="Times New Roman" w:cs="Times New Roman"/>
+          <w:i/>
+          <w:color w:val="2E74B5" w:themeColor="accent5" w:themeShade="BF"/>
+          <w:sz w:val="21"/>
+          <w:szCs w:val="21"/>
+          <w:lang w:eastAsia="zh-CN"/>
+        </w:rPr>
+        <w:t>β</w:t>
+      </w:r>
+      <w:r>
+        <w:rPr>
+          <w:rFonts w:ascii="Times New Roman" w:eastAsia="Times New Roman" w:hAnsi="Times New Roman" w:cs="Times New Roman"/>
+          <w:i/>
+          <w:color w:val="2E74B5" w:themeColor="accent5" w:themeShade="BF"/>
+          <w:sz w:val="21"/>
+          <w:szCs w:val="21"/>
+          <w:vertAlign w:val="subscript"/>
+          <w:lang w:eastAsia="zh-CN"/>
+        </w:rPr>
+        <w:t>1</w:t>
+      </w:r>
+      <w:proofErr w:type="gramEnd"/>
+      <w:r>
+        <w:rPr>
+          <w:rFonts w:ascii="Times New Roman" w:eastAsia="Times New Roman" w:hAnsi="Times New Roman" w:cs="Times New Roman"/>
+          <w:color w:val="2E74B5" w:themeColor="accent5" w:themeShade="BF"/>
+          <w:sz w:val="21"/>
+          <w:szCs w:val="21"/>
+          <w:lang w:eastAsia="zh-CN"/>
+        </w:rPr>
+        <w:t xml:space="preserve"> </w:t>
+      </w:r>
+      <w:r>
+        <w:rPr>
+          <w:rFonts w:ascii="Helvetica" w:eastAsia="Times New Roman" w:hAnsi="Helvetica" w:cs="Helvetica"/>
+          <w:color w:val="2E74B5" w:themeColor="accent5" w:themeShade="BF"/>
+          <w:sz w:val="21"/>
+          <w:szCs w:val="21"/>
+          <w:lang w:eastAsia="zh-CN"/>
+        </w:rPr>
+        <w:t>represent</w:t>
+      </w:r>
+      <w:r>
+        <w:rPr>
+          <w:rFonts w:ascii="Helvetica" w:eastAsia="Times New Roman" w:hAnsi="Helvetica" w:cs="Helvetica"/>
+          <w:color w:val="2E74B5" w:themeColor="accent5" w:themeShade="BF"/>
+          <w:sz w:val="21"/>
+          <w:szCs w:val="21"/>
+          <w:lang w:eastAsia="zh-CN"/>
+        </w:rPr>
+        <w:t xml:space="preserve">s the relationship between the proportion of FRPL students in a school and its per-pupil expenditure, adjusting for differences in school enrollment, median income, BA-attainment, unemployment and SNAP-receipt. </w:t>
+      </w:r>
+      <w:proofErr w:type="gramStart"/>
+      <w:r>
+        <w:rPr>
+          <w:rFonts w:ascii="Times New Roman" w:eastAsia="Times New Roman" w:hAnsi="Times New Roman" w:cs="Times New Roman"/>
+          <w:i/>
+          <w:color w:val="2E74B5" w:themeColor="accent5" w:themeShade="BF"/>
+          <w:sz w:val="21"/>
+          <w:szCs w:val="21"/>
+          <w:lang w:eastAsia="zh-CN"/>
+        </w:rPr>
+        <w:t>β</w:t>
+      </w:r>
+      <w:r>
+        <w:rPr>
+          <w:rFonts w:ascii="Times New Roman" w:eastAsia="Times New Roman" w:hAnsi="Times New Roman" w:cs="Times New Roman"/>
+          <w:i/>
+          <w:color w:val="2E74B5" w:themeColor="accent5" w:themeShade="BF"/>
+          <w:sz w:val="21"/>
+          <w:szCs w:val="21"/>
+          <w:vertAlign w:val="subscript"/>
+          <w:lang w:eastAsia="zh-CN"/>
+        </w:rPr>
+        <w:t>2</w:t>
+      </w:r>
+      <w:proofErr w:type="gramEnd"/>
+      <w:r>
+        <w:rPr>
+          <w:rFonts w:ascii="Times New Roman" w:eastAsia="Times New Roman" w:hAnsi="Times New Roman" w:cs="Times New Roman"/>
+          <w:color w:val="2E74B5" w:themeColor="accent5" w:themeShade="BF"/>
+          <w:sz w:val="21"/>
+          <w:szCs w:val="21"/>
+          <w:lang w:eastAsia="zh-CN"/>
+        </w:rPr>
+        <w:t xml:space="preserve"> through </w:t>
+      </w:r>
+      <w:r>
+        <w:rPr>
+          <w:rFonts w:ascii="Times New Roman" w:eastAsia="Times New Roman" w:hAnsi="Times New Roman" w:cs="Times New Roman"/>
+          <w:i/>
+          <w:color w:val="2E74B5" w:themeColor="accent5" w:themeShade="BF"/>
+          <w:sz w:val="21"/>
+          <w:szCs w:val="21"/>
+          <w:lang w:eastAsia="zh-CN"/>
+        </w:rPr>
+        <w:t>β</w:t>
+      </w:r>
+      <w:r>
+        <w:rPr>
+          <w:rFonts w:ascii="Times New Roman" w:eastAsia="Times New Roman" w:hAnsi="Times New Roman" w:cs="Times New Roman"/>
+          <w:i/>
+          <w:color w:val="2E74B5" w:themeColor="accent5" w:themeShade="BF"/>
+          <w:sz w:val="21"/>
+          <w:szCs w:val="21"/>
+          <w:vertAlign w:val="subscript"/>
+          <w:lang w:eastAsia="zh-CN"/>
+        </w:rPr>
+        <w:t>6</w:t>
+      </w:r>
+      <w:r>
+        <w:rPr>
+          <w:rFonts w:ascii="Times New Roman" w:eastAsia="Times New Roman" w:hAnsi="Times New Roman" w:cs="Times New Roman"/>
+          <w:color w:val="2E74B5" w:themeColor="accent5" w:themeShade="BF"/>
+          <w:sz w:val="21"/>
+          <w:szCs w:val="21"/>
+          <w:lang w:eastAsia="zh-CN"/>
+        </w:rPr>
+        <w:t xml:space="preserve"> </w:t>
+      </w:r>
+      <w:r>
+        <w:rPr>
+          <w:rFonts w:ascii="Helvetica" w:eastAsia="Times New Roman" w:hAnsi="Helvetica" w:cs="Helvetica"/>
+          <w:color w:val="2E74B5" w:themeColor="accent5" w:themeShade="BF"/>
+          <w:sz w:val="21"/>
+          <w:szCs w:val="21"/>
+          <w:lang w:eastAsia="zh-CN"/>
+        </w:rPr>
+        <w:t>represent</w:t>
+      </w:r>
+      <w:r>
+        <w:rPr>
+          <w:rFonts w:ascii="Helvetica" w:eastAsia="Times New Roman" w:hAnsi="Helvetica" w:cs="Helvetica"/>
+          <w:color w:val="2E74B5" w:themeColor="accent5" w:themeShade="BF"/>
+          <w:sz w:val="21"/>
+          <w:szCs w:val="21"/>
+          <w:lang w:eastAsia="zh-CN"/>
+        </w:rPr>
+        <w:t xml:space="preserve"> the relationship between each of the covariates and per-pupil expenditure, adjusting for all other variables in the model. Finally, </w:t>
+      </w:r>
+      <w:proofErr w:type="spellStart"/>
+      <w:r>
+        <w:rPr>
+          <w:rFonts w:ascii="Times New Roman" w:eastAsia="Times New Roman" w:hAnsi="Times New Roman" w:cs="Times New Roman"/>
+          <w:i/>
+          <w:color w:val="2E74B5" w:themeColor="accent5" w:themeShade="BF"/>
+          <w:sz w:val="21"/>
+          <w:szCs w:val="21"/>
+          <w:lang w:eastAsia="zh-CN"/>
+        </w:rPr>
+        <w:t>ε</w:t>
+      </w:r>
+      <w:r>
+        <w:rPr>
+          <w:rFonts w:ascii="Helvetica" w:eastAsia="Times New Roman" w:hAnsi="Helvetica" w:cs="Helvetica"/>
+          <w:i/>
+          <w:color w:val="2E74B5" w:themeColor="accent5" w:themeShade="BF"/>
+          <w:sz w:val="21"/>
+          <w:szCs w:val="21"/>
+          <w:vertAlign w:val="subscript"/>
+          <w:lang w:eastAsia="zh-CN"/>
+        </w:rPr>
+        <w:t>j</w:t>
+      </w:r>
+      <w:proofErr w:type="spellEnd"/>
+      <w:r>
+        <w:rPr>
+          <w:rFonts w:ascii="Helvetica" w:eastAsia="Times New Roman" w:hAnsi="Helvetica" w:cs="Helvetica"/>
+          <w:color w:val="2E74B5" w:themeColor="accent5" w:themeShade="BF"/>
+          <w:sz w:val="21"/>
+          <w:szCs w:val="21"/>
+          <w:lang w:eastAsia="zh-CN"/>
+        </w:rPr>
+        <w:t xml:space="preserve"> is our school-level idiosyncratic error term or residual.</w:t>
       </w:r>
     </w:p>
     <w:p>
@@ -4246,7 +5980,7 @@
         <w:spacing w:before="100" w:beforeAutospacing="1" w:after="100" w:afterAutospacing="1"/>
         <w:rPr>
           <w:rFonts w:ascii="Helvetica" w:eastAsia="Times New Roman" w:hAnsi="Helvetica" w:cs="Helvetica"/>
-          <w:color w:val="2E74B5" w:themeColor="accent5" w:themeShade="BF"/>
+          <w:color w:val="333333"/>
           <w:sz w:val="21"/>
           <w:szCs w:val="21"/>
           <w:lang w:eastAsia="zh-CN"/>
@@ -4255,22 +5989,22 @@
       <w:r>
         <w:rPr>
           <w:rFonts w:ascii="Helvetica" w:eastAsia="Times New Roman" w:hAnsi="Helvetica" w:cs="Helvetica"/>
-          <w:color w:val="2E74B5" w:themeColor="accent5" w:themeShade="BF"/>
-          <w:sz w:val="21"/>
-          <w:szCs w:val="21"/>
-          <w:lang w:eastAsia="zh-CN"/>
-        </w:rPr>
-        <w:t xml:space="preserve">This </w:t>
-      </w:r>
-      <w:r>
-        <w:rPr>
-          <w:rFonts w:ascii="Helvetica" w:eastAsia="Times New Roman" w:hAnsi="Helvetica" w:cs="Helvetica"/>
-          <w:color w:val="2E74B5" w:themeColor="accent5" w:themeShade="BF"/>
-          <w:sz w:val="21"/>
-          <w:szCs w:val="21"/>
-          <w:lang w:eastAsia="zh-CN"/>
-        </w:rPr>
-        <w:t xml:space="preserve"> </w:t>
+          <w:color w:val="333333"/>
+          <w:sz w:val="21"/>
+          <w:szCs w:val="21"/>
+          <w:lang w:eastAsia="zh-CN"/>
+        </w:rPr>
+        <w:t xml:space="preserve">1.4. </w:t>
+      </w:r>
+      <w:r>
+        <w:rPr>
+          <w:rFonts w:ascii="Helvetica" w:eastAsia="Times New Roman" w:hAnsi="Helvetica" w:cs="Helvetica"/>
+          <w:color w:val="333333"/>
+          <w:sz w:val="21"/>
+          <w:szCs w:val="21"/>
+          <w:lang w:eastAsia="zh-CN"/>
+        </w:rPr>
+        <w:t>State your null hypothesis about the relationship between per-pupil expenditure and the proportion of students receiving free- or reduced-price lunch, accounting for the covariates in your model. (1 point)</w:t>
       </w:r>
     </w:p>
     <w:p>
@@ -4279,7 +6013,7 @@
         <w:spacing w:before="100" w:beforeAutospacing="1" w:after="100" w:afterAutospacing="1"/>
         <w:rPr>
           <w:rFonts w:ascii="Helvetica" w:eastAsia="Times New Roman" w:hAnsi="Helvetica" w:cs="Helvetica"/>
-          <w:color w:val="333333"/>
+          <w:color w:val="2E74B5" w:themeColor="accent5" w:themeShade="BF"/>
           <w:sz w:val="21"/>
           <w:szCs w:val="21"/>
           <w:lang w:eastAsia="zh-CN"/>
@@ -4288,73 +6022,38 @@
       <w:r>
         <w:rPr>
           <w:rFonts w:ascii="Helvetica" w:eastAsia="Times New Roman" w:hAnsi="Helvetica" w:cs="Helvetica"/>
-          <w:color w:val="333333"/>
-          <w:sz w:val="21"/>
-          <w:szCs w:val="21"/>
-          <w:lang w:eastAsia="zh-CN"/>
-        </w:rPr>
-        <w:t xml:space="preserve">1.5. </w:t>
-      </w:r>
-      <w:r>
-        <w:rPr>
-          <w:rFonts w:ascii="Helvetica" w:eastAsia="Times New Roman" w:hAnsi="Helvetica" w:cs="Helvetica"/>
-          <w:color w:val="333333"/>
-          <w:sz w:val="21"/>
-          <w:szCs w:val="21"/>
-          <w:lang w:eastAsia="zh-CN"/>
-        </w:rPr>
-        <w:t xml:space="preserve">Formally test your hypothesis using an Ordinary Least Squares estimation strategy. Report a set of results in a formatted table in which you compare the bivariate relationship between </w:t>
-      </w:r>
-      <w:proofErr w:type="spellStart"/>
-      <w:r>
-        <w:rPr>
-          <w:rFonts w:ascii="Helvetica" w:eastAsia="Times New Roman" w:hAnsi="Helvetica" w:cs="Helvetica"/>
-          <w:i/>
-          <w:color w:val="333333"/>
-          <w:sz w:val="21"/>
-          <w:szCs w:val="21"/>
-          <w:lang w:eastAsia="zh-CN"/>
-        </w:rPr>
-        <w:t>ppe</w:t>
-      </w:r>
-      <w:proofErr w:type="spellEnd"/>
-      <w:r>
-        <w:rPr>
-          <w:rFonts w:ascii="Helvetica" w:eastAsia="Times New Roman" w:hAnsi="Helvetica" w:cs="Helvetica"/>
-          <w:color w:val="333333"/>
-          <w:sz w:val="21"/>
-          <w:szCs w:val="21"/>
-          <w:lang w:eastAsia="zh-CN"/>
-        </w:rPr>
-        <w:t xml:space="preserve"> and </w:t>
-      </w:r>
-      <w:proofErr w:type="spellStart"/>
-      <w:r>
-        <w:rPr>
-          <w:rFonts w:ascii="Helvetica" w:eastAsia="Times New Roman" w:hAnsi="Helvetica" w:cs="Helvetica"/>
-          <w:i/>
-          <w:color w:val="333333"/>
-          <w:sz w:val="21"/>
-          <w:szCs w:val="21"/>
-          <w:lang w:eastAsia="zh-CN"/>
-        </w:rPr>
-        <w:t>frpl</w:t>
-      </w:r>
-      <w:proofErr w:type="spellEnd"/>
-      <w:r>
-        <w:rPr>
-          <w:rFonts w:ascii="Helvetica" w:eastAsia="Times New Roman" w:hAnsi="Helvetica" w:cs="Helvetica"/>
-          <w:color w:val="333333"/>
-          <w:sz w:val="21"/>
-          <w:szCs w:val="21"/>
-          <w:lang w:eastAsia="zh-CN"/>
-        </w:rPr>
-        <w:t xml:space="preserve"> with the multivariate relationship you have just estimated. (2 points)</w:t>
+          <w:color w:val="2E74B5" w:themeColor="accent5" w:themeShade="BF"/>
+          <w:sz w:val="21"/>
+          <w:szCs w:val="21"/>
+          <w:lang w:eastAsia="zh-CN"/>
+        </w:rPr>
+        <w:t>Adjusting for schools’ total enrollment, the median income, college-degree attainment, unemployment rate and SNAP receipt</w:t>
+      </w:r>
+      <w:r>
+        <w:rPr>
+          <w:rFonts w:ascii="Helvetica" w:eastAsia="Times New Roman" w:hAnsi="Helvetica" w:cs="Helvetica"/>
+          <w:color w:val="2E74B5" w:themeColor="accent5" w:themeShade="BF"/>
+          <w:sz w:val="21"/>
+          <w:szCs w:val="21"/>
+          <w:lang w:eastAsia="zh-CN"/>
+        </w:rPr>
+        <w:t xml:space="preserve"> rate</w:t>
+      </w:r>
+      <w:r>
+        <w:rPr>
+          <w:rFonts w:ascii="Helvetica" w:eastAsia="Times New Roman" w:hAnsi="Helvetica" w:cs="Helvetica"/>
+          <w:color w:val="2E74B5" w:themeColor="accent5" w:themeShade="BF"/>
+          <w:sz w:val="21"/>
+          <w:szCs w:val="21"/>
+          <w:lang w:eastAsia="zh-CN"/>
+        </w:rPr>
+        <w:t xml:space="preserve"> of district residents, there is no relationship between per-pupil expenditure and the proportion of students receiving free- or reduced-price lunch, on average in the population of Oregon schools.</w:t>
       </w:r>
     </w:p>
     <w:p>
       <w:pPr>
-        <w:spacing w:after="160" w:line="259" w:lineRule="auto"/>
+        <w:shd w:val="clear" w:color="auto" w:fill="FFFFFF"/>
+        <w:spacing w:before="100" w:beforeAutospacing="1" w:after="100" w:afterAutospacing="1"/>
         <w:rPr>
           <w:rFonts w:ascii="Helvetica" w:eastAsia="Times New Roman" w:hAnsi="Helvetica" w:cs="Helvetica"/>
           <w:b/>
@@ -4364,6 +6063,72 @@
           <w:lang w:eastAsia="zh-CN"/>
         </w:rPr>
       </w:pPr>
+      <w:r>
+        <w:rPr>
+          <w:rFonts w:ascii="Helvetica" w:eastAsia="Times New Roman" w:hAnsi="Helvetica" w:cs="Helvetica"/>
+          <w:color w:val="333333"/>
+          <w:sz w:val="21"/>
+          <w:szCs w:val="21"/>
+          <w:lang w:eastAsia="zh-CN"/>
+        </w:rPr>
+        <w:t xml:space="preserve">1.5. </w:t>
+      </w:r>
+      <w:r>
+        <w:rPr>
+          <w:rFonts w:ascii="Helvetica" w:eastAsia="Times New Roman" w:hAnsi="Helvetica" w:cs="Helvetica"/>
+          <w:color w:val="333333"/>
+          <w:sz w:val="21"/>
+          <w:szCs w:val="21"/>
+          <w:lang w:eastAsia="zh-CN"/>
+        </w:rPr>
+        <w:t xml:space="preserve">Formally test your hypothesis using an Ordinary Least Squares estimation strategy. Report a set of results in a formatted table in which you compare the bivariate relationship between </w:t>
+      </w:r>
+      <w:proofErr w:type="spellStart"/>
+      <w:r>
+        <w:rPr>
+          <w:rFonts w:ascii="Helvetica" w:eastAsia="Times New Roman" w:hAnsi="Helvetica" w:cs="Helvetica"/>
+          <w:i/>
+          <w:color w:val="333333"/>
+          <w:sz w:val="21"/>
+          <w:szCs w:val="21"/>
+          <w:lang w:eastAsia="zh-CN"/>
+        </w:rPr>
+        <w:t>ppe</w:t>
+      </w:r>
+      <w:proofErr w:type="spellEnd"/>
+      <w:r>
+        <w:rPr>
+          <w:rFonts w:ascii="Helvetica" w:eastAsia="Times New Roman" w:hAnsi="Helvetica" w:cs="Helvetica"/>
+          <w:color w:val="333333"/>
+          <w:sz w:val="21"/>
+          <w:szCs w:val="21"/>
+          <w:lang w:eastAsia="zh-CN"/>
+        </w:rPr>
+        <w:t xml:space="preserve"> and </w:t>
+      </w:r>
+      <w:proofErr w:type="spellStart"/>
+      <w:r>
+        <w:rPr>
+          <w:rFonts w:ascii="Helvetica" w:eastAsia="Times New Roman" w:hAnsi="Helvetica" w:cs="Helvetica"/>
+          <w:i/>
+          <w:color w:val="333333"/>
+          <w:sz w:val="21"/>
+          <w:szCs w:val="21"/>
+          <w:lang w:eastAsia="zh-CN"/>
+        </w:rPr>
+        <w:t>frpl</w:t>
+      </w:r>
+      <w:proofErr w:type="spellEnd"/>
+      <w:r>
+        <w:rPr>
+          <w:rFonts w:ascii="Helvetica" w:eastAsia="Times New Roman" w:hAnsi="Helvetica" w:cs="Helvetica"/>
+          <w:color w:val="333333"/>
+          <w:sz w:val="21"/>
+          <w:szCs w:val="21"/>
+          <w:lang w:eastAsia="zh-CN"/>
+        </w:rPr>
+        <w:t xml:space="preserve"> with the multivariate relationship you have just estimated. (2 points)</w:t>
+      </w:r>
       <w:r>
         <w:rPr>
           <w:rFonts w:ascii="Helvetica" w:eastAsia="Times New Roman" w:hAnsi="Helvetica" w:cs="Helvetica"/>
@@ -8190,8 +9955,6 @@
               </w:rPr>
               <w:t>1193</w:t>
             </w:r>
-            <w:bookmarkStart w:id="0" w:name="_GoBack"/>
-            <w:bookmarkEnd w:id="0"/>
           </w:p>
         </w:tc>
         <w:tc>
@@ -8849,15 +10612,56 @@
     </w:tbl>
     <w:p>
       <w:pPr>
-        <w:spacing w:after="160" w:line="259" w:lineRule="auto"/>
-        <w:rPr>
-          <w:rFonts w:ascii="Helvetica" w:eastAsia="Times New Roman" w:hAnsi="Helvetica" w:cs="Helvetica"/>
-          <w:color w:val="2E74B5" w:themeColor="accent5" w:themeShade="BF"/>
+        <w:shd w:val="clear" w:color="auto" w:fill="FFFFFF"/>
+        <w:spacing w:before="100" w:beforeAutospacing="1" w:after="100" w:afterAutospacing="1"/>
+        <w:rPr>
+          <w:rFonts w:ascii="Helvetica" w:eastAsia="Times New Roman" w:hAnsi="Helvetica" w:cs="Helvetica"/>
+          <w:color w:val="333333"/>
           <w:sz w:val="21"/>
           <w:szCs w:val="21"/>
           <w:lang w:eastAsia="zh-CN"/>
         </w:rPr>
       </w:pPr>
+      <w:r>
+        <w:rPr>
+          <w:rFonts w:ascii="Helvetica" w:eastAsia="Times New Roman" w:hAnsi="Helvetica" w:cs="Helvetica"/>
+          <w:color w:val="333333"/>
+          <w:sz w:val="21"/>
+          <w:szCs w:val="21"/>
+          <w:lang w:eastAsia="zh-CN"/>
+        </w:rPr>
+        <w:t>1.</w:t>
+      </w:r>
+      <w:r>
+        <w:rPr>
+          <w:rFonts w:ascii="Helvetica" w:eastAsia="Times New Roman" w:hAnsi="Helvetica" w:cs="Helvetica"/>
+          <w:color w:val="333333"/>
+          <w:sz w:val="21"/>
+          <w:szCs w:val="21"/>
+          <w:lang w:eastAsia="zh-CN"/>
+        </w:rPr>
+        <w:t>6</w:t>
+      </w:r>
+      <w:r>
+        <w:rPr>
+          <w:rFonts w:ascii="Helvetica" w:eastAsia="Times New Roman" w:hAnsi="Helvetica" w:cs="Helvetica"/>
+          <w:color w:val="333333"/>
+          <w:sz w:val="21"/>
+          <w:szCs w:val="21"/>
+          <w:lang w:eastAsia="zh-CN"/>
+        </w:rPr>
+        <w:t xml:space="preserve">. </w:t>
+      </w:r>
+      <w:r>
+        <w:rPr>
+          <w:rFonts w:ascii="Helvetica" w:eastAsia="Times New Roman" w:hAnsi="Helvetica" w:cs="Helvetica"/>
+          <w:color w:val="333333"/>
+          <w:sz w:val="21"/>
+          <w:szCs w:val="21"/>
+          <w:lang w:eastAsia="zh-CN"/>
+        </w:rPr>
+        <w:t>Interpret the results of your test in 1-2 sentences. (2 points)</w:t>
+      </w:r>
     </w:p>
     <w:p>
       <w:pPr>
@@ -8879,27 +10683,81 @@
           <w:szCs w:val="21"/>
           <w:lang w:eastAsia="zh-CN"/>
         </w:rPr>
-        <w:t>Generally, we find our OLS assumption</w:t>
-      </w:r>
-      <w:r>
-        <w:rPr>
-          <w:rFonts w:ascii="Helvetica" w:eastAsia="Times New Roman" w:hAnsi="Helvetica" w:cs="Helvetica"/>
-          <w:color w:val="2E74B5" w:themeColor="accent5" w:themeShade="BF"/>
-          <w:sz w:val="21"/>
-          <w:szCs w:val="21"/>
-          <w:lang w:eastAsia="zh-CN"/>
-        </w:rPr>
-        <w:t>s to be roughly—though not perfectly—</w:t>
-      </w:r>
-      <w:r>
-        <w:rPr>
-          <w:rFonts w:ascii="Helvetica" w:eastAsia="Times New Roman" w:hAnsi="Helvetica" w:cs="Helvetica"/>
-          <w:color w:val="2E74B5" w:themeColor="accent5" w:themeShade="BF"/>
-          <w:sz w:val="21"/>
-          <w:szCs w:val="21"/>
-          <w:lang w:eastAsia="zh-CN"/>
-        </w:rPr>
-        <w:t>met in this context. We can</w:t>
+        <w:t xml:space="preserve">In Table 2, </w:t>
+      </w:r>
+      <w:r>
+        <w:rPr>
+          <w:rFonts w:ascii="Helvetica" w:eastAsia="Times New Roman" w:hAnsi="Helvetica" w:cs="Helvetica"/>
+          <w:color w:val="2E74B5" w:themeColor="accent5" w:themeShade="BF"/>
+          <w:sz w:val="21"/>
+          <w:szCs w:val="21"/>
+          <w:lang w:eastAsia="zh-CN"/>
+        </w:rPr>
+        <w:t xml:space="preserve">we find that the proportion of students receiving FRPL </w:t>
+      </w:r>
+      <w:proofErr w:type="gramStart"/>
+      <w:r>
+        <w:rPr>
+          <w:rFonts w:ascii="Helvetica" w:eastAsia="Times New Roman" w:hAnsi="Helvetica" w:cs="Helvetica"/>
+          <w:color w:val="2E74B5" w:themeColor="accent5" w:themeShade="BF"/>
+          <w:sz w:val="21"/>
+          <w:szCs w:val="21"/>
+          <w:lang w:eastAsia="zh-CN"/>
+        </w:rPr>
+        <w:t>is positively related</w:t>
+      </w:r>
+      <w:proofErr w:type="gramEnd"/>
+      <w:r>
+        <w:rPr>
+          <w:rFonts w:ascii="Helvetica" w:eastAsia="Times New Roman" w:hAnsi="Helvetica" w:cs="Helvetica"/>
+          <w:color w:val="2E74B5" w:themeColor="accent5" w:themeShade="BF"/>
+          <w:sz w:val="21"/>
+          <w:szCs w:val="21"/>
+          <w:lang w:eastAsia="zh-CN"/>
+        </w:rPr>
+        <w:t xml:space="preserve"> to the school’s per-pupil expenditure, on average in the population of Oregon schools. In particular, we predict that schools that differ in the proportion of FRPL students enrolled by 10 percentage points will differ in their PPE by between $253 and $329 per-student (</w:t>
+      </w:r>
+      <w:r>
+        <w:rPr>
+          <w:rFonts w:ascii="Helvetica" w:eastAsia="Times New Roman" w:hAnsi="Helvetica" w:cs="Helvetica"/>
+          <w:i/>
+          <w:color w:val="2E74B5" w:themeColor="accent5" w:themeShade="BF"/>
+          <w:sz w:val="21"/>
+          <w:szCs w:val="21"/>
+          <w:lang w:eastAsia="zh-CN"/>
+        </w:rPr>
+        <w:t>p&lt;</w:t>
+      </w:r>
+      <w:r>
+        <w:rPr>
+          <w:rFonts w:ascii="Helvetica" w:eastAsia="Times New Roman" w:hAnsi="Helvetica" w:cs="Helvetica"/>
+          <w:color w:val="2E74B5" w:themeColor="accent5" w:themeShade="BF"/>
+          <w:sz w:val="21"/>
+          <w:szCs w:val="21"/>
+          <w:lang w:eastAsia="zh-CN"/>
+        </w:rPr>
+        <w:t>0.001</w:t>
+      </w:r>
+      <w:r>
+        <w:rPr>
+          <w:rFonts w:ascii="Helvetica" w:eastAsia="Times New Roman" w:hAnsi="Helvetica" w:cs="Helvetica"/>
+          <w:i/>
+          <w:color w:val="2E74B5" w:themeColor="accent5" w:themeShade="BF"/>
+          <w:sz w:val="21"/>
+          <w:szCs w:val="21"/>
+          <w:lang w:eastAsia="zh-CN"/>
+        </w:rPr>
+        <w:t>)</w:t>
+      </w:r>
+      <w:r>
+        <w:rPr>
+          <w:rFonts w:ascii="Helvetica" w:eastAsia="Times New Roman" w:hAnsi="Helvetica" w:cs="Helvetica"/>
+          <w:color w:val="2E74B5" w:themeColor="accent5" w:themeShade="BF"/>
+          <w:sz w:val="21"/>
+          <w:szCs w:val="21"/>
+          <w:lang w:eastAsia="zh-CN"/>
+        </w:rPr>
+        <w:t>. Our estimates are robust to the inclusion of various covariates related to school- and community-characteristics.</w:t>
       </w:r>
     </w:p>
     <w:p>
@@ -8932,7 +10790,7 @@
           <w:szCs w:val="21"/>
           <w:lang w:eastAsia="zh-CN"/>
         </w:rPr>
-        <w:t>6</w:t>
+        <w:t>7</w:t>
       </w:r>
       <w:r>
         <w:rPr>
@@ -8952,7 +10810,7 @@
           <w:szCs w:val="21"/>
           <w:lang w:eastAsia="zh-CN"/>
         </w:rPr>
-        <w:t>Interpret the results of your test in 1-2 sentences. (2 points)</w:t>
+        <w:t>Assess the quality of your model fit and make appropriate inferences about your overall model, using relevant statistics. (1 point)</w:t>
       </w:r>
     </w:p>
     <w:p>
@@ -8975,7 +10833,81 @@
           <w:szCs w:val="21"/>
           <w:lang w:eastAsia="zh-CN"/>
         </w:rPr>
-        <w:t>Generally, we find our OLS assumptions to be roughly—though not perfectly—met in this context. We can</w:t>
+        <w:lastRenderedPageBreak/>
+        <w:t xml:space="preserve">Our </w:t>
+      </w:r>
+      <w:r>
+        <w:rPr>
+          <w:rFonts w:ascii="Helvetica" w:eastAsia="Times New Roman" w:hAnsi="Helvetica" w:cs="Helvetica"/>
+          <w:color w:val="2E74B5" w:themeColor="accent5" w:themeShade="BF"/>
+          <w:sz w:val="21"/>
+          <w:szCs w:val="21"/>
+          <w:lang w:eastAsia="zh-CN"/>
+        </w:rPr>
+        <w:t xml:space="preserve">unconditional </w:t>
+      </w:r>
+      <w:r>
+        <w:rPr>
+          <w:rFonts w:ascii="Helvetica" w:eastAsia="Times New Roman" w:hAnsi="Helvetica" w:cs="Helvetica"/>
+          <w:color w:val="2E74B5" w:themeColor="accent5" w:themeShade="BF"/>
+          <w:sz w:val="21"/>
+          <w:szCs w:val="21"/>
+          <w:lang w:eastAsia="zh-CN"/>
+        </w:rPr>
+        <w:t>model</w:t>
+      </w:r>
+      <w:r>
+        <w:rPr>
+          <w:rFonts w:ascii="Helvetica" w:eastAsia="Times New Roman" w:hAnsi="Helvetica" w:cs="Helvetica"/>
+          <w:color w:val="2E74B5" w:themeColor="accent5" w:themeShade="BF"/>
+          <w:sz w:val="21"/>
+          <w:szCs w:val="21"/>
+          <w:lang w:eastAsia="zh-CN"/>
+        </w:rPr>
+        <w:t xml:space="preserve"> explains roughly 3.4 percent of the variation in PPE. The inclusion of school enrollment increases this explanatory power marginally to 3.7 percent. The addition of the characteristics of families residing in the neighborhoods around schools (such as median income, 4-year degree status, SNAP-receipt rate, unemployment rate, and composite SES score) substantially increases our predictive power and in Model 3, we can explain 10 percent of the outcome variation. In all of our multi-variate regression (Models 2-4), our </w:t>
+      </w:r>
+      <w:r>
+        <w:rPr>
+          <w:rFonts w:ascii="Helvetica" w:eastAsia="Times New Roman" w:hAnsi="Helvetica" w:cs="Helvetica"/>
+          <w:i/>
+          <w:color w:val="2E74B5" w:themeColor="accent5" w:themeShade="BF"/>
+          <w:sz w:val="21"/>
+          <w:szCs w:val="21"/>
+          <w:lang w:eastAsia="zh-CN"/>
+        </w:rPr>
+        <w:t>F</w:t>
+      </w:r>
+      <w:r>
+        <w:rPr>
+          <w:rFonts w:ascii="Helvetica" w:eastAsia="Times New Roman" w:hAnsi="Helvetica" w:cs="Helvetica"/>
+          <w:color w:val="2E74B5" w:themeColor="accent5" w:themeShade="BF"/>
+          <w:sz w:val="21"/>
+          <w:szCs w:val="21"/>
+          <w:lang w:eastAsia="zh-CN"/>
+        </w:rPr>
+        <w:t xml:space="preserve">-statistic exceeds the threshold of statistical significance (at conventional alpha=0.05 levels), and we conclude that these full models explain more of the outcome variation than would be expected </w:t>
+      </w:r>
+      <w:proofErr w:type="gramStart"/>
+      <w:r>
+        <w:rPr>
+          <w:rFonts w:ascii="Helvetica" w:eastAsia="Times New Roman" w:hAnsi="Helvetica" w:cs="Helvetica"/>
+          <w:color w:val="2E74B5" w:themeColor="accent5" w:themeShade="BF"/>
+          <w:sz w:val="21"/>
+          <w:szCs w:val="21"/>
+          <w:lang w:eastAsia="zh-CN"/>
+        </w:rPr>
+        <w:t>as a result</w:t>
+      </w:r>
+      <w:proofErr w:type="gramEnd"/>
+      <w:r>
+        <w:rPr>
+          <w:rFonts w:ascii="Helvetica" w:eastAsia="Times New Roman" w:hAnsi="Helvetica" w:cs="Helvetica"/>
+          <w:color w:val="2E74B5" w:themeColor="accent5" w:themeShade="BF"/>
+          <w:sz w:val="21"/>
+          <w:szCs w:val="21"/>
+          <w:lang w:eastAsia="zh-CN"/>
+        </w:rPr>
+        <w:t xml:space="preserve"> of idiosyncratic sampling alone.</w:t>
       </w:r>
     </w:p>
     <w:p>
@@ -9022,13 +10954,45 @@
       </w:r>
       <w:r>
         <w:rPr>
-          <w:rFonts w:ascii="Helvetica" w:eastAsia="Times New Roman" w:hAnsi="Helvetica" w:cs="Helvetica"/>
+          <w:rFonts w:ascii="Helvetica" w:hAnsi="Helvetica" w:cs="Helvetica"/>
           <w:color w:val="333333"/>
           <w:sz w:val="21"/>
           <w:szCs w:val="21"/>
-          <w:lang w:eastAsia="zh-CN"/>
-        </w:rPr>
-        <w:t>Assess the quality of your model fit and make appropriate inferences about your overall model, using relevant statistics. (1 point)</w:t>
+          <w:shd w:val="clear" w:color="auto" w:fill="FFFFFF"/>
+        </w:rPr>
+        <w:t>Imagine you are writing a piece for </w:t>
+      </w:r>
+      <w:r>
+        <w:rPr>
+          <w:rStyle w:val="Emphasis"/>
+          <w:rFonts w:ascii="Helvetica" w:hAnsi="Helvetica" w:cs="Helvetica"/>
+          <w:color w:val="333333"/>
+          <w:sz w:val="21"/>
+          <w:szCs w:val="21"/>
+          <w:shd w:val="clear" w:color="auto" w:fill="FFFFFF"/>
+        </w:rPr>
+        <w:t>The Oregonian</w:t>
+      </w:r>
+      <w:r>
+        <w:rPr>
+          <w:rFonts w:ascii="Helvetica" w:hAnsi="Helvetica" w:cs="Helvetica"/>
+          <w:color w:val="333333"/>
+          <w:sz w:val="21"/>
+          <w:szCs w:val="21"/>
+          <w:shd w:val="clear" w:color="auto" w:fill="FFFFFF"/>
+        </w:rPr>
+        <w:t> detailing whether schools with greater levels of student financial need receive more money. Create a plot that illustrates the multivariate-adjusted relationship between the proportion of free- and reduced-price lunch recipients and per-pupil expenditure and prototypical values of the other variables in your model. Present the plot and a short paragraph reporting the results of your analysis to your readers </w:t>
+      </w:r>
+      <w:r>
+        <w:rPr>
+          <w:rStyle w:val="Strong"/>
+          <w:rFonts w:ascii="Helvetica" w:hAnsi="Helvetica" w:cs="Helvetica"/>
+          <w:color w:val="333333"/>
+          <w:sz w:val="21"/>
+          <w:szCs w:val="21"/>
+          <w:shd w:val="clear" w:color="auto" w:fill="FFFFFF"/>
+        </w:rPr>
+        <w:t>(2 point)</w:t>
       </w:r>
     </w:p>
     <w:p>
@@ -9051,14 +11015,177 @@
           <w:szCs w:val="21"/>
           <w:lang w:eastAsia="zh-CN"/>
         </w:rPr>
+        <w:t xml:space="preserve">Oregon schools with greater levels of student need, as measured by the proportion of students receiving meal subsidies, do spend more on their students. </w:t>
+      </w:r>
+      <w:proofErr w:type="gramStart"/>
+      <w:r>
+        <w:rPr>
+          <w:rFonts w:ascii="Helvetica" w:eastAsia="Times New Roman" w:hAnsi="Helvetica" w:cs="Helvetica"/>
+          <w:color w:val="2E74B5" w:themeColor="accent5" w:themeShade="BF"/>
+          <w:sz w:val="21"/>
+          <w:szCs w:val="21"/>
+          <w:lang w:eastAsia="zh-CN"/>
+        </w:rPr>
+        <w:t>A school with 10 percent more low-family-income students would, on average, be expected</w:t>
+      </w:r>
+      <w:proofErr w:type="gramEnd"/>
+      <w:r>
+        <w:rPr>
+          <w:rFonts w:ascii="Helvetica" w:eastAsia="Times New Roman" w:hAnsi="Helvetica" w:cs="Helvetica"/>
+          <w:color w:val="2E74B5" w:themeColor="accent5" w:themeShade="BF"/>
+          <w:sz w:val="21"/>
+          <w:szCs w:val="21"/>
+          <w:lang w:eastAsia="zh-CN"/>
+        </w:rPr>
+        <w:t xml:space="preserve"> to spend around $325 more per student than another school with fewer low-family-income students. This pattern holds true even when we account for various school and community factors that might also contribute to differences in spending across schools, such as the size of the school and the socio-economic status of the families residing in the community. However, although student family-income levels are related to expenditure, </w:t>
+      </w:r>
+      <w:proofErr w:type="gramStart"/>
+      <w:r>
+        <w:rPr>
+          <w:rFonts w:ascii="Helvetica" w:eastAsia="Times New Roman" w:hAnsi="Helvetica" w:cs="Helvetica"/>
+          <w:color w:val="2E74B5" w:themeColor="accent5" w:themeShade="BF"/>
+          <w:sz w:val="21"/>
+          <w:szCs w:val="21"/>
+          <w:lang w:eastAsia="zh-CN"/>
+        </w:rPr>
+        <w:t>there are many other factors that</w:t>
+      </w:r>
+      <w:proofErr w:type="gramEnd"/>
+      <w:r>
+        <w:rPr>
+          <w:rFonts w:ascii="Helvetica" w:eastAsia="Times New Roman" w:hAnsi="Helvetica" w:cs="Helvetica"/>
+          <w:color w:val="2E74B5" w:themeColor="accent5" w:themeShade="BF"/>
+          <w:sz w:val="21"/>
+          <w:szCs w:val="21"/>
+          <w:lang w:eastAsia="zh-CN"/>
+        </w:rPr>
+        <w:t xml:space="preserve"> are also predictive of school spending. For example, as we show in Figure 2, the average education level in a community is also highly predictive of spending levels. In fact, schools located in </w:t>
+      </w:r>
+      <w:proofErr w:type="gramStart"/>
+      <w:r>
+        <w:rPr>
+          <w:rFonts w:ascii="Helvetica" w:eastAsia="Times New Roman" w:hAnsi="Helvetica" w:cs="Helvetica"/>
+          <w:color w:val="2E74B5" w:themeColor="accent5" w:themeShade="BF"/>
+          <w:sz w:val="21"/>
+          <w:szCs w:val="21"/>
+          <w:lang w:eastAsia="zh-CN"/>
+        </w:rPr>
+        <w:t>highly-educated</w:t>
+      </w:r>
+      <w:proofErr w:type="gramEnd"/>
+      <w:r>
+        <w:rPr>
+          <w:rFonts w:ascii="Helvetica" w:eastAsia="Times New Roman" w:hAnsi="Helvetica" w:cs="Helvetica"/>
+          <w:color w:val="2E74B5" w:themeColor="accent5" w:themeShade="BF"/>
+          <w:sz w:val="21"/>
+          <w:szCs w:val="21"/>
+          <w:lang w:eastAsia="zh-CN"/>
+        </w:rPr>
+        <w:t xml:space="preserve"> communities and with few low-family-income students, on average, spend more per-pupil than schools located in communities where relatively few people hold four-year degrees, even if many low-family-income students attend the school. Thus, while, on average, schools with higher levels of student need </w:t>
+      </w:r>
+      <w:proofErr w:type="spellStart"/>
+      <w:r>
+        <w:rPr>
+          <w:rFonts w:ascii="Helvetica" w:eastAsia="Times New Roman" w:hAnsi="Helvetica" w:cs="Helvetica"/>
+          <w:color w:val="2E74B5" w:themeColor="accent5" w:themeShade="BF"/>
+          <w:sz w:val="21"/>
+          <w:szCs w:val="21"/>
+          <w:lang w:eastAsia="zh-CN"/>
+        </w:rPr>
+        <w:t>do</w:t>
+      </w:r>
+      <w:proofErr w:type="spellEnd"/>
+      <w:r>
+        <w:rPr>
+          <w:rFonts w:ascii="Helvetica" w:eastAsia="Times New Roman" w:hAnsi="Helvetica" w:cs="Helvetica"/>
+          <w:color w:val="2E74B5" w:themeColor="accent5" w:themeShade="BF"/>
+          <w:sz w:val="21"/>
+          <w:szCs w:val="21"/>
+          <w:lang w:eastAsia="zh-CN"/>
+        </w:rPr>
+        <w:t xml:space="preserve"> spend more per student, Oregon’s funding system may bear further scrutiny to ensure that schools across all communities have the sufficient level of resources to educate their students, particularly when student need is more acute in some communities than </w:t>
+      </w:r>
+      <w:proofErr w:type="gramStart"/>
+      <w:r>
+        <w:rPr>
+          <w:rFonts w:ascii="Helvetica" w:eastAsia="Times New Roman" w:hAnsi="Helvetica" w:cs="Helvetica"/>
+          <w:color w:val="2E74B5" w:themeColor="accent5" w:themeShade="BF"/>
+          <w:sz w:val="21"/>
+          <w:szCs w:val="21"/>
+          <w:lang w:eastAsia="zh-CN"/>
+        </w:rPr>
+        <w:t>others</w:t>
+      </w:r>
+      <w:proofErr w:type="gramEnd"/>
+      <w:r>
+        <w:rPr>
+          <w:rFonts w:ascii="Helvetica" w:eastAsia="Times New Roman" w:hAnsi="Helvetica" w:cs="Helvetica"/>
+          <w:color w:val="2E74B5" w:themeColor="accent5" w:themeShade="BF"/>
+          <w:sz w:val="21"/>
+          <w:szCs w:val="21"/>
+          <w:lang w:eastAsia="zh-CN"/>
+        </w:rPr>
+        <w:t>.</w:t>
+      </w:r>
+    </w:p>
+    <w:p>
+      <w:pPr>
+        <w:keepNext/>
+        <w:shd w:val="clear" w:color="auto" w:fill="FFFFFF"/>
+        <w:spacing w:after="150"/>
+        <w:rPr>
+          <w:rFonts w:ascii="Helvetica" w:eastAsia="Times New Roman" w:hAnsi="Helvetica" w:cs="Helvetica"/>
+          <w:b/>
+          <w:color w:val="2E74B5" w:themeColor="accent5" w:themeShade="BF"/>
+          <w:sz w:val="21"/>
+          <w:szCs w:val="21"/>
+          <w:lang w:eastAsia="zh-CN"/>
+        </w:rPr>
+      </w:pPr>
+      <w:r>
+        <w:rPr>
+          <w:rFonts w:ascii="Helvetica" w:eastAsia="Times New Roman" w:hAnsi="Helvetica" w:cs="Helvetica"/>
+          <w:b/>
+          <w:color w:val="2E74B5" w:themeColor="accent5" w:themeShade="BF"/>
+          <w:sz w:val="21"/>
+          <w:szCs w:val="21"/>
+          <w:lang w:eastAsia="zh-CN"/>
+        </w:rPr>
         <w:lastRenderedPageBreak/>
-        <w:t>Generally, we find our OLS assumptions to be roughly—though not perfectly—met in this context. We can</w:t>
+        <w:t>Figure 2</w:t>
+      </w:r>
+    </w:p>
+    <w:p>
+      <w:pPr>
+        <w:keepNext/>
+        <w:shd w:val="clear" w:color="auto" w:fill="FFFFFF"/>
+        <w:spacing w:after="150"/>
+        <w:rPr>
+          <w:rFonts w:ascii="Helvetica" w:eastAsia="Times New Roman" w:hAnsi="Helvetica" w:cs="Helvetica"/>
+          <w:i/>
+          <w:color w:val="2E74B5" w:themeColor="accent5" w:themeShade="BF"/>
+          <w:sz w:val="21"/>
+          <w:szCs w:val="21"/>
+          <w:lang w:eastAsia="zh-CN"/>
+        </w:rPr>
+      </w:pPr>
+      <w:r>
+        <w:rPr>
+          <w:rFonts w:ascii="Helvetica" w:eastAsia="Times New Roman" w:hAnsi="Helvetica" w:cs="Helvetica"/>
+          <w:i/>
+          <w:color w:val="2E74B5" w:themeColor="accent5" w:themeShade="BF"/>
+          <w:sz w:val="21"/>
+          <w:szCs w:val="21"/>
+          <w:lang w:eastAsia="zh-CN"/>
+        </w:rPr>
+        <w:t>Relationship between rate of school-level free-and reduced-price lunch (FRPL) receipt and predicted per-pupil expenditure (PPE) at prototypical values of community Bachelor’s and above degree holding rates, adjusting for other school and community factors.</w:t>
       </w:r>
     </w:p>
     <w:p>
       <w:pPr>
         <w:shd w:val="clear" w:color="auto" w:fill="FFFFFF"/>
         <w:spacing w:before="100" w:beforeAutospacing="1" w:after="100" w:afterAutospacing="1"/>
+        <w:jc w:val="center"/>
         <w:rPr>
           <w:rFonts w:ascii="Helvetica" w:eastAsia="Times New Roman" w:hAnsi="Helvetica" w:cs="Helvetica"/>
           <w:color w:val="333333"/>
@@ -9070,97 +11197,143 @@
       <w:r>
         <w:rPr>
           <w:rFonts w:ascii="Helvetica" w:eastAsia="Times New Roman" w:hAnsi="Helvetica" w:cs="Helvetica"/>
+          <w:noProof/>
           <w:color w:val="333333"/>
           <w:sz w:val="21"/>
           <w:szCs w:val="21"/>
-          <w:lang w:eastAsia="zh-CN"/>
-        </w:rPr>
-        <w:t>1.</w:t>
-      </w:r>
-      <w:r>
-        <w:rPr>
-          <w:rFonts w:ascii="Helvetica" w:eastAsia="Times New Roman" w:hAnsi="Helvetica" w:cs="Helvetica"/>
-          <w:color w:val="333333"/>
-          <w:sz w:val="21"/>
-          <w:szCs w:val="21"/>
-          <w:lang w:eastAsia="zh-CN"/>
-        </w:rPr>
-        <w:t>7</w:t>
-      </w:r>
-      <w:r>
-        <w:rPr>
-          <w:rFonts w:ascii="Helvetica" w:eastAsia="Times New Roman" w:hAnsi="Helvetica" w:cs="Helvetica"/>
-          <w:color w:val="333333"/>
-          <w:sz w:val="21"/>
-          <w:szCs w:val="21"/>
-          <w:lang w:eastAsia="zh-CN"/>
-        </w:rPr>
-        <w:t xml:space="preserve">. </w:t>
-      </w:r>
-      <w:r>
-        <w:rPr>
-          <w:rFonts w:ascii="Helvetica" w:hAnsi="Helvetica" w:cs="Helvetica"/>
-          <w:color w:val="333333"/>
-          <w:sz w:val="21"/>
-          <w:szCs w:val="21"/>
-          <w:shd w:val="clear" w:color="auto" w:fill="FFFFFF"/>
-        </w:rPr>
-        <w:t>Imagine you are writing a piece for </w:t>
-      </w:r>
-      <w:r>
-        <w:rPr>
-          <w:rStyle w:val="Emphasis"/>
-          <w:rFonts w:ascii="Helvetica" w:hAnsi="Helvetica" w:cs="Helvetica"/>
-          <w:color w:val="333333"/>
-          <w:sz w:val="21"/>
-          <w:szCs w:val="21"/>
-          <w:shd w:val="clear" w:color="auto" w:fill="FFFFFF"/>
-        </w:rPr>
-        <w:t>The Oregonian</w:t>
-      </w:r>
-      <w:r>
-        <w:rPr>
-          <w:rFonts w:ascii="Helvetica" w:hAnsi="Helvetica" w:cs="Helvetica"/>
-          <w:color w:val="333333"/>
-          <w:sz w:val="21"/>
-          <w:szCs w:val="21"/>
-          <w:shd w:val="clear" w:color="auto" w:fill="FFFFFF"/>
-        </w:rPr>
-        <w:t> detailing whether schools with greater levels of student financial need receive more money. Create a plot that illustrates the multivariate-adjusted relationship between the proportion of free- and reduced-price lunch recipients and per-pupil expenditure and prototypical values of the other variables in your model. Present the plot and a short paragraph reporting the results of your analysis to your readers </w:t>
-      </w:r>
-      <w:r>
-        <w:rPr>
-          <w:rStyle w:val="Strong"/>
-          <w:rFonts w:ascii="Helvetica" w:hAnsi="Helvetica" w:cs="Helvetica"/>
-          <w:color w:val="333333"/>
-          <w:sz w:val="21"/>
-          <w:szCs w:val="21"/>
-          <w:shd w:val="clear" w:color="auto" w:fill="FFFFFF"/>
-        </w:rPr>
-        <w:t>(2 point)</w:t>
+        </w:rPr>
+        <w:drawing>
+          <wp:inline distT="0" distB="0" distL="0" distR="0" wp14:anchorId="364E543F" wp14:editId="40E0508D">
+            <wp:extent cx="5445230" cy="3566160"/>
+            <wp:effectExtent l="0" t="0" r="0" b="0"/>
+            <wp:docPr id="6" name="Picture 6"/>
+            <wp:cNvGraphicFramePr>
+              <a:graphicFrameLocks xmlns:a="http://schemas.openxmlformats.org/drawingml/2006/main" noChangeAspect="1"/>
+            </wp:cNvGraphicFramePr>
+            <a:graphic xmlns:a="http://schemas.openxmlformats.org/drawingml/2006/main">
+              <a:graphicData uri="http://schemas.openxmlformats.org/drawingml/2006/picture">
+                <pic:pic xmlns:pic="http://schemas.openxmlformats.org/drawingml/2006/picture">
+                  <pic:nvPicPr>
+                    <pic:cNvPr id="6" name="assignment_3_prototypical.png"/>
+                    <pic:cNvPicPr/>
+                  </pic:nvPicPr>
+                  <pic:blipFill>
+                    <a:blip r:embed="rId8" cstate="print">
+                      <a:extLst>
+                        <a:ext uri="{28A0092B-C50C-407E-A947-70E740481C1C}">
+                          <a14:useLocalDpi xmlns:a14="http://schemas.microsoft.com/office/drawing/2010/main" val="0"/>
+                        </a:ext>
+                      </a:extLst>
+                    </a:blip>
+                    <a:stretch>
+                      <a:fillRect/>
+                    </a:stretch>
+                  </pic:blipFill>
+                  <pic:spPr>
+                    <a:xfrm>
+                      <a:off x="0" y="0"/>
+                      <a:ext cx="5445230" cy="3566160"/>
+                    </a:xfrm>
+                    <a:prstGeom prst="rect">
+                      <a:avLst/>
+                    </a:prstGeom>
+                  </pic:spPr>
+                </pic:pic>
+              </a:graphicData>
+            </a:graphic>
+          </wp:inline>
+        </w:drawing>
       </w:r>
     </w:p>
     <w:p>
       <w:pPr>
         <w:shd w:val="clear" w:color="auto" w:fill="FFFFFF"/>
         <w:spacing w:before="100" w:beforeAutospacing="1" w:after="100" w:afterAutospacing="1"/>
-        <w:rPr>
-          <w:rFonts w:ascii="Helvetica" w:eastAsia="Times New Roman" w:hAnsi="Helvetica" w:cs="Helvetica"/>
-          <w:color w:val="2E74B5" w:themeColor="accent5" w:themeShade="BF"/>
-          <w:sz w:val="21"/>
-          <w:szCs w:val="21"/>
+        <w:ind w:left="360" w:right="360"/>
+        <w:jc w:val="both"/>
+        <w:rPr>
+          <w:rFonts w:ascii="Helvetica" w:eastAsia="Times New Roman" w:hAnsi="Helvetica" w:cs="Helvetica"/>
+          <w:i/>
+          <w:color w:val="333333"/>
+          <w:sz w:val="18"/>
+          <w:szCs w:val="18"/>
           <w:lang w:eastAsia="zh-CN"/>
         </w:rPr>
       </w:pPr>
       <w:r>
         <w:rPr>
           <w:rFonts w:ascii="Helvetica" w:eastAsia="Times New Roman" w:hAnsi="Helvetica" w:cs="Helvetica"/>
-          <w:color w:val="2E74B5" w:themeColor="accent5" w:themeShade="BF"/>
-          <w:sz w:val="21"/>
-          <w:szCs w:val="21"/>
-          <w:lang w:eastAsia="zh-CN"/>
-        </w:rPr>
-        <w:t>Generally, we find our OLS assumptions to be roughly—though not perfectly—met in this context. We can</w:t>
+          <w:i/>
+          <w:color w:val="2E74B5" w:themeColor="accent5" w:themeShade="BF"/>
+          <w:sz w:val="18"/>
+          <w:szCs w:val="18"/>
+          <w:lang w:eastAsia="zh-CN"/>
+        </w:rPr>
+        <w:t xml:space="preserve">Notes: </w:t>
+      </w:r>
+      <w:r>
+        <w:rPr>
+          <w:rFonts w:ascii="Helvetica" w:eastAsia="Times New Roman" w:hAnsi="Helvetica" w:cs="Helvetica"/>
+          <w:color w:val="2E74B5" w:themeColor="accent5" w:themeShade="BF"/>
+          <w:sz w:val="18"/>
+          <w:szCs w:val="18"/>
+          <w:lang w:eastAsia="zh-CN"/>
+        </w:rPr>
+        <w:t>estimates adjust for s</w:t>
+      </w:r>
+      <w:r>
+        <w:rPr>
+          <w:rFonts w:ascii="Helvetica" w:eastAsia="Times New Roman" w:hAnsi="Helvetica" w:cs="Helvetica"/>
+          <w:color w:val="2E74B5" w:themeColor="accent5" w:themeShade="BF"/>
+          <w:sz w:val="18"/>
+          <w:szCs w:val="18"/>
+          <w:lang w:eastAsia="zh-CN"/>
+        </w:rPr>
+        <w:t xml:space="preserve">chool enrollment, </w:t>
+      </w:r>
+      <w:r>
+        <w:rPr>
+          <w:rFonts w:ascii="Helvetica" w:eastAsia="Times New Roman" w:hAnsi="Helvetica" w:cs="Helvetica"/>
+          <w:color w:val="2E74B5" w:themeColor="accent5" w:themeShade="BF"/>
+          <w:sz w:val="18"/>
+          <w:szCs w:val="18"/>
+          <w:lang w:eastAsia="zh-CN"/>
+        </w:rPr>
+        <w:t xml:space="preserve">median </w:t>
+      </w:r>
+      <w:proofErr w:type="gramStart"/>
+      <w:r>
+        <w:rPr>
+          <w:rFonts w:ascii="Helvetica" w:eastAsia="Times New Roman" w:hAnsi="Helvetica" w:cs="Helvetica"/>
+          <w:color w:val="2E74B5" w:themeColor="accent5" w:themeShade="BF"/>
+          <w:sz w:val="18"/>
+          <w:szCs w:val="18"/>
+          <w:lang w:eastAsia="zh-CN"/>
+        </w:rPr>
+        <w:t>income,</w:t>
+      </w:r>
+      <w:proofErr w:type="gramEnd"/>
+      <w:r>
+        <w:rPr>
+          <w:rFonts w:ascii="Helvetica" w:eastAsia="Times New Roman" w:hAnsi="Helvetica" w:cs="Helvetica"/>
+          <w:color w:val="2E74B5" w:themeColor="accent5" w:themeShade="BF"/>
+          <w:sz w:val="18"/>
+          <w:szCs w:val="18"/>
+          <w:lang w:eastAsia="zh-CN"/>
+        </w:rPr>
+        <w:t xml:space="preserve"> SNAP-receipt rate, unemployment rate, and composite </w:t>
+      </w:r>
+      <w:bookmarkStart w:id="0" w:name="_GoBack"/>
+      <w:bookmarkEnd w:id="0"/>
+      <w:r>
+        <w:rPr>
+          <w:rFonts w:ascii="Helvetica" w:eastAsia="Times New Roman" w:hAnsi="Helvetica" w:cs="Helvetica"/>
+          <w:color w:val="2E74B5" w:themeColor="accent5" w:themeShade="BF"/>
+          <w:sz w:val="18"/>
+          <w:szCs w:val="18"/>
+          <w:lang w:eastAsia="zh-CN"/>
+        </w:rPr>
+        <w:t>SES score</w:t>
       </w:r>
     </w:p>
     <w:p>
@@ -9169,19 +11342,6 @@
         <w:spacing w:before="100" w:beforeAutospacing="1" w:after="100" w:afterAutospacing="1"/>
         <w:rPr>
           <w:rFonts w:ascii="Helvetica" w:eastAsia="Times New Roman" w:hAnsi="Helvetica" w:cs="Helvetica"/>
-          <w:color w:val="333333"/>
-          <w:sz w:val="21"/>
-          <w:szCs w:val="21"/>
-          <w:lang w:eastAsia="zh-CN"/>
-        </w:rPr>
-      </w:pPr>
-    </w:p>
-    <w:p>
-      <w:pPr>
-        <w:shd w:val="clear" w:color="auto" w:fill="FFFFFF"/>
-        <w:spacing w:before="100" w:beforeAutospacing="1" w:after="100" w:afterAutospacing="1"/>
-        <w:rPr>
-          <w:rFonts w:ascii="Helvetica" w:eastAsia="Times New Roman" w:hAnsi="Helvetica" w:cs="Helvetica"/>
           <w:color w:val="2E74B5" w:themeColor="accent5" w:themeShade="BF"/>
           <w:sz w:val="21"/>
           <w:szCs w:val="21"/>
@@ -9190,7 +11350,7 @@
       </w:pPr>
     </w:p>
     <w:sectPr>
-      <w:headerReference w:type="default" r:id="rId8"/>
+      <w:headerReference w:type="default" r:id="rId9"/>
       <w:pgSz w:w="12240" w:h="15840"/>
       <w:pgMar w:top="1440" w:right="1440" w:bottom="1440" w:left="1440" w:header="720" w:footer="720" w:gutter="0"/>
       <w:cols w:space="720"/>
@@ -9272,7 +11432,7 @@
           <w:rPr>
             <w:noProof/>
           </w:rPr>
-          <w:t>1</w:t>
+          <w:t>5</w:t>
         </w:r>
         <w:r>
           <w:rPr>
@@ -11378,6 +13538,583 @@
 </w:styles>
 </file>
 
+<file path=word/glossary/document.xml><?xml version="1.0" encoding="utf-8"?>
+<w:glossaryDocument xmlns:wpc="http://schemas.microsoft.com/office/word/2010/wordprocessingCanvas" xmlns:cx="http://schemas.microsoft.com/office/drawing/2014/chartex" xmlns:cx1="http://schemas.microsoft.com/office/drawing/2015/9/8/chartex" xmlns:mc="http://schemas.openxmlformats.org/markup-compatibility/2006" xmlns:o="urn:schemas-microsoft-com:office:office" xmlns:r="http://schemas.openxmlformats.org/officeDocument/2006/relationships" xmlns:m="http://schemas.openxmlformats.org/officeDocument/2006/math" xmlns:v="urn:schemas-microsoft-com:vml" xmlns:wp14="http://schemas.microsoft.com/office/word/2010/wordprocessingDrawing" xmlns:wp="http://schemas.openxmlformats.org/drawingml/2006/wordprocessingDrawing" xmlns:w10="urn:schemas-microsoft-com:office:word" xmlns:w="http://schemas.openxmlformats.org/wordprocessingml/2006/main" xmlns:w14="http://schemas.microsoft.com/office/word/2010/wordml" xmlns:w15="http://schemas.microsoft.com/office/word/2012/wordml" xmlns:w16se="http://schemas.microsoft.com/office/word/2015/wordml/symex" xmlns:wpg="http://schemas.microsoft.com/office/word/2010/wordprocessingGroup" xmlns:wpi="http://schemas.microsoft.com/office/word/2010/wordprocessingInk" xmlns:wne="http://schemas.microsoft.com/office/word/2006/wordml" xmlns:wps="http://schemas.microsoft.com/office/word/2010/wordprocessingShape" mc:Ignorable="w14 w15 w16se wp14"/>
+</file>
+
+<file path=word/glossary/fontTable.xml><?xml version="1.0" encoding="utf-8"?>
+<w:fonts xmlns:mc="http://schemas.openxmlformats.org/markup-compatibility/2006" xmlns:r="http://schemas.openxmlformats.org/officeDocument/2006/relationships" xmlns:w="http://schemas.openxmlformats.org/wordprocessingml/2006/main" xmlns:w14="http://schemas.microsoft.com/office/word/2010/wordml" xmlns:w15="http://schemas.microsoft.com/office/word/2012/wordml" xmlns:w16se="http://schemas.microsoft.com/office/word/2015/wordml/symex" mc:Ignorable="w14 w15 w16se">
+  <w:font w:name="Symbol">
+    <w:panose1 w:val="05050102010706020507"/>
+    <w:charset w:val="02"/>
+    <w:family w:val="roman"/>
+    <w:pitch w:val="variable"/>
+    <w:sig w:usb0="00000000" w:usb1="10000000" w:usb2="00000000" w:usb3="00000000" w:csb0="80000000" w:csb1="00000000"/>
+  </w:font>
+  <w:font w:name="Times New Roman">
+    <w:panose1 w:val="02020603050405020304"/>
+    <w:charset w:val="00"/>
+    <w:family w:val="roman"/>
+    <w:pitch w:val="variable"/>
+    <w:sig w:usb0="E0002EFF" w:usb1="C000785B" w:usb2="00000009" w:usb3="00000000" w:csb0="000001FF" w:csb1="00000000"/>
+  </w:font>
+  <w:font w:name="Courier New">
+    <w:panose1 w:val="02070309020205020404"/>
+    <w:charset w:val="00"/>
+    <w:family w:val="modern"/>
+    <w:pitch w:val="fixed"/>
+    <w:sig w:usb0="E0002EFF" w:usb1="C0007843" w:usb2="00000009" w:usb3="00000000" w:csb0="000001FF" w:csb1="00000000"/>
+  </w:font>
+  <w:font w:name="Wingdings">
+    <w:panose1 w:val="05000000000000000000"/>
+    <w:charset w:val="02"/>
+    <w:family w:val="auto"/>
+    <w:pitch w:val="variable"/>
+    <w:sig w:usb0="00000000" w:usb1="10000000" w:usb2="00000000" w:usb3="00000000" w:csb0="80000000" w:csb1="00000000"/>
+  </w:font>
+  <w:font w:name="Calibri">
+    <w:panose1 w:val="020F0502020204030204"/>
+    <w:charset w:val="00"/>
+    <w:family w:val="swiss"/>
+    <w:pitch w:val="variable"/>
+    <w:sig w:usb0="E4002EFF" w:usb1="C000247B" w:usb2="00000009" w:usb3="00000000" w:csb0="000001FF" w:csb1="00000000"/>
+  </w:font>
+  <w:font w:name="DengXian">
+    <w:altName w:val="等线"/>
+    <w:panose1 w:val="02010600030101010101"/>
+    <w:charset w:val="86"/>
+    <w:family w:val="auto"/>
+    <w:pitch w:val="variable"/>
+    <w:sig w:usb0="A00002BF" w:usb1="38CF7CFA" w:usb2="00000016" w:usb3="00000000" w:csb0="0004000F" w:csb1="00000000"/>
+  </w:font>
+  <w:font w:name="DengXian Light">
+    <w:altName w:val="等线 Light"/>
+    <w:charset w:val="86"/>
+    <w:family w:val="auto"/>
+    <w:pitch w:val="variable"/>
+    <w:sig w:usb0="A00002BF" w:usb1="38CF7CFA" w:usb2="00000016" w:usb3="00000000" w:csb0="0004000F" w:csb1="00000000"/>
+  </w:font>
+  <w:font w:name="Helvetica">
+    <w:panose1 w:val="020B0604020202020204"/>
+    <w:charset w:val="00"/>
+    <w:family w:val="swiss"/>
+    <w:pitch w:val="variable"/>
+    <w:sig w:usb0="E0002EFF" w:usb1="C000785B" w:usb2="00000009" w:usb3="00000000" w:csb0="000001FF" w:csb1="00000000"/>
+  </w:font>
+  <w:font w:name="inherit">
+    <w:altName w:val="Cambria"/>
+    <w:panose1 w:val="00000000000000000000"/>
+    <w:charset w:val="00"/>
+    <w:family w:val="roman"/>
+    <w:notTrueType/>
+    <w:pitch w:val="default"/>
+  </w:font>
+  <w:font w:name="Arial">
+    <w:panose1 w:val="020B0604020202020204"/>
+    <w:charset w:val="00"/>
+    <w:family w:val="swiss"/>
+    <w:pitch w:val="variable"/>
+    <w:sig w:usb0="E0002EFF" w:usb1="C000785B" w:usb2="00000009" w:usb3="00000000" w:csb0="000001FF" w:csb1="00000000"/>
+  </w:font>
+  <w:font w:name="Cambria Math">
+    <w:panose1 w:val="02040503050406030204"/>
+    <w:charset w:val="00"/>
+    <w:family w:val="roman"/>
+    <w:pitch w:val="variable"/>
+    <w:sig w:usb0="E00006FF" w:usb1="420024FF" w:usb2="02000000" w:usb3="00000000" w:csb0="0000019F" w:csb1="00000000"/>
+  </w:font>
+  <w:font w:name="Calibri Light">
+    <w:panose1 w:val="020F0302020204030204"/>
+    <w:charset w:val="00"/>
+    <w:family w:val="swiss"/>
+    <w:pitch w:val="variable"/>
+    <w:sig w:usb0="E4002EFF" w:usb1="C000247B" w:usb2="00000009" w:usb3="00000000" w:csb0="000001FF" w:csb1="00000000"/>
+  </w:font>
+</w:fonts>
+</file>
+
+<file path=word/glossary/settings.xml><?xml version="1.0" encoding="utf-8"?>
+<w:settings xmlns:mc="http://schemas.openxmlformats.org/markup-compatibility/2006" xmlns:o="urn:schemas-microsoft-com:office:office" xmlns:r="http://schemas.openxmlformats.org/officeDocument/2006/relationships" xmlns:m="http://schemas.openxmlformats.org/officeDocument/2006/math" xmlns:v="urn:schemas-microsoft-com:vml" xmlns:w10="urn:schemas-microsoft-com:office:word" xmlns:w="http://schemas.openxmlformats.org/wordprocessingml/2006/main" xmlns:w14="http://schemas.microsoft.com/office/word/2010/wordml" xmlns:w15="http://schemas.microsoft.com/office/word/2012/wordml" xmlns:w16se="http://schemas.microsoft.com/office/word/2015/wordml/symex" xmlns:sl="http://schemas.openxmlformats.org/schemaLibrary/2006/main" mc:Ignorable="w14 w15 w16se">
+  <w:view w:val="normal"/>
+  <w:defaultTabStop w:val="720"/>
+  <w:characterSpacingControl w:val="doNotCompress"/>
+  <w:compat>
+    <w:useFELayout/>
+    <w:compatSetting w:name="compatibilityMode" w:uri="http://schemas.microsoft.com/office/word" w:val="15"/>
+    <w:compatSetting w:name="overrideTableStyleFontSizeAndJustification" w:uri="http://schemas.microsoft.com/office/word" w:val="1"/>
+    <w:compatSetting w:name="enableOpenTypeFeatures" w:uri="http://schemas.microsoft.com/office/word" w:val="1"/>
+    <w:compatSetting w:name="doNotFlipMirrorIndents" w:uri="http://schemas.microsoft.com/office/word" w:val="1"/>
+    <w:compatSetting w:name="differentiateMultirowTableHeaders" w:uri="http://schemas.microsoft.com/office/word" w:val="1"/>
+  </w:compat>
+  <w:rsids>
+    <w:rsidRoot w:val="00C25A6D"/>
+    <w:rsid w:val="00550F26"/>
+    <w:rsid w:val="00734A95"/>
+    <w:rsid w:val="007D794B"/>
+    <w:rsid w:val="00C25A6D"/>
+  </w:rsids>
+  <m:mathPr>
+    <m:mathFont m:val="Cambria Math"/>
+    <m:brkBin m:val="before"/>
+    <m:brkBinSub m:val="--"/>
+    <m:smallFrac m:val="0"/>
+    <m:dispDef/>
+    <m:lMargin m:val="0"/>
+    <m:rMargin m:val="0"/>
+    <m:defJc m:val="centerGroup"/>
+    <m:wrapIndent m:val="1440"/>
+    <m:intLim m:val="subSup"/>
+    <m:naryLim m:val="undOvr"/>
+  </m:mathPr>
+  <w:themeFontLang w:val="en-US"/>
+  <w:clrSchemeMapping w:bg1="light1" w:t1="dark1" w:bg2="light2" w:t2="dark2" w:accent1="accent1" w:accent2="accent2" w:accent3="accent3" w:accent4="accent4" w:accent5="accent5" w:accent6="accent6" w:hyperlink="hyperlink" w:followedHyperlink="followedHyperlink"/>
+  <w:decimalSymbol w:val="."/>
+  <w:listSeparator w:val=","/>
+  <w15:chartTrackingRefBased/>
+</w:settings>
+</file>
+
+<file path=word/glossary/styles.xml><?xml version="1.0" encoding="utf-8"?>
+<w:styles xmlns:mc="http://schemas.openxmlformats.org/markup-compatibility/2006" xmlns:r="http://schemas.openxmlformats.org/officeDocument/2006/relationships" xmlns:w="http://schemas.openxmlformats.org/wordprocessingml/2006/main" xmlns:w14="http://schemas.microsoft.com/office/word/2010/wordml" xmlns:w15="http://schemas.microsoft.com/office/word/2012/wordml" xmlns:w16se="http://schemas.microsoft.com/office/word/2015/wordml/symex" mc:Ignorable="w14 w15 w16se">
+  <w:docDefaults>
+    <w:rPrDefault>
+      <w:rPr>
+        <w:rFonts w:asciiTheme="minorHAnsi" w:eastAsiaTheme="minorEastAsia" w:hAnsiTheme="minorHAnsi" w:cstheme="minorBidi"/>
+        <w:sz w:val="22"/>
+        <w:szCs w:val="22"/>
+        <w:lang w:val="en-US" w:eastAsia="en-US" w:bidi="ar-SA"/>
+      </w:rPr>
+    </w:rPrDefault>
+    <w:pPrDefault>
+      <w:pPr>
+        <w:spacing w:after="160" w:line="259" w:lineRule="auto"/>
+      </w:pPr>
+    </w:pPrDefault>
+  </w:docDefaults>
+  <w:latentStyles w:defLockedState="0" w:defUIPriority="99" w:defSemiHidden="0" w:defUnhideWhenUsed="0" w:defQFormat="0" w:count="371">
+    <w:lsdException w:name="Normal" w:uiPriority="0" w:qFormat="1"/>
+    <w:lsdException w:name="heading 1" w:uiPriority="9" w:qFormat="1"/>
+    <w:lsdException w:name="heading 2" w:semiHidden="1" w:uiPriority="9" w:unhideWhenUsed="1" w:qFormat="1"/>
+    <w:lsdException w:name="heading 3" w:semiHidden="1" w:uiPriority="9" w:unhideWhenUsed="1" w:qFormat="1"/>
+    <w:lsdException w:name="heading 4" w:semiHidden="1" w:uiPriority="9" w:unhideWhenUsed="1" w:qFormat="1"/>
+    <w:lsdException w:name="heading 5" w:semiHidden="1" w:uiPriority="9" w:unhideWhenUsed="1" w:qFormat="1"/>
+    <w:lsdException w:name="heading 6" w:semiHidden="1" w:uiPriority="9" w:unhideWhenUsed="1" w:qFormat="1"/>
+    <w:lsdException w:name="heading 7" w:semiHidden="1" w:uiPriority="9" w:unhideWhenUsed="1" w:qFormat="1"/>
+    <w:lsdException w:name="heading 8" w:semiHidden="1" w:uiPriority="9" w:unhideWhenUsed="1" w:qFormat="1"/>
+    <w:lsdException w:name="heading 9" w:semiHidden="1" w:uiPriority="9" w:unhideWhenUsed="1" w:qFormat="1"/>
+    <w:lsdException w:name="index 1" w:semiHidden="1" w:unhideWhenUsed="1"/>
+    <w:lsdException w:name="index 2" w:semiHidden="1" w:unhideWhenUsed="1"/>
+    <w:lsdException w:name="index 3" w:semiHidden="1" w:unhideWhenUsed="1"/>
+    <w:lsdException w:name="index 4" w:semiHidden="1" w:unhideWhenUsed="1"/>
+    <w:lsdException w:name="index 5" w:semiHidden="1" w:unhideWhenUsed="1"/>
+    <w:lsdException w:name="index 6" w:semiHidden="1" w:unhideWhenUsed="1"/>
+    <w:lsdException w:name="index 7" w:semiHidden="1" w:unhideWhenUsed="1"/>
+    <w:lsdException w:name="index 8" w:semiHidden="1" w:unhideWhenUsed="1"/>
+    <w:lsdException w:name="index 9" w:semiHidden="1" w:unhideWhenUsed="1"/>
+    <w:lsdException w:name="toc 1" w:semiHidden="1" w:uiPriority="39" w:unhideWhenUsed="1"/>
+    <w:lsdException w:name="toc 2" w:semiHidden="1" w:uiPriority="39" w:unhideWhenUsed="1"/>
+    <w:lsdException w:name="toc 3" w:semiHidden="1" w:uiPriority="39" w:unhideWhenUsed="1"/>
+    <w:lsdException w:name="toc 4" w:semiHidden="1" w:uiPriority="39" w:unhideWhenUsed="1"/>
+    <w:lsdException w:name="toc 5" w:semiHidden="1" w:uiPriority="39" w:unhideWhenUsed="1"/>
+    <w:lsdException w:name="toc 6" w:semiHidden="1" w:uiPriority="39" w:unhideWhenUsed="1"/>
+    <w:lsdException w:name="toc 7" w:semiHidden="1" w:uiPriority="39" w:unhideWhenUsed="1"/>
+    <w:lsdException w:name="toc 8" w:semiHidden="1" w:uiPriority="39" w:unhideWhenUsed="1"/>
+    <w:lsdException w:name="toc 9" w:semiHidden="1" w:uiPriority="39" w:unhideWhenUsed="1"/>
+    <w:lsdException w:name="Normal Indent" w:semiHidden="1" w:unhideWhenUsed="1"/>
+    <w:lsdException w:name="footnote text" w:semiHidden="1" w:unhideWhenUsed="1"/>
+    <w:lsdException w:name="annotation text" w:semiHidden="1" w:unhideWhenUsed="1"/>
+    <w:lsdException w:name="header" w:semiHidden="1" w:unhideWhenUsed="1"/>
+    <w:lsdException w:name="footer" w:semiHidden="1" w:unhideWhenUsed="1"/>
+    <w:lsdException w:name="index heading" w:semiHidden="1" w:unhideWhenUsed="1"/>
+    <w:lsdException w:name="caption" w:semiHidden="1" w:uiPriority="35" w:unhideWhenUsed="1" w:qFormat="1"/>
+    <w:lsdException w:name="table of figures" w:semiHidden="1" w:unhideWhenUsed="1"/>
+    <w:lsdException w:name="envelope address" w:semiHidden="1" w:unhideWhenUsed="1"/>
+    <w:lsdException w:name="envelope return" w:semiHidden="1" w:unhideWhenUsed="1"/>
+    <w:lsdException w:name="footnote reference" w:semiHidden="1" w:unhideWhenUsed="1"/>
+    <w:lsdException w:name="annotation reference" w:semiHidden="1" w:unhideWhenUsed="1"/>
+    <w:lsdException w:name="line number" w:semiHidden="1" w:unhideWhenUsed="1"/>
+    <w:lsdException w:name="page number" w:semiHidden="1" w:unhideWhenUsed="1"/>
+    <w:lsdException w:name="endnote reference" w:semiHidden="1" w:unhideWhenUsed="1"/>
+    <w:lsdException w:name="endnote text" w:semiHidden="1" w:unhideWhenUsed="1"/>
+    <w:lsdException w:name="table of authorities" w:semiHidden="1" w:unhideWhenUsed="1"/>
+    <w:lsdException w:name="macro" w:semiHidden="1" w:unhideWhenUsed="1"/>
+    <w:lsdException w:name="toa heading" w:semiHidden="1" w:unhideWhenUsed="1"/>
+    <w:lsdException w:name="List" w:semiHidden="1" w:unhideWhenUsed="1"/>
+    <w:lsdException w:name="List Bullet" w:semiHidden="1" w:unhideWhenUsed="1"/>
+    <w:lsdException w:name="List Number" w:semiHidden="1" w:unhideWhenUsed="1"/>
+    <w:lsdException w:name="List 2" w:semiHidden="1" w:unhideWhenUsed="1"/>
+    <w:lsdException w:name="List 3" w:semiHidden="1" w:unhideWhenUsed="1"/>
+    <w:lsdException w:name="List 4" w:semiHidden="1" w:unhideWhenUsed="1"/>
+    <w:lsdException w:name="List 5" w:semiHidden="1" w:unhideWhenUsed="1"/>
+    <w:lsdException w:name="List Bullet 2" w:semiHidden="1" w:unhideWhenUsed="1"/>
+    <w:lsdException w:name="List Bullet 3" w:semiHidden="1" w:unhideWhenUsed="1"/>
+    <w:lsdException w:name="List Bullet 4" w:semiHidden="1" w:unhideWhenUsed="1"/>
+    <w:lsdException w:name="List Bullet 5" w:semiHidden="1" w:unhideWhenUsed="1"/>
+    <w:lsdException w:name="List Number 2" w:semiHidden="1" w:unhideWhenUsed="1"/>
+    <w:lsdException w:name="List Number 3" w:semiHidden="1" w:unhideWhenUsed="1"/>
+    <w:lsdException w:name="List Number 4" w:semiHidden="1" w:unhideWhenUsed="1"/>
+    <w:lsdException w:name="List Number 5" w:semiHidden="1" w:unhideWhenUsed="1"/>
+    <w:lsdException w:name="Title" w:uiPriority="10" w:qFormat="1"/>
+    <w:lsdException w:name="Closing" w:semiHidden="1" w:unhideWhenUsed="1"/>
+    <w:lsdException w:name="Signature" w:semiHidden="1" w:unhideWhenUsed="1"/>
+    <w:lsdException w:name="Default Paragraph Font" w:semiHidden="1" w:uiPriority="1" w:unhideWhenUsed="1"/>
+    <w:lsdException w:name="Body Text" w:semiHidden="1" w:unhideWhenUsed="1"/>
+    <w:lsdException w:name="Body Text Indent" w:semiHidden="1" w:unhideWhenUsed="1"/>
+    <w:lsdException w:name="List Continue" w:semiHidden="1" w:unhideWhenUsed="1"/>
+    <w:lsdException w:name="List Continue 2" w:semiHidden="1" w:unhideWhenUsed="1"/>
+    <w:lsdException w:name="List Continue 3" w:semiHidden="1" w:unhideWhenUsed="1"/>
+    <w:lsdException w:name="List Continue 4" w:semiHidden="1" w:unhideWhenUsed="1"/>
+    <w:lsdException w:name="List Continue 5" w:semiHidden="1" w:unhideWhenUsed="1"/>
+    <w:lsdException w:name="Message Header" w:semiHidden="1" w:unhideWhenUsed="1"/>
+    <w:lsdException w:name="Subtitle" w:uiPriority="11" w:qFormat="1"/>
+    <w:lsdException w:name="Salutation" w:semiHidden="1" w:unhideWhenUsed="1"/>
+    <w:lsdException w:name="Date" w:semiHidden="1" w:unhideWhenUsed="1"/>
+    <w:lsdException w:name="Body Text First Indent" w:semiHidden="1" w:unhideWhenUsed="1"/>
+    <w:lsdException w:name="Body Text First Indent 2" w:semiHidden="1" w:unhideWhenUsed="1"/>
+    <w:lsdException w:name="Note Heading" w:semiHidden="1" w:unhideWhenUsed="1"/>
+    <w:lsdException w:name="Body Text 2" w:semiHidden="1" w:unhideWhenUsed="1"/>
+    <w:lsdException w:name="Body Text 3" w:semiHidden="1" w:unhideWhenUsed="1"/>
+    <w:lsdException w:name="Body Text Indent 2" w:semiHidden="1" w:unhideWhenUsed="1"/>
+    <w:lsdException w:name="Body Text Indent 3" w:semiHidden="1" w:unhideWhenUsed="1"/>
+    <w:lsdException w:name="Block Text" w:semiHidden="1" w:unhideWhenUsed="1"/>
+    <w:lsdException w:name="Hyperlink" w:semiHidden="1" w:unhideWhenUsed="1"/>
+    <w:lsdException w:name="FollowedHyperlink" w:semiHidden="1" w:unhideWhenUsed="1"/>
+    <w:lsdException w:name="Strong" w:uiPriority="22" w:qFormat="1"/>
+    <w:lsdException w:name="Emphasis" w:uiPriority="20" w:qFormat="1"/>
+    <w:lsdException w:name="Document Map" w:semiHidden="1" w:unhideWhenUsed="1"/>
+    <w:lsdException w:name="Plain Text" w:semiHidden="1" w:unhideWhenUsed="1"/>
+    <w:lsdException w:name="E-mail Signature" w:semiHidden="1" w:unhideWhenUsed="1"/>
+    <w:lsdException w:name="HTML Top of Form" w:semiHidden="1" w:unhideWhenUsed="1"/>
+    <w:lsdException w:name="HTML Bottom of Form" w:semiHidden="1" w:unhideWhenUsed="1"/>
+    <w:lsdException w:name="Normal (Web)" w:semiHidden="1" w:unhideWhenUsed="1"/>
+    <w:lsdException w:name="HTML Acronym" w:semiHidden="1" w:unhideWhenUsed="1"/>
+    <w:lsdException w:name="HTML Address" w:semiHidden="1" w:unhideWhenUsed="1"/>
+    <w:lsdException w:name="HTML Cite" w:semiHidden="1" w:unhideWhenUsed="1"/>
+    <w:lsdException w:name="HTML Code" w:semiHidden="1" w:unhideWhenUsed="1"/>
+    <w:lsdException w:name="HTML Definition" w:semiHidden="1" w:unhideWhenUsed="1"/>
+    <w:lsdException w:name="HTML Keyboard" w:semiHidden="1" w:unhideWhenUsed="1"/>
+    <w:lsdException w:name="HTML Preformatted" w:semiHidden="1" w:unhideWhenUsed="1"/>
+    <w:lsdException w:name="HTML Sample" w:semiHidden="1" w:unhideWhenUsed="1"/>
+    <w:lsdException w:name="HTML Typewriter" w:semiHidden="1" w:unhideWhenUsed="1"/>
+    <w:lsdException w:name="HTML Variable" w:semiHidden="1" w:unhideWhenUsed="1"/>
+    <w:lsdException w:name="Normal Table" w:semiHidden="1" w:unhideWhenUsed="1"/>
+    <w:lsdException w:name="annotation subject" w:semiHidden="1" w:unhideWhenUsed="1"/>
+    <w:lsdException w:name="No List" w:semiHidden="1" w:unhideWhenUsed="1"/>
+    <w:lsdException w:name="Outline List 1" w:semiHidden="1" w:unhideWhenUsed="1"/>
+    <w:lsdException w:name="Outline List 2" w:semiHidden="1" w:unhideWhenUsed="1"/>
+    <w:lsdException w:name="Outline List 3" w:semiHidden="1" w:unhideWhenUsed="1"/>
+    <w:lsdException w:name="Table Simple 1" w:semiHidden="1" w:unhideWhenUsed="1"/>
+    <w:lsdException w:name="Table Simple 2" w:semiHidden="1" w:unhideWhenUsed="1"/>
+    <w:lsdException w:name="Table Simple 3" w:semiHidden="1" w:unhideWhenUsed="1"/>
+    <w:lsdException w:name="Table Classic 1" w:semiHidden="1" w:unhideWhenUsed="1"/>
+    <w:lsdException w:name="Table Classic 2" w:semiHidden="1" w:unhideWhenUsed="1"/>
+    <w:lsdException w:name="Table Classic 3" w:semiHidden="1" w:unhideWhenUsed="1"/>
+    <w:lsdException w:name="Table Classic 4" w:semiHidden="1" w:unhideWhenUsed="1"/>
+    <w:lsdException w:name="Table Colorful 1" w:semiHidden="1" w:unhideWhenUsed="1"/>
+    <w:lsdException w:name="Table Colorful 2" w:semiHidden="1" w:unhideWhenUsed="1"/>
+    <w:lsdException w:name="Table Colorful 3" w:semiHidden="1" w:unhideWhenUsed="1"/>
+    <w:lsdException w:name="Table Columns 1" w:semiHidden="1" w:unhideWhenUsed="1"/>
+    <w:lsdException w:name="Table Columns 2" w:semiHidden="1" w:unhideWhenUsed="1"/>
+    <w:lsdException w:name="Table Columns 3" w:semiHidden="1" w:unhideWhenUsed="1"/>
+    <w:lsdException w:name="Table Columns 4" w:semiHidden="1" w:unhideWhenUsed="1"/>
+    <w:lsdException w:name="Table Columns 5" w:semiHidden="1" w:unhideWhenUsed="1"/>
+    <w:lsdException w:name="Table Grid 1" w:semiHidden="1" w:unhideWhenUsed="1"/>
+    <w:lsdException w:name="Table Grid 2" w:semiHidden="1" w:unhideWhenUsed="1"/>
+    <w:lsdException w:name="Table Grid 3" w:semiHidden="1" w:unhideWhenUsed="1"/>
+    <w:lsdException w:name="Table Grid 4" w:semiHidden="1" w:unhideWhenUsed="1"/>
+    <w:lsdException w:name="Table Grid 5" w:semiHidden="1" w:unhideWhenUsed="1"/>
+    <w:lsdException w:name="Table Grid 6" w:semiHidden="1" w:unhideWhenUsed="1"/>
+    <w:lsdException w:name="Table Grid 7" w:semiHidden="1" w:unhideWhenUsed="1"/>
+    <w:lsdException w:name="Table Grid 8" w:semiHidden="1" w:unhideWhenUsed="1"/>
+    <w:lsdException w:name="Table List 1" w:semiHidden="1" w:unhideWhenUsed="1"/>
+    <w:lsdException w:name="Table List 2" w:semiHidden="1" w:unhideWhenUsed="1"/>
+    <w:lsdException w:name="Table List 3" w:semiHidden="1" w:unhideWhenUsed="1"/>
+    <w:lsdException w:name="Table List 4" w:semiHidden="1" w:unhideWhenUsed="1"/>
+    <w:lsdException w:name="Table List 5" w:semiHidden="1" w:unhideWhenUsed="1"/>
+    <w:lsdException w:name="Table List 6" w:semiHidden="1" w:unhideWhenUsed="1"/>
+    <w:lsdException w:name="Table List 7" w:semiHidden="1" w:unhideWhenUsed="1"/>
+    <w:lsdException w:name="Table List 8" w:semiHidden="1" w:unhideWhenUsed="1"/>
+    <w:lsdException w:name="Table 3D effects 1" w:semiHidden="1" w:unhideWhenUsed="1"/>
+    <w:lsdException w:name="Table 3D effects 2" w:semiHidden="1" w:unhideWhenUsed="1"/>
+    <w:lsdException w:name="Table 3D effects 3" w:semiHidden="1" w:unhideWhenUsed="1"/>
+    <w:lsdException w:name="Table Contemporary" w:semiHidden="1" w:unhideWhenUsed="1"/>
+    <w:lsdException w:name="Table Elegant" w:semiHidden="1" w:unhideWhenUsed="1"/>
+    <w:lsdException w:name="Table Professional" w:semiHidden="1" w:unhideWhenUsed="1"/>
+    <w:lsdException w:name="Table Subtle 1" w:semiHidden="1" w:unhideWhenUsed="1"/>
+    <w:lsdException w:name="Table Subtle 2" w:semiHidden="1" w:unhideWhenUsed="1"/>
+    <w:lsdException w:name="Table Web 1" w:semiHidden="1" w:unhideWhenUsed="1"/>
+    <w:lsdException w:name="Table Web 2" w:semiHidden="1" w:unhideWhenUsed="1"/>
+    <w:lsdException w:name="Table Web 3" w:semiHidden="1" w:unhideWhenUsed="1"/>
+    <w:lsdException w:name="Balloon Text" w:semiHidden="1" w:unhideWhenUsed="1"/>
+    <w:lsdException w:name="Table Grid" w:uiPriority="39"/>
+    <w:lsdException w:name="Table Theme" w:semiHidden="1" w:unhideWhenUsed="1"/>
+    <w:lsdException w:name="Placeholder Text" w:semiHidden="1"/>
+    <w:lsdException w:name="No Spacing" w:uiPriority="1" w:qFormat="1"/>
+    <w:lsdException w:name="Light Shading" w:uiPriority="60"/>
+    <w:lsdException w:name="Light List" w:uiPriority="61"/>
+    <w:lsdException w:name="Light Grid" w:uiPriority="62"/>
+    <w:lsdException w:name="Medium Shading 1" w:uiPriority="63"/>
+    <w:lsdException w:name="Medium Shading 2" w:uiPriority="64"/>
+    <w:lsdException w:name="Medium List 1" w:uiPriority="65"/>
+    <w:lsdException w:name="Medium List 2" w:uiPriority="66"/>
+    <w:lsdException w:name="Medium Grid 1" w:uiPriority="67"/>
+    <w:lsdException w:name="Medium Grid 2" w:uiPriority="68"/>
+    <w:lsdException w:name="Medium Grid 3" w:uiPriority="69"/>
+    <w:lsdException w:name="Dark List" w:uiPriority="70"/>
+    <w:lsdException w:name="Colorful Shading" w:uiPriority="71"/>
+    <w:lsdException w:name="Colorful List" w:uiPriority="72"/>
+    <w:lsdException w:name="Colorful Grid" w:uiPriority="73"/>
+    <w:lsdException w:name="Light Shading Accent 1" w:uiPriority="60"/>
+    <w:lsdException w:name="Light List Accent 1" w:uiPriority="61"/>
+    <w:lsdException w:name="Light Grid Accent 1" w:uiPriority="62"/>
+    <w:lsdException w:name="Medium Shading 1 Accent 1" w:uiPriority="63"/>
+    <w:lsdException w:name="Medium Shading 2 Accent 1" w:uiPriority="64"/>
+    <w:lsdException w:name="Medium List 1 Accent 1" w:uiPriority="65"/>
+    <w:lsdException w:name="Revision" w:semiHidden="1"/>
+    <w:lsdException w:name="List Paragraph" w:uiPriority="34" w:qFormat="1"/>
+    <w:lsdException w:name="Quote" w:uiPriority="29" w:qFormat="1"/>
+    <w:lsdException w:name="Intense Quote" w:uiPriority="30" w:qFormat="1"/>
+    <w:lsdException w:name="Medium List 2 Accent 1" w:uiPriority="66"/>
+    <w:lsdException w:name="Medium Grid 1 Accent 1" w:uiPriority="67"/>
+    <w:lsdException w:name="Medium Grid 2 Accent 1" w:uiPriority="68"/>
+    <w:lsdException w:name="Medium Grid 3 Accent 1" w:uiPriority="69"/>
+    <w:lsdException w:name="Dark List Accent 1" w:uiPriority="70"/>
+    <w:lsdException w:name="Colorful Shading Accent 1" w:uiPriority="71"/>
+    <w:lsdException w:name="Colorful List Accent 1" w:uiPriority="72"/>
+    <w:lsdException w:name="Colorful Grid Accent 1" w:uiPriority="73"/>
+    <w:lsdException w:name="Light Shading Accent 2" w:uiPriority="60"/>
+    <w:lsdException w:name="Light List Accent 2" w:uiPriority="61"/>
+    <w:lsdException w:name="Light Grid Accent 2" w:uiPriority="62"/>
+    <w:lsdException w:name="Medium Shading 1 Accent 2" w:uiPriority="63"/>
+    <w:lsdException w:name="Medium Shading 2 Accent 2" w:uiPriority="64"/>
+    <w:lsdException w:name="Medium List 1 Accent 2" w:uiPriority="65"/>
+    <w:lsdException w:name="Medium List 2 Accent 2" w:uiPriority="66"/>
+    <w:lsdException w:name="Medium Grid 1 Accent 2" w:uiPriority="67"/>
+    <w:lsdException w:name="Medium Grid 2 Accent 2" w:uiPriority="68"/>
+    <w:lsdException w:name="Medium Grid 3 Accent 2" w:uiPriority="69"/>
+    <w:lsdException w:name="Dark List Accent 2" w:uiPriority="70"/>
+    <w:lsdException w:name="Colorful Shading Accent 2" w:uiPriority="71"/>
+    <w:lsdException w:name="Colorful List Accent 2" w:uiPriority="72"/>
+    <w:lsdException w:name="Colorful Grid Accent 2" w:uiPriority="73"/>
+    <w:lsdException w:name="Light Shading Accent 3" w:uiPriority="60"/>
+    <w:lsdException w:name="Light List Accent 3" w:uiPriority="61"/>
+    <w:lsdException w:name="Light Grid Accent 3" w:uiPriority="62"/>
+    <w:lsdException w:name="Medium Shading 1 Accent 3" w:uiPriority="63"/>
+    <w:lsdException w:name="Medium Shading 2 Accent 3" w:uiPriority="64"/>
+    <w:lsdException w:name="Medium List 1 Accent 3" w:uiPriority="65"/>
+    <w:lsdException w:name="Medium List 2 Accent 3" w:uiPriority="66"/>
+    <w:lsdException w:name="Medium Grid 1 Accent 3" w:uiPriority="67"/>
+    <w:lsdException w:name="Medium Grid 2 Accent 3" w:uiPriority="68"/>
+    <w:lsdException w:name="Medium Grid 3 Accent 3" w:uiPriority="69"/>
+    <w:lsdException w:name="Dark List Accent 3" w:uiPriority="70"/>
+    <w:lsdException w:name="Colorful Shading Accent 3" w:uiPriority="71"/>
+    <w:lsdException w:name="Colorful List Accent 3" w:uiPriority="72"/>
+    <w:lsdException w:name="Colorful Grid Accent 3" w:uiPriority="73"/>
+    <w:lsdException w:name="Light Shading Accent 4" w:uiPriority="60"/>
+    <w:lsdException w:name="Light List Accent 4" w:uiPriority="61"/>
+    <w:lsdException w:name="Light Grid Accent 4" w:uiPriority="62"/>
+    <w:lsdException w:name="Medium Shading 1 Accent 4" w:uiPriority="63"/>
+    <w:lsdException w:name="Medium Shading 2 Accent 4" w:uiPriority="64"/>
+    <w:lsdException w:name="Medium List 1 Accent 4" w:uiPriority="65"/>
+    <w:lsdException w:name="Medium List 2 Accent 4" w:uiPriority="66"/>
+    <w:lsdException w:name="Medium Grid 1 Accent 4" w:uiPriority="67"/>
+    <w:lsdException w:name="Medium Grid 2 Accent 4" w:uiPriority="68"/>
+    <w:lsdException w:name="Medium Grid 3 Accent 4" w:uiPriority="69"/>
+    <w:lsdException w:name="Dark List Accent 4" w:uiPriority="70"/>
+    <w:lsdException w:name="Colorful Shading Accent 4" w:uiPriority="71"/>
+    <w:lsdException w:name="Colorful List Accent 4" w:uiPriority="72"/>
+    <w:lsdException w:name="Colorful Grid Accent 4" w:uiPriority="73"/>
+    <w:lsdException w:name="Light Shading Accent 5" w:uiPriority="60"/>
+    <w:lsdException w:name="Light List Accent 5" w:uiPriority="61"/>
+    <w:lsdException w:name="Light Grid Accent 5" w:uiPriority="62"/>
+    <w:lsdException w:name="Medium Shading 1 Accent 5" w:uiPriority="63"/>
+    <w:lsdException w:name="Medium Shading 2 Accent 5" w:uiPriority="64"/>
+    <w:lsdException w:name="Medium List 1 Accent 5" w:uiPriority="65"/>
+    <w:lsdException w:name="Medium List 2 Accent 5" w:uiPriority="66"/>
+    <w:lsdException w:name="Medium Grid 1 Accent 5" w:uiPriority="67"/>
+    <w:lsdException w:name="Medium Grid 2 Accent 5" w:uiPriority="68"/>
+    <w:lsdException w:name="Medium Grid 3 Accent 5" w:uiPriority="69"/>
+    <w:lsdException w:name="Dark List Accent 5" w:uiPriority="70"/>
+    <w:lsdException w:name="Colorful Shading Accent 5" w:uiPriority="71"/>
+    <w:lsdException w:name="Colorful List Accent 5" w:uiPriority="72"/>
+    <w:lsdException w:name="Colorful Grid Accent 5" w:uiPriority="73"/>
+    <w:lsdException w:name="Light Shading Accent 6" w:uiPriority="60"/>
+    <w:lsdException w:name="Light List Accent 6" w:uiPriority="61"/>
+    <w:lsdException w:name="Light Grid Accent 6" w:uiPriority="62"/>
+    <w:lsdException w:name="Medium Shading 1 Accent 6" w:uiPriority="63"/>
+    <w:lsdException w:name="Medium Shading 2 Accent 6" w:uiPriority="64"/>
+    <w:lsdException w:name="Medium List 1 Accent 6" w:uiPriority="65"/>
+    <w:lsdException w:name="Medium List 2 Accent 6" w:uiPriority="66"/>
+    <w:lsdException w:name="Medium Grid 1 Accent 6" w:uiPriority="67"/>
+    <w:lsdException w:name="Medium Grid 2 Accent 6" w:uiPriority="68"/>
+    <w:lsdException w:name="Medium Grid 3 Accent 6" w:uiPriority="69"/>
+    <w:lsdException w:name="Dark List Accent 6" w:uiPriority="70"/>
+    <w:lsdException w:name="Colorful Shading Accent 6" w:uiPriority="71"/>
+    <w:lsdException w:name="Colorful List Accent 6" w:uiPriority="72"/>
+    <w:lsdException w:name="Colorful Grid Accent 6" w:uiPriority="73"/>
+    <w:lsdException w:name="Subtle Emphasis" w:uiPriority="19" w:qFormat="1"/>
+    <w:lsdException w:name="Intense Emphasis" w:uiPriority="21" w:qFormat="1"/>
+    <w:lsdException w:name="Subtle Reference" w:uiPriority="31" w:qFormat="1"/>
+    <w:lsdException w:name="Intense Reference" w:uiPriority="32" w:qFormat="1"/>
+    <w:lsdException w:name="Book Title" w:uiPriority="33" w:qFormat="1"/>
+    <w:lsdException w:name="Bibliography" w:semiHidden="1" w:uiPriority="37" w:unhideWhenUsed="1"/>
+    <w:lsdException w:name="TOC Heading" w:semiHidden="1" w:uiPriority="39" w:unhideWhenUsed="1" w:qFormat="1"/>
+    <w:lsdException w:name="Plain Table 1" w:uiPriority="41"/>
+    <w:lsdException w:name="Plain Table 2" w:uiPriority="42"/>
+    <w:lsdException w:name="Plain Table 3" w:uiPriority="43"/>
+    <w:lsdException w:name="Plain Table 4" w:uiPriority="44"/>
+    <w:lsdException w:name="Plain Table 5" w:uiPriority="45"/>
+    <w:lsdException w:name="Grid Table Light" w:uiPriority="40"/>
+    <w:lsdException w:name="Grid Table 1 Light" w:uiPriority="46"/>
+    <w:lsdException w:name="Grid Table 2" w:uiPriority="47"/>
+    <w:lsdException w:name="Grid Table 3" w:uiPriority="48"/>
+    <w:lsdException w:name="Grid Table 4" w:uiPriority="49"/>
+    <w:lsdException w:name="Grid Table 5 Dark" w:uiPriority="50"/>
+    <w:lsdException w:name="Grid Table 6 Colorful" w:uiPriority="51"/>
+    <w:lsdException w:name="Grid Table 7 Colorful" w:uiPriority="52"/>
+    <w:lsdException w:name="Grid Table 1 Light Accent 1" w:uiPriority="46"/>
+    <w:lsdException w:name="Grid Table 2 Accent 1" w:uiPriority="47"/>
+    <w:lsdException w:name="Grid Table 3 Accent 1" w:uiPriority="48"/>
+    <w:lsdException w:name="Grid Table 4 Accent 1" w:uiPriority="49"/>
+    <w:lsdException w:name="Grid Table 5 Dark Accent 1" w:uiPriority="50"/>
+    <w:lsdException w:name="Grid Table 6 Colorful Accent 1" w:uiPriority="51"/>
+    <w:lsdException w:name="Grid Table 7 Colorful Accent 1" w:uiPriority="52"/>
+    <w:lsdException w:name="Grid Table 1 Light Accent 2" w:uiPriority="46"/>
+    <w:lsdException w:name="Grid Table 2 Accent 2" w:uiPriority="47"/>
+    <w:lsdException w:name="Grid Table 3 Accent 2" w:uiPriority="48"/>
+    <w:lsdException w:name="Grid Table 4 Accent 2" w:uiPriority="49"/>
+    <w:lsdException w:name="Grid Table 5 Dark Accent 2" w:uiPriority="50"/>
+    <w:lsdException w:name="Grid Table 6 Colorful Accent 2" w:uiPriority="51"/>
+    <w:lsdException w:name="Grid Table 7 Colorful Accent 2" w:uiPriority="52"/>
+    <w:lsdException w:name="Grid Table 1 Light Accent 3" w:uiPriority="46"/>
+    <w:lsdException w:name="Grid Table 2 Accent 3" w:uiPriority="47"/>
+    <w:lsdException w:name="Grid Table 3 Accent 3" w:uiPriority="48"/>
+    <w:lsdException w:name="Grid Table 4 Accent 3" w:uiPriority="49"/>
+    <w:lsdException w:name="Grid Table 5 Dark Accent 3" w:uiPriority="50"/>
+    <w:lsdException w:name="Grid Table 6 Colorful Accent 3" w:uiPriority="51"/>
+    <w:lsdException w:name="Grid Table 7 Colorful Accent 3" w:uiPriority="52"/>
+    <w:lsdException w:name="Grid Table 1 Light Accent 4" w:uiPriority="46"/>
+    <w:lsdException w:name="Grid Table 2 Accent 4" w:uiPriority="47"/>
+    <w:lsdException w:name="Grid Table 3 Accent 4" w:uiPriority="48"/>
+    <w:lsdException w:name="Grid Table 4 Accent 4" w:uiPriority="49"/>
+    <w:lsdException w:name="Grid Table 5 Dark Accent 4" w:uiPriority="50"/>
+    <w:lsdException w:name="Grid Table 6 Colorful Accent 4" w:uiPriority="51"/>
+    <w:lsdException w:name="Grid Table 7 Colorful Accent 4" w:uiPriority="52"/>
+    <w:lsdException w:name="Grid Table 1 Light Accent 5" w:uiPriority="46"/>
+    <w:lsdException w:name="Grid Table 2 Accent 5" w:uiPriority="47"/>
+    <w:lsdException w:name="Grid Table 3 Accent 5" w:uiPriority="48"/>
+    <w:lsdException w:name="Grid Table 4 Accent 5" w:uiPriority="49"/>
+    <w:lsdException w:name="Grid Table 5 Dark Accent 5" w:uiPriority="50"/>
+    <w:lsdException w:name="Grid Table 6 Colorful Accent 5" w:uiPriority="51"/>
+    <w:lsdException w:name="Grid Table 7 Colorful Accent 5" w:uiPriority="52"/>
+    <w:lsdException w:name="Grid Table 1 Light Accent 6" w:uiPriority="46"/>
+    <w:lsdException w:name="Grid Table 2 Accent 6" w:uiPriority="47"/>
+    <w:lsdException w:name="Grid Table 3 Accent 6" w:uiPriority="48"/>
+    <w:lsdException w:name="Grid Table 4 Accent 6" w:uiPriority="49"/>
+    <w:lsdException w:name="Grid Table 5 Dark Accent 6" w:uiPriority="50"/>
+    <w:lsdException w:name="Grid Table 6 Colorful Accent 6" w:uiPriority="51"/>
+    <w:lsdException w:name="Grid Table 7 Colorful Accent 6" w:uiPriority="52"/>
+    <w:lsdException w:name="List Table 1 Light" w:uiPriority="46"/>
+    <w:lsdException w:name="List Table 2" w:uiPriority="47"/>
+    <w:lsdException w:name="List Table 3" w:uiPriority="48"/>
+    <w:lsdException w:name="List Table 4" w:uiPriority="49"/>
+    <w:lsdException w:name="List Table 5 Dark" w:uiPriority="50"/>
+    <w:lsdException w:name="List Table 6 Colorful" w:uiPriority="51"/>
+    <w:lsdException w:name="List Table 7 Colorful" w:uiPriority="52"/>
+    <w:lsdException w:name="List Table 1 Light Accent 1" w:uiPriority="46"/>
+    <w:lsdException w:name="List Table 2 Accent 1" w:uiPriority="47"/>
+    <w:lsdException w:name="List Table 3 Accent 1" w:uiPriority="48"/>
+    <w:lsdException w:name="List Table 4 Accent 1" w:uiPriority="49"/>
+    <w:lsdException w:name="List Table 5 Dark Accent 1" w:uiPriority="50"/>
+    <w:lsdException w:name="List Table 6 Colorful Accent 1" w:uiPriority="51"/>
+    <w:lsdException w:name="List Table 7 Colorful Accent 1" w:uiPriority="52"/>
+    <w:lsdException w:name="List Table 1 Light Accent 2" w:uiPriority="46"/>
+    <w:lsdException w:name="List Table 2 Accent 2" w:uiPriority="47"/>
+    <w:lsdException w:name="List Table 3 Accent 2" w:uiPriority="48"/>
+    <w:lsdException w:name="List Table 4 Accent 2" w:uiPriority="49"/>
+    <w:lsdException w:name="List Table 5 Dark Accent 2" w:uiPriority="50"/>
+    <w:lsdException w:name="List Table 6 Colorful Accent 2" w:uiPriority="51"/>
+    <w:lsdException w:name="List Table 7 Colorful Accent 2" w:uiPriority="52"/>
+    <w:lsdException w:name="List Table 1 Light Accent 3" w:uiPriority="46"/>
+    <w:lsdException w:name="List Table 2 Accent 3" w:uiPriority="47"/>
+    <w:lsdException w:name="List Table 3 Accent 3" w:uiPriority="48"/>
+    <w:lsdException w:name="List Table 4 Accent 3" w:uiPriority="49"/>
+    <w:lsdException w:name="List Table 5 Dark Accent 3" w:uiPriority="50"/>
+    <w:lsdException w:name="List Table 6 Colorful Accent 3" w:uiPriority="51"/>
+    <w:lsdException w:name="List Table 7 Colorful Accent 3" w:uiPriority="52"/>
+    <w:lsdException w:name="List Table 1 Light Accent 4" w:uiPriority="46"/>
+    <w:lsdException w:name="List Table 2 Accent 4" w:uiPriority="47"/>
+    <w:lsdException w:name="List Table 3 Accent 4" w:uiPriority="48"/>
+    <w:lsdException w:name="List Table 4 Accent 4" w:uiPriority="49"/>
+    <w:lsdException w:name="List Table 5 Dark Accent 4" w:uiPriority="50"/>
+    <w:lsdException w:name="List Table 6 Colorful Accent 4" w:uiPriority="51"/>
+    <w:lsdException w:name="List Table 7 Colorful Accent 4" w:uiPriority="52"/>
+    <w:lsdException w:name="List Table 1 Light Accent 5" w:uiPriority="46"/>
+    <w:lsdException w:name="List Table 2 Accent 5" w:uiPriority="47"/>
+    <w:lsdException w:name="List Table 3 Accent 5" w:uiPriority="48"/>
+    <w:lsdException w:name="List Table 4 Accent 5" w:uiPriority="49"/>
+    <w:lsdException w:name="List Table 5 Dark Accent 5" w:uiPriority="50"/>
+    <w:lsdException w:name="List Table 6 Colorful Accent 5" w:uiPriority="51"/>
+    <w:lsdException w:name="List Table 7 Colorful Accent 5" w:uiPriority="52"/>
+    <w:lsdException w:name="List Table 1 Light Accent 6" w:uiPriority="46"/>
+    <w:lsdException w:name="List Table 2 Accent 6" w:uiPriority="47"/>
+    <w:lsdException w:name="List Table 3 Accent 6" w:uiPriority="48"/>
+    <w:lsdException w:name="List Table 4 Accent 6" w:uiPriority="49"/>
+    <w:lsdException w:name="List Table 5 Dark Accent 6" w:uiPriority="50"/>
+    <w:lsdException w:name="List Table 6 Colorful Accent 6" w:uiPriority="51"/>
+    <w:lsdException w:name="List Table 7 Colorful Accent 6" w:uiPriority="52"/>
+  </w:latentStyles>
+  <w:style w:type="paragraph" w:default="1" w:styleId="Normal">
+    <w:name w:val="Normal"/>
+    <w:qFormat/>
+  </w:style>
+  <w:style w:type="character" w:default="1" w:styleId="DefaultParagraphFont">
+    <w:name w:val="Default Paragraph Font"/>
+    <w:uiPriority w:val="1"/>
+    <w:semiHidden/>
+    <w:unhideWhenUsed/>
+  </w:style>
+  <w:style w:type="table" w:default="1" w:styleId="TableNormal">
+    <w:name w:val="Normal Table"/>
+    <w:uiPriority w:val="99"/>
+    <w:semiHidden/>
+    <w:unhideWhenUsed/>
+    <w:tblPr>
+      <w:tblInd w:w="0" w:type="dxa"/>
+      <w:tblCellMar>
+        <w:top w:w="0" w:type="dxa"/>
+        <w:left w:w="108" w:type="dxa"/>
+        <w:bottom w:w="0" w:type="dxa"/>
+        <w:right w:w="108" w:type="dxa"/>
+      </w:tblCellMar>
+    </w:tblPr>
+  </w:style>
+  <w:style w:type="numbering" w:default="1" w:styleId="NoList">
+    <w:name w:val="No List"/>
+    <w:uiPriority w:val="99"/>
+    <w:semiHidden/>
+    <w:unhideWhenUsed/>
+  </w:style>
+  <w:style w:type="character" w:styleId="PlaceholderText">
+    <w:name w:val="Placeholder Text"/>
+    <w:basedOn w:val="DefaultParagraphFont"/>
+    <w:uiPriority w:val="99"/>
+    <w:semiHidden/>
+    <w:rsid w:val="00550F26"/>
+    <w:rPr>
+      <w:color w:val="808080"/>
+    </w:rPr>
+  </w:style>
+</w:styles>
+</file>
+
+<file path=word/glossary/webSettings.xml><?xml version="1.0" encoding="utf-8"?>
+<w:webSettings xmlns:mc="http://schemas.openxmlformats.org/markup-compatibility/2006" xmlns:r="http://schemas.openxmlformats.org/officeDocument/2006/relationships" xmlns:w="http://schemas.openxmlformats.org/wordprocessingml/2006/main" xmlns:w14="http://schemas.microsoft.com/office/word/2010/wordml" xmlns:w15="http://schemas.microsoft.com/office/word/2012/wordml" xmlns:w16se="http://schemas.microsoft.com/office/word/2015/wordml/symex" mc:Ignorable="w14 w15 w16se">
+  <w:optimizeForBrowser/>
+  <w:allowPNG/>
+</w:webSettings>
+</file>
+
 <file path=word/theme/theme1.xml><?xml version="1.0" encoding="utf-8"?>
 <a:theme xmlns:a="http://schemas.openxmlformats.org/drawingml/2006/main" name="Office Theme">
   <a:themeElements>

</xml_diff>

<commit_message>
Post assignment 4 answer key
</commit_message>
<xml_diff>
--- a/assignments/keys/assignment_3_key.docx
+++ b/assignments/keys/assignment_3_key.docx
@@ -73,8 +73,10 @@
           <w:szCs w:val="36"/>
           <w:lang w:eastAsia="zh-CN"/>
         </w:rPr>
-        <w:t>2</w:t>
-      </w:r>
+        <w:t>3</w:t>
+      </w:r>
+      <w:bookmarkStart w:id="0" w:name="_GoBack"/>
+      <w:bookmarkEnd w:id="0"/>
       <w:r>
         <w:rPr>
           <w:rFonts w:ascii="Helvetica" w:eastAsia="Times New Roman" w:hAnsi="Helvetica" w:cs="Helvetica"/>
@@ -4741,18 +4743,7 @@
           <w:szCs w:val="21"/>
           <w:lang w:eastAsia="zh-CN"/>
         </w:rPr>
-        <w:t xml:space="preserve"> </w:t>
-      </w:r>
-      <w:r>
-        <w:rPr>
-          <w:rFonts w:ascii="Helvetica" w:eastAsia="Times New Roman" w:hAnsi="Helvetica" w:cs="Helvetica"/>
-          <w:i/>
-          <w:color w:val="2E74B5" w:themeColor="accent5" w:themeShade="BF"/>
-          <w:sz w:val="21"/>
-          <w:szCs w:val="21"/>
-          <w:lang w:eastAsia="zh-CN"/>
-        </w:rPr>
-        <w:t>of the characteristics of Oregon public schools and the communities in which they are located, 2018-19</w:t>
+        <w:t xml:space="preserve"> of the characteristics of Oregon public schools and the communities in which they are located, 2018-19</w:t>
       </w:r>
       <w:r>
         <w:rPr>
@@ -10595,16 +10586,7 @@
                 <w:sz w:val="20"/>
                 <w:szCs w:val="20"/>
               </w:rPr>
-              <w:t xml:space="preserve">. </w:t>
-            </w:r>
-            <w:r>
-              <w:rPr>
-                <w:rFonts w:ascii="Helvetica" w:eastAsia="Arial" w:hAnsi="Helvetica" w:cs="Helvetica"/>
-                <w:color w:val="2E74B5" w:themeColor="accent5" w:themeShade="BF"/>
-                <w:sz w:val="20"/>
-                <w:szCs w:val="20"/>
-              </w:rPr>
-              <w:t>Cells report coefficients and heteroscedastic-robust standard errors in parentheses. Each observation is one school.</w:t>
+              <w:t>. Cells report coefficients and heteroscedastic-robust standard errors in parentheses. Each observation is one school.</w:t>
             </w:r>
           </w:p>
         </w:tc>
@@ -11279,8 +11261,9 @@
           <w:szCs w:val="18"/>
           <w:lang w:eastAsia="zh-CN"/>
         </w:rPr>
-        <w:t>estimates adjust for s</w:t>
-      </w:r>
+        <w:t xml:space="preserve">estimates adjust for school enrollment, median </w:t>
+      </w:r>
+      <w:proofErr w:type="gramStart"/>
       <w:r>
         <w:rPr>
           <w:rFonts w:ascii="Helvetica" w:eastAsia="Times New Roman" w:hAnsi="Helvetica" w:cs="Helvetica"/>
@@ -11289,8 +11272,9 @@
           <w:szCs w:val="18"/>
           <w:lang w:eastAsia="zh-CN"/>
         </w:rPr>
-        <w:t xml:space="preserve">chool enrollment, </w:t>
-      </w:r>
+        <w:t>income,</w:t>
+      </w:r>
+      <w:proofErr w:type="gramEnd"/>
       <w:r>
         <w:rPr>
           <w:rFonts w:ascii="Helvetica" w:eastAsia="Times New Roman" w:hAnsi="Helvetica" w:cs="Helvetica"/>
@@ -11299,41 +11283,7 @@
           <w:szCs w:val="18"/>
           <w:lang w:eastAsia="zh-CN"/>
         </w:rPr>
-        <w:t xml:space="preserve">median </w:t>
-      </w:r>
-      <w:proofErr w:type="gramStart"/>
-      <w:r>
-        <w:rPr>
-          <w:rFonts w:ascii="Helvetica" w:eastAsia="Times New Roman" w:hAnsi="Helvetica" w:cs="Helvetica"/>
-          <w:color w:val="2E74B5" w:themeColor="accent5" w:themeShade="BF"/>
-          <w:sz w:val="18"/>
-          <w:szCs w:val="18"/>
-          <w:lang w:eastAsia="zh-CN"/>
-        </w:rPr>
-        <w:t>income,</w:t>
-      </w:r>
-      <w:proofErr w:type="gramEnd"/>
-      <w:r>
-        <w:rPr>
-          <w:rFonts w:ascii="Helvetica" w:eastAsia="Times New Roman" w:hAnsi="Helvetica" w:cs="Helvetica"/>
-          <w:color w:val="2E74B5" w:themeColor="accent5" w:themeShade="BF"/>
-          <w:sz w:val="18"/>
-          <w:szCs w:val="18"/>
-          <w:lang w:eastAsia="zh-CN"/>
-        </w:rPr>
-        <w:t xml:space="preserve"> SNAP-receipt rate, unemployment rate, and composite </w:t>
-      </w:r>
-      <w:bookmarkStart w:id="0" w:name="_GoBack"/>
-      <w:bookmarkEnd w:id="0"/>
-      <w:r>
-        <w:rPr>
-          <w:rFonts w:ascii="Helvetica" w:eastAsia="Times New Roman" w:hAnsi="Helvetica" w:cs="Helvetica"/>
-          <w:color w:val="2E74B5" w:themeColor="accent5" w:themeShade="BF"/>
-          <w:sz w:val="18"/>
-          <w:szCs w:val="18"/>
-          <w:lang w:eastAsia="zh-CN"/>
-        </w:rPr>
-        <w:t>SES score</w:t>
+        <w:t xml:space="preserve"> SNAP-receipt rate, unemployment rate, and composite SES score</w:t>
       </w:r>
     </w:p>
     <w:p>
@@ -11432,7 +11382,7 @@
           <w:rPr>
             <w:noProof/>
           </w:rPr>
-          <w:t>5</w:t>
+          <w:t>2</w:t>
         </w:r>
         <w:r>
           <w:rPr>
@@ -13538,583 +13488,6 @@
 </w:styles>
 </file>
 
-<file path=word/glossary/document.xml><?xml version="1.0" encoding="utf-8"?>
-<w:glossaryDocument xmlns:wpc="http://schemas.microsoft.com/office/word/2010/wordprocessingCanvas" xmlns:cx="http://schemas.microsoft.com/office/drawing/2014/chartex" xmlns:cx1="http://schemas.microsoft.com/office/drawing/2015/9/8/chartex" xmlns:mc="http://schemas.openxmlformats.org/markup-compatibility/2006" xmlns:o="urn:schemas-microsoft-com:office:office" xmlns:r="http://schemas.openxmlformats.org/officeDocument/2006/relationships" xmlns:m="http://schemas.openxmlformats.org/officeDocument/2006/math" xmlns:v="urn:schemas-microsoft-com:vml" xmlns:wp14="http://schemas.microsoft.com/office/word/2010/wordprocessingDrawing" xmlns:wp="http://schemas.openxmlformats.org/drawingml/2006/wordprocessingDrawing" xmlns:w10="urn:schemas-microsoft-com:office:word" xmlns:w="http://schemas.openxmlformats.org/wordprocessingml/2006/main" xmlns:w14="http://schemas.microsoft.com/office/word/2010/wordml" xmlns:w15="http://schemas.microsoft.com/office/word/2012/wordml" xmlns:w16se="http://schemas.microsoft.com/office/word/2015/wordml/symex" xmlns:wpg="http://schemas.microsoft.com/office/word/2010/wordprocessingGroup" xmlns:wpi="http://schemas.microsoft.com/office/word/2010/wordprocessingInk" xmlns:wne="http://schemas.microsoft.com/office/word/2006/wordml" xmlns:wps="http://schemas.microsoft.com/office/word/2010/wordprocessingShape" mc:Ignorable="w14 w15 w16se wp14"/>
-</file>
-
-<file path=word/glossary/fontTable.xml><?xml version="1.0" encoding="utf-8"?>
-<w:fonts xmlns:mc="http://schemas.openxmlformats.org/markup-compatibility/2006" xmlns:r="http://schemas.openxmlformats.org/officeDocument/2006/relationships" xmlns:w="http://schemas.openxmlformats.org/wordprocessingml/2006/main" xmlns:w14="http://schemas.microsoft.com/office/word/2010/wordml" xmlns:w15="http://schemas.microsoft.com/office/word/2012/wordml" xmlns:w16se="http://schemas.microsoft.com/office/word/2015/wordml/symex" mc:Ignorable="w14 w15 w16se">
-  <w:font w:name="Symbol">
-    <w:panose1 w:val="05050102010706020507"/>
-    <w:charset w:val="02"/>
-    <w:family w:val="roman"/>
-    <w:pitch w:val="variable"/>
-    <w:sig w:usb0="00000000" w:usb1="10000000" w:usb2="00000000" w:usb3="00000000" w:csb0="80000000" w:csb1="00000000"/>
-  </w:font>
-  <w:font w:name="Times New Roman">
-    <w:panose1 w:val="02020603050405020304"/>
-    <w:charset w:val="00"/>
-    <w:family w:val="roman"/>
-    <w:pitch w:val="variable"/>
-    <w:sig w:usb0="E0002EFF" w:usb1="C000785B" w:usb2="00000009" w:usb3="00000000" w:csb0="000001FF" w:csb1="00000000"/>
-  </w:font>
-  <w:font w:name="Courier New">
-    <w:panose1 w:val="02070309020205020404"/>
-    <w:charset w:val="00"/>
-    <w:family w:val="modern"/>
-    <w:pitch w:val="fixed"/>
-    <w:sig w:usb0="E0002EFF" w:usb1="C0007843" w:usb2="00000009" w:usb3="00000000" w:csb0="000001FF" w:csb1="00000000"/>
-  </w:font>
-  <w:font w:name="Wingdings">
-    <w:panose1 w:val="05000000000000000000"/>
-    <w:charset w:val="02"/>
-    <w:family w:val="auto"/>
-    <w:pitch w:val="variable"/>
-    <w:sig w:usb0="00000000" w:usb1="10000000" w:usb2="00000000" w:usb3="00000000" w:csb0="80000000" w:csb1="00000000"/>
-  </w:font>
-  <w:font w:name="Calibri">
-    <w:panose1 w:val="020F0502020204030204"/>
-    <w:charset w:val="00"/>
-    <w:family w:val="swiss"/>
-    <w:pitch w:val="variable"/>
-    <w:sig w:usb0="E4002EFF" w:usb1="C000247B" w:usb2="00000009" w:usb3="00000000" w:csb0="000001FF" w:csb1="00000000"/>
-  </w:font>
-  <w:font w:name="DengXian">
-    <w:altName w:val="等线"/>
-    <w:panose1 w:val="02010600030101010101"/>
-    <w:charset w:val="86"/>
-    <w:family w:val="auto"/>
-    <w:pitch w:val="variable"/>
-    <w:sig w:usb0="A00002BF" w:usb1="38CF7CFA" w:usb2="00000016" w:usb3="00000000" w:csb0="0004000F" w:csb1="00000000"/>
-  </w:font>
-  <w:font w:name="DengXian Light">
-    <w:altName w:val="等线 Light"/>
-    <w:charset w:val="86"/>
-    <w:family w:val="auto"/>
-    <w:pitch w:val="variable"/>
-    <w:sig w:usb0="A00002BF" w:usb1="38CF7CFA" w:usb2="00000016" w:usb3="00000000" w:csb0="0004000F" w:csb1="00000000"/>
-  </w:font>
-  <w:font w:name="Helvetica">
-    <w:panose1 w:val="020B0604020202020204"/>
-    <w:charset w:val="00"/>
-    <w:family w:val="swiss"/>
-    <w:pitch w:val="variable"/>
-    <w:sig w:usb0="E0002EFF" w:usb1="C000785B" w:usb2="00000009" w:usb3="00000000" w:csb0="000001FF" w:csb1="00000000"/>
-  </w:font>
-  <w:font w:name="inherit">
-    <w:altName w:val="Cambria"/>
-    <w:panose1 w:val="00000000000000000000"/>
-    <w:charset w:val="00"/>
-    <w:family w:val="roman"/>
-    <w:notTrueType/>
-    <w:pitch w:val="default"/>
-  </w:font>
-  <w:font w:name="Arial">
-    <w:panose1 w:val="020B0604020202020204"/>
-    <w:charset w:val="00"/>
-    <w:family w:val="swiss"/>
-    <w:pitch w:val="variable"/>
-    <w:sig w:usb0="E0002EFF" w:usb1="C000785B" w:usb2="00000009" w:usb3="00000000" w:csb0="000001FF" w:csb1="00000000"/>
-  </w:font>
-  <w:font w:name="Cambria Math">
-    <w:panose1 w:val="02040503050406030204"/>
-    <w:charset w:val="00"/>
-    <w:family w:val="roman"/>
-    <w:pitch w:val="variable"/>
-    <w:sig w:usb0="E00006FF" w:usb1="420024FF" w:usb2="02000000" w:usb3="00000000" w:csb0="0000019F" w:csb1="00000000"/>
-  </w:font>
-  <w:font w:name="Calibri Light">
-    <w:panose1 w:val="020F0302020204030204"/>
-    <w:charset w:val="00"/>
-    <w:family w:val="swiss"/>
-    <w:pitch w:val="variable"/>
-    <w:sig w:usb0="E4002EFF" w:usb1="C000247B" w:usb2="00000009" w:usb3="00000000" w:csb0="000001FF" w:csb1="00000000"/>
-  </w:font>
-</w:fonts>
-</file>
-
-<file path=word/glossary/settings.xml><?xml version="1.0" encoding="utf-8"?>
-<w:settings xmlns:mc="http://schemas.openxmlformats.org/markup-compatibility/2006" xmlns:o="urn:schemas-microsoft-com:office:office" xmlns:r="http://schemas.openxmlformats.org/officeDocument/2006/relationships" xmlns:m="http://schemas.openxmlformats.org/officeDocument/2006/math" xmlns:v="urn:schemas-microsoft-com:vml" xmlns:w10="urn:schemas-microsoft-com:office:word" xmlns:w="http://schemas.openxmlformats.org/wordprocessingml/2006/main" xmlns:w14="http://schemas.microsoft.com/office/word/2010/wordml" xmlns:w15="http://schemas.microsoft.com/office/word/2012/wordml" xmlns:w16se="http://schemas.microsoft.com/office/word/2015/wordml/symex" xmlns:sl="http://schemas.openxmlformats.org/schemaLibrary/2006/main" mc:Ignorable="w14 w15 w16se">
-  <w:view w:val="normal"/>
-  <w:defaultTabStop w:val="720"/>
-  <w:characterSpacingControl w:val="doNotCompress"/>
-  <w:compat>
-    <w:useFELayout/>
-    <w:compatSetting w:name="compatibilityMode" w:uri="http://schemas.microsoft.com/office/word" w:val="15"/>
-    <w:compatSetting w:name="overrideTableStyleFontSizeAndJustification" w:uri="http://schemas.microsoft.com/office/word" w:val="1"/>
-    <w:compatSetting w:name="enableOpenTypeFeatures" w:uri="http://schemas.microsoft.com/office/word" w:val="1"/>
-    <w:compatSetting w:name="doNotFlipMirrorIndents" w:uri="http://schemas.microsoft.com/office/word" w:val="1"/>
-    <w:compatSetting w:name="differentiateMultirowTableHeaders" w:uri="http://schemas.microsoft.com/office/word" w:val="1"/>
-  </w:compat>
-  <w:rsids>
-    <w:rsidRoot w:val="00C25A6D"/>
-    <w:rsid w:val="00550F26"/>
-    <w:rsid w:val="00734A95"/>
-    <w:rsid w:val="007D794B"/>
-    <w:rsid w:val="00C25A6D"/>
-  </w:rsids>
-  <m:mathPr>
-    <m:mathFont m:val="Cambria Math"/>
-    <m:brkBin m:val="before"/>
-    <m:brkBinSub m:val="--"/>
-    <m:smallFrac m:val="0"/>
-    <m:dispDef/>
-    <m:lMargin m:val="0"/>
-    <m:rMargin m:val="0"/>
-    <m:defJc m:val="centerGroup"/>
-    <m:wrapIndent m:val="1440"/>
-    <m:intLim m:val="subSup"/>
-    <m:naryLim m:val="undOvr"/>
-  </m:mathPr>
-  <w:themeFontLang w:val="en-US"/>
-  <w:clrSchemeMapping w:bg1="light1" w:t1="dark1" w:bg2="light2" w:t2="dark2" w:accent1="accent1" w:accent2="accent2" w:accent3="accent3" w:accent4="accent4" w:accent5="accent5" w:accent6="accent6" w:hyperlink="hyperlink" w:followedHyperlink="followedHyperlink"/>
-  <w:decimalSymbol w:val="."/>
-  <w:listSeparator w:val=","/>
-  <w15:chartTrackingRefBased/>
-</w:settings>
-</file>
-
-<file path=word/glossary/styles.xml><?xml version="1.0" encoding="utf-8"?>
-<w:styles xmlns:mc="http://schemas.openxmlformats.org/markup-compatibility/2006" xmlns:r="http://schemas.openxmlformats.org/officeDocument/2006/relationships" xmlns:w="http://schemas.openxmlformats.org/wordprocessingml/2006/main" xmlns:w14="http://schemas.microsoft.com/office/word/2010/wordml" xmlns:w15="http://schemas.microsoft.com/office/word/2012/wordml" xmlns:w16se="http://schemas.microsoft.com/office/word/2015/wordml/symex" mc:Ignorable="w14 w15 w16se">
-  <w:docDefaults>
-    <w:rPrDefault>
-      <w:rPr>
-        <w:rFonts w:asciiTheme="minorHAnsi" w:eastAsiaTheme="minorEastAsia" w:hAnsiTheme="minorHAnsi" w:cstheme="minorBidi"/>
-        <w:sz w:val="22"/>
-        <w:szCs w:val="22"/>
-        <w:lang w:val="en-US" w:eastAsia="en-US" w:bidi="ar-SA"/>
-      </w:rPr>
-    </w:rPrDefault>
-    <w:pPrDefault>
-      <w:pPr>
-        <w:spacing w:after="160" w:line="259" w:lineRule="auto"/>
-      </w:pPr>
-    </w:pPrDefault>
-  </w:docDefaults>
-  <w:latentStyles w:defLockedState="0" w:defUIPriority="99" w:defSemiHidden="0" w:defUnhideWhenUsed="0" w:defQFormat="0" w:count="371">
-    <w:lsdException w:name="Normal" w:uiPriority="0" w:qFormat="1"/>
-    <w:lsdException w:name="heading 1" w:uiPriority="9" w:qFormat="1"/>
-    <w:lsdException w:name="heading 2" w:semiHidden="1" w:uiPriority="9" w:unhideWhenUsed="1" w:qFormat="1"/>
-    <w:lsdException w:name="heading 3" w:semiHidden="1" w:uiPriority="9" w:unhideWhenUsed="1" w:qFormat="1"/>
-    <w:lsdException w:name="heading 4" w:semiHidden="1" w:uiPriority="9" w:unhideWhenUsed="1" w:qFormat="1"/>
-    <w:lsdException w:name="heading 5" w:semiHidden="1" w:uiPriority="9" w:unhideWhenUsed="1" w:qFormat="1"/>
-    <w:lsdException w:name="heading 6" w:semiHidden="1" w:uiPriority="9" w:unhideWhenUsed="1" w:qFormat="1"/>
-    <w:lsdException w:name="heading 7" w:semiHidden="1" w:uiPriority="9" w:unhideWhenUsed="1" w:qFormat="1"/>
-    <w:lsdException w:name="heading 8" w:semiHidden="1" w:uiPriority="9" w:unhideWhenUsed="1" w:qFormat="1"/>
-    <w:lsdException w:name="heading 9" w:semiHidden="1" w:uiPriority="9" w:unhideWhenUsed="1" w:qFormat="1"/>
-    <w:lsdException w:name="index 1" w:semiHidden="1" w:unhideWhenUsed="1"/>
-    <w:lsdException w:name="index 2" w:semiHidden="1" w:unhideWhenUsed="1"/>
-    <w:lsdException w:name="index 3" w:semiHidden="1" w:unhideWhenUsed="1"/>
-    <w:lsdException w:name="index 4" w:semiHidden="1" w:unhideWhenUsed="1"/>
-    <w:lsdException w:name="index 5" w:semiHidden="1" w:unhideWhenUsed="1"/>
-    <w:lsdException w:name="index 6" w:semiHidden="1" w:unhideWhenUsed="1"/>
-    <w:lsdException w:name="index 7" w:semiHidden="1" w:unhideWhenUsed="1"/>
-    <w:lsdException w:name="index 8" w:semiHidden="1" w:unhideWhenUsed="1"/>
-    <w:lsdException w:name="index 9" w:semiHidden="1" w:unhideWhenUsed="1"/>
-    <w:lsdException w:name="toc 1" w:semiHidden="1" w:uiPriority="39" w:unhideWhenUsed="1"/>
-    <w:lsdException w:name="toc 2" w:semiHidden="1" w:uiPriority="39" w:unhideWhenUsed="1"/>
-    <w:lsdException w:name="toc 3" w:semiHidden="1" w:uiPriority="39" w:unhideWhenUsed="1"/>
-    <w:lsdException w:name="toc 4" w:semiHidden="1" w:uiPriority="39" w:unhideWhenUsed="1"/>
-    <w:lsdException w:name="toc 5" w:semiHidden="1" w:uiPriority="39" w:unhideWhenUsed="1"/>
-    <w:lsdException w:name="toc 6" w:semiHidden="1" w:uiPriority="39" w:unhideWhenUsed="1"/>
-    <w:lsdException w:name="toc 7" w:semiHidden="1" w:uiPriority="39" w:unhideWhenUsed="1"/>
-    <w:lsdException w:name="toc 8" w:semiHidden="1" w:uiPriority="39" w:unhideWhenUsed="1"/>
-    <w:lsdException w:name="toc 9" w:semiHidden="1" w:uiPriority="39" w:unhideWhenUsed="1"/>
-    <w:lsdException w:name="Normal Indent" w:semiHidden="1" w:unhideWhenUsed="1"/>
-    <w:lsdException w:name="footnote text" w:semiHidden="1" w:unhideWhenUsed="1"/>
-    <w:lsdException w:name="annotation text" w:semiHidden="1" w:unhideWhenUsed="1"/>
-    <w:lsdException w:name="header" w:semiHidden="1" w:unhideWhenUsed="1"/>
-    <w:lsdException w:name="footer" w:semiHidden="1" w:unhideWhenUsed="1"/>
-    <w:lsdException w:name="index heading" w:semiHidden="1" w:unhideWhenUsed="1"/>
-    <w:lsdException w:name="caption" w:semiHidden="1" w:uiPriority="35" w:unhideWhenUsed="1" w:qFormat="1"/>
-    <w:lsdException w:name="table of figures" w:semiHidden="1" w:unhideWhenUsed="1"/>
-    <w:lsdException w:name="envelope address" w:semiHidden="1" w:unhideWhenUsed="1"/>
-    <w:lsdException w:name="envelope return" w:semiHidden="1" w:unhideWhenUsed="1"/>
-    <w:lsdException w:name="footnote reference" w:semiHidden="1" w:unhideWhenUsed="1"/>
-    <w:lsdException w:name="annotation reference" w:semiHidden="1" w:unhideWhenUsed="1"/>
-    <w:lsdException w:name="line number" w:semiHidden="1" w:unhideWhenUsed="1"/>
-    <w:lsdException w:name="page number" w:semiHidden="1" w:unhideWhenUsed="1"/>
-    <w:lsdException w:name="endnote reference" w:semiHidden="1" w:unhideWhenUsed="1"/>
-    <w:lsdException w:name="endnote text" w:semiHidden="1" w:unhideWhenUsed="1"/>
-    <w:lsdException w:name="table of authorities" w:semiHidden="1" w:unhideWhenUsed="1"/>
-    <w:lsdException w:name="macro" w:semiHidden="1" w:unhideWhenUsed="1"/>
-    <w:lsdException w:name="toa heading" w:semiHidden="1" w:unhideWhenUsed="1"/>
-    <w:lsdException w:name="List" w:semiHidden="1" w:unhideWhenUsed="1"/>
-    <w:lsdException w:name="List Bullet" w:semiHidden="1" w:unhideWhenUsed="1"/>
-    <w:lsdException w:name="List Number" w:semiHidden="1" w:unhideWhenUsed="1"/>
-    <w:lsdException w:name="List 2" w:semiHidden="1" w:unhideWhenUsed="1"/>
-    <w:lsdException w:name="List 3" w:semiHidden="1" w:unhideWhenUsed="1"/>
-    <w:lsdException w:name="List 4" w:semiHidden="1" w:unhideWhenUsed="1"/>
-    <w:lsdException w:name="List 5" w:semiHidden="1" w:unhideWhenUsed="1"/>
-    <w:lsdException w:name="List Bullet 2" w:semiHidden="1" w:unhideWhenUsed="1"/>
-    <w:lsdException w:name="List Bullet 3" w:semiHidden="1" w:unhideWhenUsed="1"/>
-    <w:lsdException w:name="List Bullet 4" w:semiHidden="1" w:unhideWhenUsed="1"/>
-    <w:lsdException w:name="List Bullet 5" w:semiHidden="1" w:unhideWhenUsed="1"/>
-    <w:lsdException w:name="List Number 2" w:semiHidden="1" w:unhideWhenUsed="1"/>
-    <w:lsdException w:name="List Number 3" w:semiHidden="1" w:unhideWhenUsed="1"/>
-    <w:lsdException w:name="List Number 4" w:semiHidden="1" w:unhideWhenUsed="1"/>
-    <w:lsdException w:name="List Number 5" w:semiHidden="1" w:unhideWhenUsed="1"/>
-    <w:lsdException w:name="Title" w:uiPriority="10" w:qFormat="1"/>
-    <w:lsdException w:name="Closing" w:semiHidden="1" w:unhideWhenUsed="1"/>
-    <w:lsdException w:name="Signature" w:semiHidden="1" w:unhideWhenUsed="1"/>
-    <w:lsdException w:name="Default Paragraph Font" w:semiHidden="1" w:uiPriority="1" w:unhideWhenUsed="1"/>
-    <w:lsdException w:name="Body Text" w:semiHidden="1" w:unhideWhenUsed="1"/>
-    <w:lsdException w:name="Body Text Indent" w:semiHidden="1" w:unhideWhenUsed="1"/>
-    <w:lsdException w:name="List Continue" w:semiHidden="1" w:unhideWhenUsed="1"/>
-    <w:lsdException w:name="List Continue 2" w:semiHidden="1" w:unhideWhenUsed="1"/>
-    <w:lsdException w:name="List Continue 3" w:semiHidden="1" w:unhideWhenUsed="1"/>
-    <w:lsdException w:name="List Continue 4" w:semiHidden="1" w:unhideWhenUsed="1"/>
-    <w:lsdException w:name="List Continue 5" w:semiHidden="1" w:unhideWhenUsed="1"/>
-    <w:lsdException w:name="Message Header" w:semiHidden="1" w:unhideWhenUsed="1"/>
-    <w:lsdException w:name="Subtitle" w:uiPriority="11" w:qFormat="1"/>
-    <w:lsdException w:name="Salutation" w:semiHidden="1" w:unhideWhenUsed="1"/>
-    <w:lsdException w:name="Date" w:semiHidden="1" w:unhideWhenUsed="1"/>
-    <w:lsdException w:name="Body Text First Indent" w:semiHidden="1" w:unhideWhenUsed="1"/>
-    <w:lsdException w:name="Body Text First Indent 2" w:semiHidden="1" w:unhideWhenUsed="1"/>
-    <w:lsdException w:name="Note Heading" w:semiHidden="1" w:unhideWhenUsed="1"/>
-    <w:lsdException w:name="Body Text 2" w:semiHidden="1" w:unhideWhenUsed="1"/>
-    <w:lsdException w:name="Body Text 3" w:semiHidden="1" w:unhideWhenUsed="1"/>
-    <w:lsdException w:name="Body Text Indent 2" w:semiHidden="1" w:unhideWhenUsed="1"/>
-    <w:lsdException w:name="Body Text Indent 3" w:semiHidden="1" w:unhideWhenUsed="1"/>
-    <w:lsdException w:name="Block Text" w:semiHidden="1" w:unhideWhenUsed="1"/>
-    <w:lsdException w:name="Hyperlink" w:semiHidden="1" w:unhideWhenUsed="1"/>
-    <w:lsdException w:name="FollowedHyperlink" w:semiHidden="1" w:unhideWhenUsed="1"/>
-    <w:lsdException w:name="Strong" w:uiPriority="22" w:qFormat="1"/>
-    <w:lsdException w:name="Emphasis" w:uiPriority="20" w:qFormat="1"/>
-    <w:lsdException w:name="Document Map" w:semiHidden="1" w:unhideWhenUsed="1"/>
-    <w:lsdException w:name="Plain Text" w:semiHidden="1" w:unhideWhenUsed="1"/>
-    <w:lsdException w:name="E-mail Signature" w:semiHidden="1" w:unhideWhenUsed="1"/>
-    <w:lsdException w:name="HTML Top of Form" w:semiHidden="1" w:unhideWhenUsed="1"/>
-    <w:lsdException w:name="HTML Bottom of Form" w:semiHidden="1" w:unhideWhenUsed="1"/>
-    <w:lsdException w:name="Normal (Web)" w:semiHidden="1" w:unhideWhenUsed="1"/>
-    <w:lsdException w:name="HTML Acronym" w:semiHidden="1" w:unhideWhenUsed="1"/>
-    <w:lsdException w:name="HTML Address" w:semiHidden="1" w:unhideWhenUsed="1"/>
-    <w:lsdException w:name="HTML Cite" w:semiHidden="1" w:unhideWhenUsed="1"/>
-    <w:lsdException w:name="HTML Code" w:semiHidden="1" w:unhideWhenUsed="1"/>
-    <w:lsdException w:name="HTML Definition" w:semiHidden="1" w:unhideWhenUsed="1"/>
-    <w:lsdException w:name="HTML Keyboard" w:semiHidden="1" w:unhideWhenUsed="1"/>
-    <w:lsdException w:name="HTML Preformatted" w:semiHidden="1" w:unhideWhenUsed="1"/>
-    <w:lsdException w:name="HTML Sample" w:semiHidden="1" w:unhideWhenUsed="1"/>
-    <w:lsdException w:name="HTML Typewriter" w:semiHidden="1" w:unhideWhenUsed="1"/>
-    <w:lsdException w:name="HTML Variable" w:semiHidden="1" w:unhideWhenUsed="1"/>
-    <w:lsdException w:name="Normal Table" w:semiHidden="1" w:unhideWhenUsed="1"/>
-    <w:lsdException w:name="annotation subject" w:semiHidden="1" w:unhideWhenUsed="1"/>
-    <w:lsdException w:name="No List" w:semiHidden="1" w:unhideWhenUsed="1"/>
-    <w:lsdException w:name="Outline List 1" w:semiHidden="1" w:unhideWhenUsed="1"/>
-    <w:lsdException w:name="Outline List 2" w:semiHidden="1" w:unhideWhenUsed="1"/>
-    <w:lsdException w:name="Outline List 3" w:semiHidden="1" w:unhideWhenUsed="1"/>
-    <w:lsdException w:name="Table Simple 1" w:semiHidden="1" w:unhideWhenUsed="1"/>
-    <w:lsdException w:name="Table Simple 2" w:semiHidden="1" w:unhideWhenUsed="1"/>
-    <w:lsdException w:name="Table Simple 3" w:semiHidden="1" w:unhideWhenUsed="1"/>
-    <w:lsdException w:name="Table Classic 1" w:semiHidden="1" w:unhideWhenUsed="1"/>
-    <w:lsdException w:name="Table Classic 2" w:semiHidden="1" w:unhideWhenUsed="1"/>
-    <w:lsdException w:name="Table Classic 3" w:semiHidden="1" w:unhideWhenUsed="1"/>
-    <w:lsdException w:name="Table Classic 4" w:semiHidden="1" w:unhideWhenUsed="1"/>
-    <w:lsdException w:name="Table Colorful 1" w:semiHidden="1" w:unhideWhenUsed="1"/>
-    <w:lsdException w:name="Table Colorful 2" w:semiHidden="1" w:unhideWhenUsed="1"/>
-    <w:lsdException w:name="Table Colorful 3" w:semiHidden="1" w:unhideWhenUsed="1"/>
-    <w:lsdException w:name="Table Columns 1" w:semiHidden="1" w:unhideWhenUsed="1"/>
-    <w:lsdException w:name="Table Columns 2" w:semiHidden="1" w:unhideWhenUsed="1"/>
-    <w:lsdException w:name="Table Columns 3" w:semiHidden="1" w:unhideWhenUsed="1"/>
-    <w:lsdException w:name="Table Columns 4" w:semiHidden="1" w:unhideWhenUsed="1"/>
-    <w:lsdException w:name="Table Columns 5" w:semiHidden="1" w:unhideWhenUsed="1"/>
-    <w:lsdException w:name="Table Grid 1" w:semiHidden="1" w:unhideWhenUsed="1"/>
-    <w:lsdException w:name="Table Grid 2" w:semiHidden="1" w:unhideWhenUsed="1"/>
-    <w:lsdException w:name="Table Grid 3" w:semiHidden="1" w:unhideWhenUsed="1"/>
-    <w:lsdException w:name="Table Grid 4" w:semiHidden="1" w:unhideWhenUsed="1"/>
-    <w:lsdException w:name="Table Grid 5" w:semiHidden="1" w:unhideWhenUsed="1"/>
-    <w:lsdException w:name="Table Grid 6" w:semiHidden="1" w:unhideWhenUsed="1"/>
-    <w:lsdException w:name="Table Grid 7" w:semiHidden="1" w:unhideWhenUsed="1"/>
-    <w:lsdException w:name="Table Grid 8" w:semiHidden="1" w:unhideWhenUsed="1"/>
-    <w:lsdException w:name="Table List 1" w:semiHidden="1" w:unhideWhenUsed="1"/>
-    <w:lsdException w:name="Table List 2" w:semiHidden="1" w:unhideWhenUsed="1"/>
-    <w:lsdException w:name="Table List 3" w:semiHidden="1" w:unhideWhenUsed="1"/>
-    <w:lsdException w:name="Table List 4" w:semiHidden="1" w:unhideWhenUsed="1"/>
-    <w:lsdException w:name="Table List 5" w:semiHidden="1" w:unhideWhenUsed="1"/>
-    <w:lsdException w:name="Table List 6" w:semiHidden="1" w:unhideWhenUsed="1"/>
-    <w:lsdException w:name="Table List 7" w:semiHidden="1" w:unhideWhenUsed="1"/>
-    <w:lsdException w:name="Table List 8" w:semiHidden="1" w:unhideWhenUsed="1"/>
-    <w:lsdException w:name="Table 3D effects 1" w:semiHidden="1" w:unhideWhenUsed="1"/>
-    <w:lsdException w:name="Table 3D effects 2" w:semiHidden="1" w:unhideWhenUsed="1"/>
-    <w:lsdException w:name="Table 3D effects 3" w:semiHidden="1" w:unhideWhenUsed="1"/>
-    <w:lsdException w:name="Table Contemporary" w:semiHidden="1" w:unhideWhenUsed="1"/>
-    <w:lsdException w:name="Table Elegant" w:semiHidden="1" w:unhideWhenUsed="1"/>
-    <w:lsdException w:name="Table Professional" w:semiHidden="1" w:unhideWhenUsed="1"/>
-    <w:lsdException w:name="Table Subtle 1" w:semiHidden="1" w:unhideWhenUsed="1"/>
-    <w:lsdException w:name="Table Subtle 2" w:semiHidden="1" w:unhideWhenUsed="1"/>
-    <w:lsdException w:name="Table Web 1" w:semiHidden="1" w:unhideWhenUsed="1"/>
-    <w:lsdException w:name="Table Web 2" w:semiHidden="1" w:unhideWhenUsed="1"/>
-    <w:lsdException w:name="Table Web 3" w:semiHidden="1" w:unhideWhenUsed="1"/>
-    <w:lsdException w:name="Balloon Text" w:semiHidden="1" w:unhideWhenUsed="1"/>
-    <w:lsdException w:name="Table Grid" w:uiPriority="39"/>
-    <w:lsdException w:name="Table Theme" w:semiHidden="1" w:unhideWhenUsed="1"/>
-    <w:lsdException w:name="Placeholder Text" w:semiHidden="1"/>
-    <w:lsdException w:name="No Spacing" w:uiPriority="1" w:qFormat="1"/>
-    <w:lsdException w:name="Light Shading" w:uiPriority="60"/>
-    <w:lsdException w:name="Light List" w:uiPriority="61"/>
-    <w:lsdException w:name="Light Grid" w:uiPriority="62"/>
-    <w:lsdException w:name="Medium Shading 1" w:uiPriority="63"/>
-    <w:lsdException w:name="Medium Shading 2" w:uiPriority="64"/>
-    <w:lsdException w:name="Medium List 1" w:uiPriority="65"/>
-    <w:lsdException w:name="Medium List 2" w:uiPriority="66"/>
-    <w:lsdException w:name="Medium Grid 1" w:uiPriority="67"/>
-    <w:lsdException w:name="Medium Grid 2" w:uiPriority="68"/>
-    <w:lsdException w:name="Medium Grid 3" w:uiPriority="69"/>
-    <w:lsdException w:name="Dark List" w:uiPriority="70"/>
-    <w:lsdException w:name="Colorful Shading" w:uiPriority="71"/>
-    <w:lsdException w:name="Colorful List" w:uiPriority="72"/>
-    <w:lsdException w:name="Colorful Grid" w:uiPriority="73"/>
-    <w:lsdException w:name="Light Shading Accent 1" w:uiPriority="60"/>
-    <w:lsdException w:name="Light List Accent 1" w:uiPriority="61"/>
-    <w:lsdException w:name="Light Grid Accent 1" w:uiPriority="62"/>
-    <w:lsdException w:name="Medium Shading 1 Accent 1" w:uiPriority="63"/>
-    <w:lsdException w:name="Medium Shading 2 Accent 1" w:uiPriority="64"/>
-    <w:lsdException w:name="Medium List 1 Accent 1" w:uiPriority="65"/>
-    <w:lsdException w:name="Revision" w:semiHidden="1"/>
-    <w:lsdException w:name="List Paragraph" w:uiPriority="34" w:qFormat="1"/>
-    <w:lsdException w:name="Quote" w:uiPriority="29" w:qFormat="1"/>
-    <w:lsdException w:name="Intense Quote" w:uiPriority="30" w:qFormat="1"/>
-    <w:lsdException w:name="Medium List 2 Accent 1" w:uiPriority="66"/>
-    <w:lsdException w:name="Medium Grid 1 Accent 1" w:uiPriority="67"/>
-    <w:lsdException w:name="Medium Grid 2 Accent 1" w:uiPriority="68"/>
-    <w:lsdException w:name="Medium Grid 3 Accent 1" w:uiPriority="69"/>
-    <w:lsdException w:name="Dark List Accent 1" w:uiPriority="70"/>
-    <w:lsdException w:name="Colorful Shading Accent 1" w:uiPriority="71"/>
-    <w:lsdException w:name="Colorful List Accent 1" w:uiPriority="72"/>
-    <w:lsdException w:name="Colorful Grid Accent 1" w:uiPriority="73"/>
-    <w:lsdException w:name="Light Shading Accent 2" w:uiPriority="60"/>
-    <w:lsdException w:name="Light List Accent 2" w:uiPriority="61"/>
-    <w:lsdException w:name="Light Grid Accent 2" w:uiPriority="62"/>
-    <w:lsdException w:name="Medium Shading 1 Accent 2" w:uiPriority="63"/>
-    <w:lsdException w:name="Medium Shading 2 Accent 2" w:uiPriority="64"/>
-    <w:lsdException w:name="Medium List 1 Accent 2" w:uiPriority="65"/>
-    <w:lsdException w:name="Medium List 2 Accent 2" w:uiPriority="66"/>
-    <w:lsdException w:name="Medium Grid 1 Accent 2" w:uiPriority="67"/>
-    <w:lsdException w:name="Medium Grid 2 Accent 2" w:uiPriority="68"/>
-    <w:lsdException w:name="Medium Grid 3 Accent 2" w:uiPriority="69"/>
-    <w:lsdException w:name="Dark List Accent 2" w:uiPriority="70"/>
-    <w:lsdException w:name="Colorful Shading Accent 2" w:uiPriority="71"/>
-    <w:lsdException w:name="Colorful List Accent 2" w:uiPriority="72"/>
-    <w:lsdException w:name="Colorful Grid Accent 2" w:uiPriority="73"/>
-    <w:lsdException w:name="Light Shading Accent 3" w:uiPriority="60"/>
-    <w:lsdException w:name="Light List Accent 3" w:uiPriority="61"/>
-    <w:lsdException w:name="Light Grid Accent 3" w:uiPriority="62"/>
-    <w:lsdException w:name="Medium Shading 1 Accent 3" w:uiPriority="63"/>
-    <w:lsdException w:name="Medium Shading 2 Accent 3" w:uiPriority="64"/>
-    <w:lsdException w:name="Medium List 1 Accent 3" w:uiPriority="65"/>
-    <w:lsdException w:name="Medium List 2 Accent 3" w:uiPriority="66"/>
-    <w:lsdException w:name="Medium Grid 1 Accent 3" w:uiPriority="67"/>
-    <w:lsdException w:name="Medium Grid 2 Accent 3" w:uiPriority="68"/>
-    <w:lsdException w:name="Medium Grid 3 Accent 3" w:uiPriority="69"/>
-    <w:lsdException w:name="Dark List Accent 3" w:uiPriority="70"/>
-    <w:lsdException w:name="Colorful Shading Accent 3" w:uiPriority="71"/>
-    <w:lsdException w:name="Colorful List Accent 3" w:uiPriority="72"/>
-    <w:lsdException w:name="Colorful Grid Accent 3" w:uiPriority="73"/>
-    <w:lsdException w:name="Light Shading Accent 4" w:uiPriority="60"/>
-    <w:lsdException w:name="Light List Accent 4" w:uiPriority="61"/>
-    <w:lsdException w:name="Light Grid Accent 4" w:uiPriority="62"/>
-    <w:lsdException w:name="Medium Shading 1 Accent 4" w:uiPriority="63"/>
-    <w:lsdException w:name="Medium Shading 2 Accent 4" w:uiPriority="64"/>
-    <w:lsdException w:name="Medium List 1 Accent 4" w:uiPriority="65"/>
-    <w:lsdException w:name="Medium List 2 Accent 4" w:uiPriority="66"/>
-    <w:lsdException w:name="Medium Grid 1 Accent 4" w:uiPriority="67"/>
-    <w:lsdException w:name="Medium Grid 2 Accent 4" w:uiPriority="68"/>
-    <w:lsdException w:name="Medium Grid 3 Accent 4" w:uiPriority="69"/>
-    <w:lsdException w:name="Dark List Accent 4" w:uiPriority="70"/>
-    <w:lsdException w:name="Colorful Shading Accent 4" w:uiPriority="71"/>
-    <w:lsdException w:name="Colorful List Accent 4" w:uiPriority="72"/>
-    <w:lsdException w:name="Colorful Grid Accent 4" w:uiPriority="73"/>
-    <w:lsdException w:name="Light Shading Accent 5" w:uiPriority="60"/>
-    <w:lsdException w:name="Light List Accent 5" w:uiPriority="61"/>
-    <w:lsdException w:name="Light Grid Accent 5" w:uiPriority="62"/>
-    <w:lsdException w:name="Medium Shading 1 Accent 5" w:uiPriority="63"/>
-    <w:lsdException w:name="Medium Shading 2 Accent 5" w:uiPriority="64"/>
-    <w:lsdException w:name="Medium List 1 Accent 5" w:uiPriority="65"/>
-    <w:lsdException w:name="Medium List 2 Accent 5" w:uiPriority="66"/>
-    <w:lsdException w:name="Medium Grid 1 Accent 5" w:uiPriority="67"/>
-    <w:lsdException w:name="Medium Grid 2 Accent 5" w:uiPriority="68"/>
-    <w:lsdException w:name="Medium Grid 3 Accent 5" w:uiPriority="69"/>
-    <w:lsdException w:name="Dark List Accent 5" w:uiPriority="70"/>
-    <w:lsdException w:name="Colorful Shading Accent 5" w:uiPriority="71"/>
-    <w:lsdException w:name="Colorful List Accent 5" w:uiPriority="72"/>
-    <w:lsdException w:name="Colorful Grid Accent 5" w:uiPriority="73"/>
-    <w:lsdException w:name="Light Shading Accent 6" w:uiPriority="60"/>
-    <w:lsdException w:name="Light List Accent 6" w:uiPriority="61"/>
-    <w:lsdException w:name="Light Grid Accent 6" w:uiPriority="62"/>
-    <w:lsdException w:name="Medium Shading 1 Accent 6" w:uiPriority="63"/>
-    <w:lsdException w:name="Medium Shading 2 Accent 6" w:uiPriority="64"/>
-    <w:lsdException w:name="Medium List 1 Accent 6" w:uiPriority="65"/>
-    <w:lsdException w:name="Medium List 2 Accent 6" w:uiPriority="66"/>
-    <w:lsdException w:name="Medium Grid 1 Accent 6" w:uiPriority="67"/>
-    <w:lsdException w:name="Medium Grid 2 Accent 6" w:uiPriority="68"/>
-    <w:lsdException w:name="Medium Grid 3 Accent 6" w:uiPriority="69"/>
-    <w:lsdException w:name="Dark List Accent 6" w:uiPriority="70"/>
-    <w:lsdException w:name="Colorful Shading Accent 6" w:uiPriority="71"/>
-    <w:lsdException w:name="Colorful List Accent 6" w:uiPriority="72"/>
-    <w:lsdException w:name="Colorful Grid Accent 6" w:uiPriority="73"/>
-    <w:lsdException w:name="Subtle Emphasis" w:uiPriority="19" w:qFormat="1"/>
-    <w:lsdException w:name="Intense Emphasis" w:uiPriority="21" w:qFormat="1"/>
-    <w:lsdException w:name="Subtle Reference" w:uiPriority="31" w:qFormat="1"/>
-    <w:lsdException w:name="Intense Reference" w:uiPriority="32" w:qFormat="1"/>
-    <w:lsdException w:name="Book Title" w:uiPriority="33" w:qFormat="1"/>
-    <w:lsdException w:name="Bibliography" w:semiHidden="1" w:uiPriority="37" w:unhideWhenUsed="1"/>
-    <w:lsdException w:name="TOC Heading" w:semiHidden="1" w:uiPriority="39" w:unhideWhenUsed="1" w:qFormat="1"/>
-    <w:lsdException w:name="Plain Table 1" w:uiPriority="41"/>
-    <w:lsdException w:name="Plain Table 2" w:uiPriority="42"/>
-    <w:lsdException w:name="Plain Table 3" w:uiPriority="43"/>
-    <w:lsdException w:name="Plain Table 4" w:uiPriority="44"/>
-    <w:lsdException w:name="Plain Table 5" w:uiPriority="45"/>
-    <w:lsdException w:name="Grid Table Light" w:uiPriority="40"/>
-    <w:lsdException w:name="Grid Table 1 Light" w:uiPriority="46"/>
-    <w:lsdException w:name="Grid Table 2" w:uiPriority="47"/>
-    <w:lsdException w:name="Grid Table 3" w:uiPriority="48"/>
-    <w:lsdException w:name="Grid Table 4" w:uiPriority="49"/>
-    <w:lsdException w:name="Grid Table 5 Dark" w:uiPriority="50"/>
-    <w:lsdException w:name="Grid Table 6 Colorful" w:uiPriority="51"/>
-    <w:lsdException w:name="Grid Table 7 Colorful" w:uiPriority="52"/>
-    <w:lsdException w:name="Grid Table 1 Light Accent 1" w:uiPriority="46"/>
-    <w:lsdException w:name="Grid Table 2 Accent 1" w:uiPriority="47"/>
-    <w:lsdException w:name="Grid Table 3 Accent 1" w:uiPriority="48"/>
-    <w:lsdException w:name="Grid Table 4 Accent 1" w:uiPriority="49"/>
-    <w:lsdException w:name="Grid Table 5 Dark Accent 1" w:uiPriority="50"/>
-    <w:lsdException w:name="Grid Table 6 Colorful Accent 1" w:uiPriority="51"/>
-    <w:lsdException w:name="Grid Table 7 Colorful Accent 1" w:uiPriority="52"/>
-    <w:lsdException w:name="Grid Table 1 Light Accent 2" w:uiPriority="46"/>
-    <w:lsdException w:name="Grid Table 2 Accent 2" w:uiPriority="47"/>
-    <w:lsdException w:name="Grid Table 3 Accent 2" w:uiPriority="48"/>
-    <w:lsdException w:name="Grid Table 4 Accent 2" w:uiPriority="49"/>
-    <w:lsdException w:name="Grid Table 5 Dark Accent 2" w:uiPriority="50"/>
-    <w:lsdException w:name="Grid Table 6 Colorful Accent 2" w:uiPriority="51"/>
-    <w:lsdException w:name="Grid Table 7 Colorful Accent 2" w:uiPriority="52"/>
-    <w:lsdException w:name="Grid Table 1 Light Accent 3" w:uiPriority="46"/>
-    <w:lsdException w:name="Grid Table 2 Accent 3" w:uiPriority="47"/>
-    <w:lsdException w:name="Grid Table 3 Accent 3" w:uiPriority="48"/>
-    <w:lsdException w:name="Grid Table 4 Accent 3" w:uiPriority="49"/>
-    <w:lsdException w:name="Grid Table 5 Dark Accent 3" w:uiPriority="50"/>
-    <w:lsdException w:name="Grid Table 6 Colorful Accent 3" w:uiPriority="51"/>
-    <w:lsdException w:name="Grid Table 7 Colorful Accent 3" w:uiPriority="52"/>
-    <w:lsdException w:name="Grid Table 1 Light Accent 4" w:uiPriority="46"/>
-    <w:lsdException w:name="Grid Table 2 Accent 4" w:uiPriority="47"/>
-    <w:lsdException w:name="Grid Table 3 Accent 4" w:uiPriority="48"/>
-    <w:lsdException w:name="Grid Table 4 Accent 4" w:uiPriority="49"/>
-    <w:lsdException w:name="Grid Table 5 Dark Accent 4" w:uiPriority="50"/>
-    <w:lsdException w:name="Grid Table 6 Colorful Accent 4" w:uiPriority="51"/>
-    <w:lsdException w:name="Grid Table 7 Colorful Accent 4" w:uiPriority="52"/>
-    <w:lsdException w:name="Grid Table 1 Light Accent 5" w:uiPriority="46"/>
-    <w:lsdException w:name="Grid Table 2 Accent 5" w:uiPriority="47"/>
-    <w:lsdException w:name="Grid Table 3 Accent 5" w:uiPriority="48"/>
-    <w:lsdException w:name="Grid Table 4 Accent 5" w:uiPriority="49"/>
-    <w:lsdException w:name="Grid Table 5 Dark Accent 5" w:uiPriority="50"/>
-    <w:lsdException w:name="Grid Table 6 Colorful Accent 5" w:uiPriority="51"/>
-    <w:lsdException w:name="Grid Table 7 Colorful Accent 5" w:uiPriority="52"/>
-    <w:lsdException w:name="Grid Table 1 Light Accent 6" w:uiPriority="46"/>
-    <w:lsdException w:name="Grid Table 2 Accent 6" w:uiPriority="47"/>
-    <w:lsdException w:name="Grid Table 3 Accent 6" w:uiPriority="48"/>
-    <w:lsdException w:name="Grid Table 4 Accent 6" w:uiPriority="49"/>
-    <w:lsdException w:name="Grid Table 5 Dark Accent 6" w:uiPriority="50"/>
-    <w:lsdException w:name="Grid Table 6 Colorful Accent 6" w:uiPriority="51"/>
-    <w:lsdException w:name="Grid Table 7 Colorful Accent 6" w:uiPriority="52"/>
-    <w:lsdException w:name="List Table 1 Light" w:uiPriority="46"/>
-    <w:lsdException w:name="List Table 2" w:uiPriority="47"/>
-    <w:lsdException w:name="List Table 3" w:uiPriority="48"/>
-    <w:lsdException w:name="List Table 4" w:uiPriority="49"/>
-    <w:lsdException w:name="List Table 5 Dark" w:uiPriority="50"/>
-    <w:lsdException w:name="List Table 6 Colorful" w:uiPriority="51"/>
-    <w:lsdException w:name="List Table 7 Colorful" w:uiPriority="52"/>
-    <w:lsdException w:name="List Table 1 Light Accent 1" w:uiPriority="46"/>
-    <w:lsdException w:name="List Table 2 Accent 1" w:uiPriority="47"/>
-    <w:lsdException w:name="List Table 3 Accent 1" w:uiPriority="48"/>
-    <w:lsdException w:name="List Table 4 Accent 1" w:uiPriority="49"/>
-    <w:lsdException w:name="List Table 5 Dark Accent 1" w:uiPriority="50"/>
-    <w:lsdException w:name="List Table 6 Colorful Accent 1" w:uiPriority="51"/>
-    <w:lsdException w:name="List Table 7 Colorful Accent 1" w:uiPriority="52"/>
-    <w:lsdException w:name="List Table 1 Light Accent 2" w:uiPriority="46"/>
-    <w:lsdException w:name="List Table 2 Accent 2" w:uiPriority="47"/>
-    <w:lsdException w:name="List Table 3 Accent 2" w:uiPriority="48"/>
-    <w:lsdException w:name="List Table 4 Accent 2" w:uiPriority="49"/>
-    <w:lsdException w:name="List Table 5 Dark Accent 2" w:uiPriority="50"/>
-    <w:lsdException w:name="List Table 6 Colorful Accent 2" w:uiPriority="51"/>
-    <w:lsdException w:name="List Table 7 Colorful Accent 2" w:uiPriority="52"/>
-    <w:lsdException w:name="List Table 1 Light Accent 3" w:uiPriority="46"/>
-    <w:lsdException w:name="List Table 2 Accent 3" w:uiPriority="47"/>
-    <w:lsdException w:name="List Table 3 Accent 3" w:uiPriority="48"/>
-    <w:lsdException w:name="List Table 4 Accent 3" w:uiPriority="49"/>
-    <w:lsdException w:name="List Table 5 Dark Accent 3" w:uiPriority="50"/>
-    <w:lsdException w:name="List Table 6 Colorful Accent 3" w:uiPriority="51"/>
-    <w:lsdException w:name="List Table 7 Colorful Accent 3" w:uiPriority="52"/>
-    <w:lsdException w:name="List Table 1 Light Accent 4" w:uiPriority="46"/>
-    <w:lsdException w:name="List Table 2 Accent 4" w:uiPriority="47"/>
-    <w:lsdException w:name="List Table 3 Accent 4" w:uiPriority="48"/>
-    <w:lsdException w:name="List Table 4 Accent 4" w:uiPriority="49"/>
-    <w:lsdException w:name="List Table 5 Dark Accent 4" w:uiPriority="50"/>
-    <w:lsdException w:name="List Table 6 Colorful Accent 4" w:uiPriority="51"/>
-    <w:lsdException w:name="List Table 7 Colorful Accent 4" w:uiPriority="52"/>
-    <w:lsdException w:name="List Table 1 Light Accent 5" w:uiPriority="46"/>
-    <w:lsdException w:name="List Table 2 Accent 5" w:uiPriority="47"/>
-    <w:lsdException w:name="List Table 3 Accent 5" w:uiPriority="48"/>
-    <w:lsdException w:name="List Table 4 Accent 5" w:uiPriority="49"/>
-    <w:lsdException w:name="List Table 5 Dark Accent 5" w:uiPriority="50"/>
-    <w:lsdException w:name="List Table 6 Colorful Accent 5" w:uiPriority="51"/>
-    <w:lsdException w:name="List Table 7 Colorful Accent 5" w:uiPriority="52"/>
-    <w:lsdException w:name="List Table 1 Light Accent 6" w:uiPriority="46"/>
-    <w:lsdException w:name="List Table 2 Accent 6" w:uiPriority="47"/>
-    <w:lsdException w:name="List Table 3 Accent 6" w:uiPriority="48"/>
-    <w:lsdException w:name="List Table 4 Accent 6" w:uiPriority="49"/>
-    <w:lsdException w:name="List Table 5 Dark Accent 6" w:uiPriority="50"/>
-    <w:lsdException w:name="List Table 6 Colorful Accent 6" w:uiPriority="51"/>
-    <w:lsdException w:name="List Table 7 Colorful Accent 6" w:uiPriority="52"/>
-  </w:latentStyles>
-  <w:style w:type="paragraph" w:default="1" w:styleId="Normal">
-    <w:name w:val="Normal"/>
-    <w:qFormat/>
-  </w:style>
-  <w:style w:type="character" w:default="1" w:styleId="DefaultParagraphFont">
-    <w:name w:val="Default Paragraph Font"/>
-    <w:uiPriority w:val="1"/>
-    <w:semiHidden/>
-    <w:unhideWhenUsed/>
-  </w:style>
-  <w:style w:type="table" w:default="1" w:styleId="TableNormal">
-    <w:name w:val="Normal Table"/>
-    <w:uiPriority w:val="99"/>
-    <w:semiHidden/>
-    <w:unhideWhenUsed/>
-    <w:tblPr>
-      <w:tblInd w:w="0" w:type="dxa"/>
-      <w:tblCellMar>
-        <w:top w:w="0" w:type="dxa"/>
-        <w:left w:w="108" w:type="dxa"/>
-        <w:bottom w:w="0" w:type="dxa"/>
-        <w:right w:w="108" w:type="dxa"/>
-      </w:tblCellMar>
-    </w:tblPr>
-  </w:style>
-  <w:style w:type="numbering" w:default="1" w:styleId="NoList">
-    <w:name w:val="No List"/>
-    <w:uiPriority w:val="99"/>
-    <w:semiHidden/>
-    <w:unhideWhenUsed/>
-  </w:style>
-  <w:style w:type="character" w:styleId="PlaceholderText">
-    <w:name w:val="Placeholder Text"/>
-    <w:basedOn w:val="DefaultParagraphFont"/>
-    <w:uiPriority w:val="99"/>
-    <w:semiHidden/>
-    <w:rsid w:val="00550F26"/>
-    <w:rPr>
-      <w:color w:val="808080"/>
-    </w:rPr>
-  </w:style>
-</w:styles>
-</file>
-
-<file path=word/glossary/webSettings.xml><?xml version="1.0" encoding="utf-8"?>
-<w:webSettings xmlns:mc="http://schemas.openxmlformats.org/markup-compatibility/2006" xmlns:r="http://schemas.openxmlformats.org/officeDocument/2006/relationships" xmlns:w="http://schemas.openxmlformats.org/wordprocessingml/2006/main" xmlns:w14="http://schemas.microsoft.com/office/word/2010/wordml" xmlns:w15="http://schemas.microsoft.com/office/word/2012/wordml" xmlns:w16se="http://schemas.microsoft.com/office/word/2015/wordml/symex" mc:Ignorable="w14 w15 w16se">
-  <w:optimizeForBrowser/>
-  <w:allowPNG/>
-</w:webSettings>
-</file>
-
 <file path=word/theme/theme1.xml><?xml version="1.0" encoding="utf-8"?>
 <a:theme xmlns:a="http://schemas.openxmlformats.org/drawingml/2006/main" name="Office Theme">
   <a:themeElements>

</xml_diff>